<commit_message>
Kind of finished Theory of science bit, see anteckningar.txt
</commit_message>
<xml_diff>
--- a/Andreas Version/Engineering Design Methology Grupp 5.docx
+++ b/Andreas Version/Engineering Design Methology Grupp 5.docx
@@ -114,34 +114,54 @@
         <w:tblLook w:val="04A0" w:firstRow="1" w:lastRow="0" w:firstColumn="1" w:lastColumn="0" w:noHBand="0" w:noVBand="1"/>
       </w:tblPr>
       <w:tblGrid>
-        <w:gridCol w:w="4531"/>
-        <w:gridCol w:w="4531"/>
+        <w:gridCol w:w="4399"/>
+        <w:gridCol w:w="4673"/>
       </w:tblGrid>
       <w:tr>
         <w:tc>
           <w:tcPr>
             <w:tcW w:w="4531" w:type="dxa"/>
+            <w:tcBorders>
+              <w:top w:val="nil"/>
+              <w:left w:val="nil"/>
+              <w:bottom w:val="nil"/>
+              <w:right w:val="nil"/>
+            </w:tcBorders>
           </w:tcPr>
           <w:p/>
         </w:tc>
         <w:tc>
           <w:tcPr>
             <w:tcW w:w="4531" w:type="dxa"/>
+            <w:tcBorders>
+              <w:top w:val="nil"/>
+              <w:left w:val="nil"/>
+              <w:bottom w:val="nil"/>
+              <w:right w:val="nil"/>
+            </w:tcBorders>
           </w:tcPr>
           <w:tbl>
             <w:tblPr>
               <w:tblStyle w:val="Tabellrutnt"/>
-              <w:tblW w:w="0" w:type="auto"/>
+              <w:tblW w:w="4457" w:type="dxa"/>
+              <w:tblBorders>
+                <w:top w:val="none" w:sz="0" w:space="0" w:color="auto"/>
+                <w:left w:val="none" w:sz="0" w:space="0" w:color="auto"/>
+                <w:bottom w:val="none" w:sz="0" w:space="0" w:color="auto"/>
+                <w:right w:val="none" w:sz="0" w:space="0" w:color="auto"/>
+                <w:insideH w:val="none" w:sz="0" w:space="0" w:color="auto"/>
+                <w:insideV w:val="none" w:sz="0" w:space="0" w:color="auto"/>
+              </w:tblBorders>
               <w:tblLook w:val="04A0" w:firstRow="1" w:lastRow="0" w:firstColumn="1" w:lastColumn="0" w:noHBand="0" w:noVBand="1"/>
             </w:tblPr>
             <w:tblGrid>
-              <w:gridCol w:w="2152"/>
+              <w:gridCol w:w="2304"/>
               <w:gridCol w:w="2153"/>
             </w:tblGrid>
             <w:tr>
               <w:tc>
                 <w:tcPr>
-                  <w:tcW w:w="2152" w:type="dxa"/>
+                  <w:tcW w:w="2304" w:type="dxa"/>
                 </w:tcPr>
                 <w:p>
                   <w:r>
@@ -157,13 +177,16 @@
                   <w:r>
                     <w:t>880730-75</w:t>
                   </w:r>
+                  <w:r>
+                    <w:t>77</w:t>
+                  </w:r>
                 </w:p>
               </w:tc>
             </w:tr>
             <w:tr>
               <w:tc>
                 <w:tcPr>
-                  <w:tcW w:w="2152" w:type="dxa"/>
+                  <w:tcW w:w="2304" w:type="dxa"/>
                 </w:tcPr>
                 <w:p>
                   <w:r>
@@ -181,7 +204,7 @@
             <w:tr>
               <w:tc>
                 <w:tcPr>
-                  <w:tcW w:w="2152" w:type="dxa"/>
+                  <w:tcW w:w="2304" w:type="dxa"/>
                 </w:tcPr>
                 <w:p>
                   <w:r>
@@ -199,7 +222,7 @@
             <w:tr>
               <w:tc>
                 <w:tcPr>
-                  <w:tcW w:w="2152" w:type="dxa"/>
+                  <w:tcW w:w="2304" w:type="dxa"/>
                 </w:tcPr>
                 <w:p>
                   <w:r>
@@ -217,7 +240,7 @@
             <w:tr>
               <w:tc>
                 <w:tcPr>
-                  <w:tcW w:w="2152" w:type="dxa"/>
+                  <w:tcW w:w="2304" w:type="dxa"/>
                 </w:tcPr>
                 <w:p>
                   <w:r>
@@ -240,12 +263,24 @@
         <w:tc>
           <w:tcPr>
             <w:tcW w:w="4531" w:type="dxa"/>
+            <w:tcBorders>
+              <w:top w:val="nil"/>
+              <w:left w:val="nil"/>
+              <w:bottom w:val="nil"/>
+              <w:right w:val="nil"/>
+            </w:tcBorders>
           </w:tcPr>
           <w:p/>
         </w:tc>
         <w:tc>
           <w:tcPr>
             <w:tcW w:w="4531" w:type="dxa"/>
+            <w:tcBorders>
+              <w:top w:val="nil"/>
+              <w:left w:val="nil"/>
+              <w:bottom w:val="nil"/>
+              <w:right w:val="nil"/>
+            </w:tcBorders>
           </w:tcPr>
           <w:p>
             <w:r>
@@ -295,6 +330,7 @@
           <w:id w:val="1484818612"/>
           <w:citation/>
         </w:sdtPr>
+        <w:sdtEndPr/>
         <w:sdtContent>
           <w:r>
             <w:rPr>
@@ -350,6 +386,7 @@
           <w:id w:val="707374308"/>
           <w:citation/>
         </w:sdtPr>
+        <w:sdtEndPr/>
         <w:sdtContent>
           <w:r>
             <w:rPr>
@@ -398,6 +435,7 @@
           <w:id w:val="1123504427"/>
           <w:citation/>
         </w:sdtPr>
+        <w:sdtEndPr/>
         <w:sdtContent>
           <w:r>
             <w:rPr>
@@ -452,6 +490,7 @@
           <w:id w:val="1230964630"/>
           <w:citation/>
         </w:sdtPr>
+        <w:sdtEndPr/>
         <w:sdtContent>
           <w:r>
             <w:rPr>
@@ -500,6 +539,7 @@
           <w:id w:val="-1888250253"/>
           <w:citation/>
         </w:sdtPr>
+        <w:sdtEndPr/>
         <w:sdtContent>
           <w:r>
             <w:rPr>
@@ -554,6 +594,7 @@
           <w:id w:val="-1446532702"/>
           <w:citation/>
         </w:sdtPr>
+        <w:sdtEndPr/>
         <w:sdtContent>
           <w:r>
             <w:rPr>
@@ -602,6 +643,7 @@
           <w:id w:val="1754933596"/>
           <w:citation/>
         </w:sdtPr>
+        <w:sdtEndPr/>
         <w:sdtContent>
           <w:r>
             <w:rPr>
@@ -650,6 +692,7 @@
           <w:id w:val="628598156"/>
           <w:citation/>
         </w:sdtPr>
+        <w:sdtEndPr/>
         <w:sdtContent>
           <w:r>
             <w:rPr>
@@ -690,8 +733,522 @@
         </w:rPr>
         <w:t>.</w:t>
       </w:r>
+    </w:p>
+    <w:p>
+      <w:pPr>
+        <w:rPr>
+          <w:lang w:val="en-US"/>
+        </w:rPr>
+      </w:pPr>
+      <w:r>
+        <w:rPr>
+          <w:lang w:val="en-US"/>
+        </w:rPr>
+        <w:t xml:space="preserve">Examining a cross section of researcher Mats Magnussons work, one can infer that he uses the mixed methods </w:t>
+      </w:r>
+      <w:r>
+        <w:rPr>
+          <w:lang w:val="en-US"/>
+        </w:rPr>
+        <w:t xml:space="preserve">research </w:t>
+      </w:r>
+      <w:r>
+        <w:rPr>
+          <w:lang w:val="en-US"/>
+        </w:rPr>
+        <w:t>(MM</w:t>
+      </w:r>
+      <w:r>
+        <w:rPr>
+          <w:lang w:val="en-US"/>
+        </w:rPr>
+        <w:t>R</w:t>
+      </w:r>
+      <w:r>
+        <w:rPr>
+          <w:lang w:val="en-US"/>
+        </w:rPr>
+        <w:t>)</w:t>
+      </w:r>
+      <w:r>
+        <w:rPr>
+          <w:lang w:val="en-US"/>
+        </w:rPr>
+        <w:t xml:space="preserve"> methology. </w:t>
+      </w:r>
+      <w:r>
+        <w:rPr>
+          <w:lang w:val="en-US"/>
+        </w:rPr>
+        <w:t>An MM</w:t>
+      </w:r>
+      <w:r>
+        <w:rPr>
+          <w:lang w:val="en-US"/>
+        </w:rPr>
+        <w:t>R</w:t>
+      </w:r>
+      <w:r>
+        <w:rPr>
+          <w:lang w:val="en-US"/>
+        </w:rPr>
+        <w:t xml:space="preserve"> researcher exhibits methodical eclectisism</w:t>
+      </w:r>
+      <w:sdt>
+        <w:sdtPr>
+          <w:rPr>
+            <w:lang w:val="en-US"/>
+          </w:rPr>
+          <w:id w:val="-2031474714"/>
+          <w:citation/>
+        </w:sdtPr>
+        <w:sdtContent>
+          <w:r>
+            <w:rPr>
+              <w:lang w:val="en-US"/>
+            </w:rPr>
+            <w:fldChar w:fldCharType="begin"/>
+          </w:r>
+          <w:r>
+            <w:rPr>
+              <w:lang w:val="en-US"/>
+            </w:rPr>
+            <w:instrText xml:space="preserve">CITATION Cha12 \l 1053 </w:instrText>
+          </w:r>
+          <w:r>
+            <w:rPr>
+              <w:lang w:val="en-US"/>
+            </w:rPr>
+            <w:fldChar w:fldCharType="separate"/>
+          </w:r>
+          <w:r>
+            <w:rPr>
+              <w:noProof/>
+              <w:lang w:val="en-US"/>
+            </w:rPr>
+            <w:t xml:space="preserve"> </w:t>
+          </w:r>
+          <w:r>
+            <w:rPr>
+              <w:noProof/>
+              <w:lang w:val="en-US"/>
+            </w:rPr>
+            <w:t>[8]</w:t>
+          </w:r>
+          <w:r>
+            <w:rPr>
+              <w:lang w:val="en-US"/>
+            </w:rPr>
+            <w:fldChar w:fldCharType="end"/>
+          </w:r>
+        </w:sdtContent>
+      </w:sdt>
+      <w:r>
+        <w:rPr>
+          <w:lang w:val="en-US"/>
+        </w:rPr>
+        <w:t>,</w:t>
+      </w:r>
+      <w:r>
+        <w:rPr>
+          <w:lang w:val="en-US"/>
+        </w:rPr>
+        <w:t xml:space="preserve"> ie uses methods from both qualitative and quantitative approaches. </w:t>
+      </w:r>
+      <w:r>
+        <w:rPr>
+          <w:lang w:val="en-US"/>
+        </w:rPr>
+        <w:t>Magnusson uses a wide range of methods such as Case Studies</w:t>
+      </w:r>
+      <w:sdt>
+        <w:sdtPr>
+          <w:rPr>
+            <w:lang w:val="en-US"/>
+          </w:rPr>
+          <w:id w:val="-1410615138"/>
+          <w:citation/>
+        </w:sdtPr>
+        <w:sdtContent>
+          <w:r>
+            <w:rPr>
+              <w:lang w:val="en-US"/>
+            </w:rPr>
+            <w:fldChar w:fldCharType="begin"/>
+          </w:r>
+          <w:r>
+            <w:rPr>
+              <w:lang w:val="en-US"/>
+            </w:rPr>
+            <w:instrText xml:space="preserve">CITATION Mat \l 1053 </w:instrText>
+          </w:r>
+          <w:r>
+            <w:rPr>
+              <w:lang w:val="en-US"/>
+            </w:rPr>
+            <w:fldChar w:fldCharType="separate"/>
+          </w:r>
+          <w:r>
+            <w:rPr>
+              <w:noProof/>
+              <w:lang w:val="en-US"/>
+            </w:rPr>
+            <w:t xml:space="preserve"> </w:t>
+          </w:r>
+          <w:r>
+            <w:rPr>
+              <w:noProof/>
+              <w:lang w:val="en-US"/>
+            </w:rPr>
+            <w:t>[9]</w:t>
+          </w:r>
+          <w:r>
+            <w:rPr>
+              <w:lang w:val="en-US"/>
+            </w:rPr>
+            <w:fldChar w:fldCharType="end"/>
+          </w:r>
+        </w:sdtContent>
+      </w:sdt>
+      <w:r>
+        <w:rPr>
+          <w:lang w:val="en-US"/>
+        </w:rPr>
+        <w:t xml:space="preserve"> and </w:t>
+      </w:r>
+      <w:r>
+        <w:rPr>
+          <w:lang w:val="en-US"/>
+        </w:rPr>
+        <w:t xml:space="preserve">semi-structured </w:t>
+      </w:r>
+      <w:r>
+        <w:rPr>
+          <w:lang w:val="en-US"/>
+        </w:rPr>
+        <w:t xml:space="preserve">interviews </w:t>
+      </w:r>
+      <w:sdt>
+        <w:sdtPr>
+          <w:rPr>
+            <w:lang w:val="en-US"/>
+          </w:rPr>
+          <w:id w:val="179636747"/>
+          <w:citation/>
+        </w:sdtPr>
+        <w:sdtContent>
+          <w:r>
+            <w:rPr>
+              <w:lang w:val="en-US"/>
+            </w:rPr>
+            <w:fldChar w:fldCharType="begin"/>
+          </w:r>
+          <w:r>
+            <w:rPr>
+              <w:lang w:val="en-US"/>
+            </w:rPr>
+            <w:instrText xml:space="preserve">CITATION Mag14 \l 1053 </w:instrText>
+          </w:r>
+          <w:r>
+            <w:rPr>
+              <w:lang w:val="en-US"/>
+            </w:rPr>
+            <w:fldChar w:fldCharType="separate"/>
+          </w:r>
+          <w:r>
+            <w:rPr>
+              <w:noProof/>
+              <w:lang w:val="en-US"/>
+            </w:rPr>
+            <w:t>[10]</w:t>
+          </w:r>
+          <w:r>
+            <w:rPr>
+              <w:lang w:val="en-US"/>
+            </w:rPr>
+            <w:fldChar w:fldCharType="end"/>
+          </w:r>
+        </w:sdtContent>
+      </w:sdt>
+      <w:r>
+        <w:rPr>
+          <w:lang w:val="en-US"/>
+        </w:rPr>
+        <w:t xml:space="preserve">, which are methods of the qualitative domain. In </w:t>
+      </w:r>
+      <w:sdt>
+        <w:sdtPr>
+          <w:rPr>
+            <w:lang w:val="en-US"/>
+          </w:rPr>
+          <w:id w:val="-2069486426"/>
+          <w:citation/>
+        </w:sdtPr>
+        <w:sdtContent>
+          <w:r>
+            <w:rPr>
+              <w:lang w:val="en-US"/>
+            </w:rPr>
+            <w:fldChar w:fldCharType="begin"/>
+          </w:r>
+          <w:r>
+            <w:rPr>
+              <w:lang w:val="en-US"/>
+            </w:rPr>
+            <w:instrText xml:space="preserve">CITATION Mat12 \l 1053 </w:instrText>
+          </w:r>
+          <w:r>
+            <w:rPr>
+              <w:lang w:val="en-US"/>
+            </w:rPr>
+            <w:fldChar w:fldCharType="separate"/>
+          </w:r>
+          <w:r>
+            <w:rPr>
+              <w:noProof/>
+              <w:lang w:val="en-US"/>
+            </w:rPr>
+            <w:t>[11]</w:t>
+          </w:r>
+          <w:r>
+            <w:rPr>
+              <w:lang w:val="en-US"/>
+            </w:rPr>
+            <w:fldChar w:fldCharType="end"/>
+          </w:r>
+        </w:sdtContent>
+      </w:sdt>
+      <w:r>
+        <w:rPr>
+          <w:lang w:val="en-US"/>
+        </w:rPr>
+        <w:t>, Magnusson uses statistical analysis which is a quantitative method.</w:t>
+      </w:r>
+      <w:r>
+        <w:rPr>
+          <w:lang w:val="en-US"/>
+        </w:rPr>
+        <w:t xml:space="preserve"> </w:t>
+      </w:r>
+      <w:r>
+        <w:rPr>
+          <w:lang w:val="en-US"/>
+        </w:rPr>
+        <w:t xml:space="preserve">Focusing on the problem at hand and choosing the methods that </w:t>
+      </w:r>
+      <w:r>
+        <w:rPr>
+          <w:lang w:val="en-US"/>
+        </w:rPr>
+        <w:t xml:space="preserve">work are typical characteristics of a pragmatic worldview </w:t>
+      </w:r>
+      <w:sdt>
+        <w:sdtPr>
+          <w:rPr>
+            <w:lang w:val="en-US"/>
+          </w:rPr>
+          <w:id w:val="-1748796047"/>
+          <w:citation/>
+        </w:sdtPr>
+        <w:sdtContent>
+          <w:r>
+            <w:rPr>
+              <w:lang w:val="en-US"/>
+            </w:rPr>
+            <w:fldChar w:fldCharType="begin"/>
+          </w:r>
+          <w:r>
+            <w:rPr>
+              <w:lang w:val="en-US"/>
+            </w:rPr>
+            <w:instrText xml:space="preserve"> CITATION Cha121 \l 1053 </w:instrText>
+          </w:r>
+          <w:r>
+            <w:rPr>
+              <w:lang w:val="en-US"/>
+            </w:rPr>
+            <w:fldChar w:fldCharType="separate"/>
+          </w:r>
+          <w:r>
+            <w:rPr>
+              <w:noProof/>
+              <w:lang w:val="en-US"/>
+            </w:rPr>
+            <w:t>[12]</w:t>
+          </w:r>
+          <w:r>
+            <w:rPr>
+              <w:lang w:val="en-US"/>
+            </w:rPr>
+            <w:fldChar w:fldCharType="end"/>
+          </w:r>
+        </w:sdtContent>
+      </w:sdt>
+      <w:sdt>
+        <w:sdtPr>
+          <w:rPr>
+            <w:lang w:val="en-US"/>
+          </w:rPr>
+          <w:id w:val="-320271282"/>
+          <w:citation/>
+        </w:sdtPr>
+        <w:sdtContent>
+          <w:r>
+            <w:rPr>
+              <w:lang w:val="en-US"/>
+            </w:rPr>
+            <w:fldChar w:fldCharType="begin"/>
+          </w:r>
+          <w:r>
+            <w:rPr>
+              <w:lang w:val="en-US"/>
+            </w:rPr>
+            <w:instrText xml:space="preserve"> CITATION Cre03 \l 1053 </w:instrText>
+          </w:r>
+          <w:r>
+            <w:rPr>
+              <w:lang w:val="en-US"/>
+            </w:rPr>
+            <w:fldChar w:fldCharType="separate"/>
+          </w:r>
+          <w:r>
+            <w:rPr>
+              <w:noProof/>
+              <w:lang w:val="en-US"/>
+            </w:rPr>
+            <w:t xml:space="preserve"> [13]</w:t>
+          </w:r>
+          <w:r>
+            <w:rPr>
+              <w:lang w:val="en-US"/>
+            </w:rPr>
+            <w:fldChar w:fldCharType="end"/>
+          </w:r>
+        </w:sdtContent>
+      </w:sdt>
+      <w:r>
+        <w:rPr>
+          <w:lang w:val="en-US"/>
+        </w:rPr>
+        <w:t xml:space="preserve"> which is why Magnusson is believed to subscribe to this worldview. </w:t>
+      </w:r>
+    </w:p>
+    <w:p>
+      <w:pPr>
+        <w:rPr>
+          <w:lang w:val="en-US"/>
+        </w:rPr>
+      </w:pPr>
+      <w:r>
+        <w:rPr>
+          <w:lang w:val="en-US"/>
+        </w:rPr>
+        <w:t>Examining Magnussons research from a social constructivist perspective, one might criticize the lack of background perspective of the test subjects. Etnicity and cultural background are important to the results</w:t>
+      </w:r>
+      <w:sdt>
+        <w:sdtPr>
+          <w:rPr>
+            <w:lang w:val="en-US"/>
+          </w:rPr>
+          <w:id w:val="1429083279"/>
+          <w:citation/>
+        </w:sdtPr>
+        <w:sdtContent>
+          <w:r>
+            <w:rPr>
+              <w:lang w:val="en-US"/>
+            </w:rPr>
+            <w:fldChar w:fldCharType="begin"/>
+          </w:r>
+          <w:r>
+            <w:rPr>
+              <w:lang w:val="en-US"/>
+            </w:rPr>
+            <w:instrText xml:space="preserve"> CITATION Soc \l 1053 </w:instrText>
+          </w:r>
+          <w:r>
+            <w:rPr>
+              <w:lang w:val="en-US"/>
+            </w:rPr>
+            <w:fldChar w:fldCharType="separate"/>
+          </w:r>
+          <w:r>
+            <w:rPr>
+              <w:noProof/>
+              <w:lang w:val="en-US"/>
+            </w:rPr>
+            <w:t xml:space="preserve"> [14]</w:t>
+          </w:r>
+          <w:r>
+            <w:rPr>
+              <w:lang w:val="en-US"/>
+            </w:rPr>
+            <w:fldChar w:fldCharType="end"/>
+          </w:r>
+        </w:sdtContent>
+      </w:sdt>
+      <w:r>
+        <w:rPr>
+          <w:lang w:val="en-US"/>
+        </w:rPr>
+        <w:t xml:space="preserve"> and should be taken into account when drawing conclusions. In </w:t>
+      </w:r>
+      <w:sdt>
+        <w:sdtPr>
+          <w:rPr>
+            <w:lang w:val="en-US"/>
+          </w:rPr>
+          <w:id w:val="612944434"/>
+          <w:citation/>
+        </w:sdtPr>
+        <w:sdtContent>
+          <w:r>
+            <w:rPr>
+              <w:lang w:val="en-US"/>
+            </w:rPr>
+            <w:fldChar w:fldCharType="begin"/>
+          </w:r>
+          <w:r>
+            <w:rPr>
+              <w:lang w:val="en-US"/>
+            </w:rPr>
+            <w:instrText xml:space="preserve"> CITATION Dea \l 1053 </w:instrText>
+          </w:r>
+          <w:r>
+            <w:rPr>
+              <w:lang w:val="en-US"/>
+            </w:rPr>
+            <w:fldChar w:fldCharType="separate"/>
+          </w:r>
+          <w:r>
+            <w:rPr>
+              <w:noProof/>
+              <w:lang w:val="en-US"/>
+            </w:rPr>
+            <w:t>[15]</w:t>
+          </w:r>
+          <w:r>
+            <w:rPr>
+              <w:lang w:val="en-US"/>
+            </w:rPr>
+            <w:fldChar w:fldCharType="end"/>
+          </w:r>
+        </w:sdtContent>
+      </w:sdt>
+      <w:r>
+        <w:rPr>
+          <w:lang w:val="en-US"/>
+        </w:rPr>
+        <w:t>, interview subjects job position is presented, which is good, but their social setting is ignored.</w:t>
+      </w:r>
       <w:bookmarkStart w:id="0" w:name="_GoBack"/>
       <w:bookmarkEnd w:id="0"/>
+      <w:r>
+        <w:rPr>
+          <w:lang w:val="en-US"/>
+        </w:rPr>
+        <w:t xml:space="preserve"> </w:t>
+      </w:r>
     </w:p>
     <w:sectPr>
       <w:pgSz w:w="11906" w:h="16838"/>
@@ -1755,11 +2312,206 @@
     <b:Title>Competing Paradigms in Qualitative Research (p. 111)</b:Title>
     <b:RefOrder>7</b:RefOrder>
   </b:Source>
+  <b:Source>
+    <b:Tag>Mat</b:Tag>
+    <b:SourceType>JournalArticle</b:SourceType>
+    <b:Guid>{FF8D8A36-1F77-4511-A6D5-93BD80699B7D}</b:Guid>
+    <b:Author>
+      <b:Author>
+        <b:NameList>
+          <b:Person>
+            <b:Last>Magnusson</b:Last>
+            <b:First>Mats</b:First>
+          </b:Person>
+          <b:Person>
+            <b:Last>Dahlander</b:Last>
+            <b:First>Linus</b:First>
+          </b:Person>
+        </b:NameList>
+      </b:Author>
+    </b:Author>
+    <b:Title>How Do Firms Make Use of Open Source Communities? (p. 4)</b:Title>
+    <b:Year>2008</b:Year>
+    <b:JournalName>Long Range Planning</b:JournalName>
+    <b:Volume>41</b:Volume>
+    <b:Issue>6</b:Issue>
+    <b:RefOrder>9</b:RefOrder>
+  </b:Source>
+  <b:Source>
+    <b:Tag>Cha12</b:Tag>
+    <b:SourceType>JournalArticle</b:SourceType>
+    <b:Guid>{FAB7ABC9-8030-4240-9F71-9D63F72F9F9C}</b:Guid>
+    <b:Author>
+      <b:Author>
+        <b:NameList>
+          <b:Person>
+            <b:Last>Teddlie</b:Last>
+            <b:First>Charles</b:First>
+          </b:Person>
+          <b:Person>
+            <b:Last>Tashakkori</b:Last>
+            <b:First>Abbas</b:First>
+          </b:Person>
+        </b:NameList>
+      </b:Author>
+    </b:Author>
+    <b:Title>Common "Core" Characteristics of Mixed Methods Reserach: A Review of Critical Issues and Call for Greater Convergence (p. 4)</b:Title>
+    <b:Year>2012</b:Year>
+    <b:JournalName>American Behavioral Scientist</b:JournalName>
+    <b:Volume>56</b:Volume>
+    <b:Issue>6</b:Issue>
+    <b:RefOrder>8</b:RefOrder>
+  </b:Source>
+  <b:Source>
+    <b:Tag>Cha121</b:Tag>
+    <b:SourceType>JournalArticle</b:SourceType>
+    <b:Guid>{47749567-3804-4B5E-AB7F-7B6BD4CD5D95}</b:Guid>
+    <b:Author>
+      <b:Author>
+        <b:NameList>
+          <b:Person>
+            <b:Last>Teddlie</b:Last>
+            <b:First>Charles</b:First>
+          </b:Person>
+          <b:Person>
+            <b:Last>Tashakkori</b:Last>
+            <b:First>Abbas</b:First>
+          </b:Person>
+        </b:NameList>
+      </b:Author>
+    </b:Author>
+    <b:Title>Commmon "Core" Characteristics of Mixed Methods Research (p. 6)</b:Title>
+    <b:JournalName>American Behavioral Scientist</b:JournalName>
+    <b:Year>2012</b:Year>
+    <b:Volume>56</b:Volume>
+    <b:Issue>6</b:Issue>
+    <b:RefOrder>12</b:RefOrder>
+  </b:Source>
+  <b:Source>
+    <b:Tag>Mat12</b:Tag>
+    <b:SourceType>JournalArticle</b:SourceType>
+    <b:Guid>{EEE5D45F-8338-4C9A-9628-8DF5895B2EC4}</b:Guid>
+    <b:Author>
+      <b:Author>
+        <b:NameList>
+          <b:Person>
+            <b:Last>Magnusson</b:Last>
+            <b:First>Mats</b:First>
+          </b:Person>
+          <b:Person>
+            <b:Last>Molen</b:Last>
+            <b:First>Aart</b:First>
+            <b:Middle>J. van der</b:Middle>
+          </b:Person>
+          <b:Person>
+            <b:Last>Dahlman</b:Last>
+            <b:First>Pär</b:First>
+          </b:Person>
+          <b:Person>
+            <b:Last>Magnusson</b:Last>
+            <b:First>Anders</b:First>
+          </b:Person>
+        </b:NameList>
+      </b:Author>
+    </b:Author>
+    <b:Title>How Much Dose Can Be Saved in Three-Phase CT Urography? A Combination of Normal-Dose Corticomedullary Phase With Low-Dose Unenhanced and Excretory Phases (p. 4)</b:Title>
+    <b:JournalName>Medical Physics and Informatics</b:JournalName>
+    <b:Year>2012</b:Year>
+    <b:Volume>199</b:Volume>
+    <b:Issue>4</b:Issue>
+    <b:RefOrder>11</b:RefOrder>
+  </b:Source>
+  <b:Source>
+    <b:Tag>Mag14</b:Tag>
+    <b:SourceType>JournalArticle</b:SourceType>
+    <b:Guid>{34DBAB0B-57E5-4D0B-A82C-AC8DB9CDA912}</b:Guid>
+    <b:Author>
+      <b:Author>
+        <b:NameList>
+          <b:Person>
+            <b:Last>Magnusson</b:Last>
+            <b:First>Mats</b:First>
+          </b:Person>
+          <b:Person>
+            <b:Last>Gutiéerez</b:Last>
+            <b:First>Ernesto</b:First>
+          </b:Person>
+        </b:NameList>
+      </b:Author>
+    </b:Author>
+    <b:Title>Dealing with legitimacy: A key challenge for Project Portfolio Management decision makers (p. 4)</b:Title>
+    <b:Year>2014</b:Year>
+    <b:JournalName>International Journal of Project Management</b:JournalName>
+    <b:Volume>32</b:Volume>
+    <b:Issue>1</b:Issue>
+    <b:RefOrder>10</b:RefOrder>
+  </b:Source>
+  <b:Source>
+    <b:Tag>Cre03</b:Tag>
+    <b:SourceType>Book</b:SourceType>
+    <b:Guid>{1E1A6E27-6032-45A9-9208-3AE141039955}</b:Guid>
+    <b:Author>
+      <b:Author>
+        <b:NameList>
+          <b:Person>
+            <b:Last>Creswell</b:Last>
+            <b:First>John</b:First>
+            <b:Middle>W.</b:Middle>
+          </b:Person>
+        </b:NameList>
+      </b:Author>
+    </b:Author>
+    <b:Title>Research Design (p. 12)</b:Title>
+    <b:Year>2003</b:Year>
+    <b:RefOrder>13</b:RefOrder>
+  </b:Source>
+  <b:Source>
+    <b:Tag>Dea</b:Tag>
+    <b:SourceType>JournalArticle</b:SourceType>
+    <b:Guid>{8EBF92FC-08DA-4FB6-954B-AE98D2A87A1F}</b:Guid>
+    <b:Title>Dealing with legitimacy: A key challenge for Project Portfolio Management decision makers (p. 4-5)</b:Title>
+    <b:Author>
+      <b:Author>
+        <b:NameList>
+          <b:Person>
+            <b:Last>Magnusson</b:Last>
+            <b:First>Mats</b:First>
+          </b:Person>
+          <b:Person>
+            <b:Last>Gutiéerez</b:Last>
+            <b:First>Ernesto</b:First>
+          </b:Person>
+        </b:NameList>
+      </b:Author>
+    </b:Author>
+    <b:Year>2014</b:Year>
+    <b:JournalName>International Journal of Project Management</b:JournalName>
+    <b:Volume>32</b:Volume>
+    <b:Issue>1</b:Issue>
+    <b:RefOrder>15</b:RefOrder>
+  </b:Source>
+  <b:Source>
+    <b:Tag>Soc</b:Tag>
+    <b:SourceType>JournalArticle</b:SourceType>
+    <b:Guid>{3BA49216-35EE-44AF-8B5E-6CCA2C6F6DF3}</b:Guid>
+    <b:Author>
+      <b:Author>
+        <b:NameList>
+          <b:Person>
+            <b:Last>[Placeholder!]</b:Last>
+            <b:First>Social</b:First>
+            <b:Middle>Constructivism</b:Middle>
+          </b:Person>
+        </b:NameList>
+      </b:Author>
+    </b:Author>
+    <b:RefOrder>14</b:RefOrder>
+  </b:Source>
 </b:Sources>
 </file>
 
 <file path=customXml/itemProps1.xml><?xml version="1.0" encoding="utf-8"?>
-<ds:datastoreItem xmlns:ds="http://schemas.openxmlformats.org/officeDocument/2006/customXml" ds:itemID="{80C90A17-CD67-4519-A4FF-95F47523BDB7}">
+<ds:datastoreItem xmlns:ds="http://schemas.openxmlformats.org/officeDocument/2006/customXml" ds:itemID="{B6A63D50-FDF2-4B49-AC78-559BE37E5600}">
   <ds:schemaRefs>
     <ds:schemaRef ds:uri="http://schemas.openxmlformats.org/officeDocument/2006/bibliography"/>
   </ds:schemaRefs>

</xml_diff>

<commit_message>
OCRed Research Design. Checked some things of the check list.
</commit_message>
<xml_diff>
--- a/Andreas Version/Engineering Design Methology Grupp 5.docx
+++ b/Andreas Version/Engineering Design Methology Grupp 5.docx
@@ -1,6 +1,6 @@
 
 <file path=word/document.xml><?xml version="1.0" encoding="utf-8"?>
-<w:document xmlns:wpc="http://schemas.microsoft.com/office/word/2010/wordprocessingCanvas" xmlns:mc="http://schemas.openxmlformats.org/markup-compatibility/2006" xmlns:o="urn:schemas-microsoft-com:office:office" xmlns:r="http://schemas.openxmlformats.org/officeDocument/2006/relationships" xmlns:m="http://schemas.openxmlformats.org/officeDocument/2006/math" xmlns:v="urn:schemas-microsoft-com:vml" xmlns:wp14="http://schemas.microsoft.com/office/word/2010/wordprocessingDrawing" xmlns:wp="http://schemas.openxmlformats.org/drawingml/2006/wordprocessingDrawing" xmlns:w10="urn:schemas-microsoft-com:office:word" xmlns:w="http://schemas.openxmlformats.org/wordprocessingml/2006/main" xmlns:w14="http://schemas.microsoft.com/office/word/2010/wordml" xmlns:w15="http://schemas.microsoft.com/office/word/2012/wordml" xmlns:wpg="http://schemas.microsoft.com/office/word/2010/wordprocessingGroup" xmlns:wpi="http://schemas.microsoft.com/office/word/2010/wordprocessingInk" xmlns:wne="http://schemas.microsoft.com/office/word/2006/wordml" xmlns:wps="http://schemas.microsoft.com/office/word/2010/wordprocessingShape" mc:Ignorable="w14 w15 wp14">
+<w:document xmlns:wpc="http://schemas.microsoft.com/office/word/2010/wordprocessingCanvas" xmlns:mc="http://schemas.openxmlformats.org/markup-compatibility/2006" xmlns:o="urn:schemas-microsoft-com:office:office" xmlns:r="http://schemas.openxmlformats.org/officeDocument/2006/relationships" xmlns:m="http://schemas.openxmlformats.org/officeDocument/2006/math" xmlns:v="urn:schemas-microsoft-com:vml" xmlns:wp14="http://schemas.microsoft.com/office/word/2010/wordprocessingDrawing" xmlns:wp="http://schemas.openxmlformats.org/drawingml/2006/wordprocessingDrawing" xmlns:w10="urn:schemas-microsoft-com:office:word" xmlns:w="http://schemas.openxmlformats.org/wordprocessingml/2006/main" xmlns:w14="http://schemas.microsoft.com/office/word/2010/wordml" xmlns:wpg="http://schemas.microsoft.com/office/word/2010/wordprocessingGroup" xmlns:wpi="http://schemas.microsoft.com/office/word/2010/wordprocessingInk" xmlns:wne="http://schemas.microsoft.com/office/word/2006/wordml" xmlns:wps="http://schemas.microsoft.com/office/word/2010/wordprocessingShape" mc:Ignorable="w14 wp14">
   <w:body>
     <w:p/>
     <w:p/>
@@ -11,7 +11,7 @@
     <w:p/>
     <w:p>
       <w:pPr>
-        <w:pStyle w:val="Rubrik"/>
+        <w:pStyle w:val="Title"/>
       </w:pPr>
       <w:r>
         <w:rPr>
@@ -76,7 +76,7 @@
               </wp:anchor>
             </w:drawing>
           </mc:Choice>
-          <mc:Fallback>
+          <mc:Fallback xmlns:w15="http://schemas.microsoft.com/office/word/2012/wordml">
             <w:pict>
               <v:line w14:anchorId="6DA70652" id="Rak 1" o:spid="_x0000_s1026" style="position:absolute;flip:y;z-index:251659264;visibility:visible;mso-wrap-style:square;mso-height-percent:0;mso-wrap-distance-left:9pt;mso-wrap-distance-top:0;mso-wrap-distance-right:9pt;mso-wrap-distance-bottom:0;mso-position-horizontal:left;mso-position-horizontal-relative:margin;mso-position-vertical:absolute;mso-position-vertical-relative:text;mso-height-percent:0;mso-height-relative:margin" from="0,31.9pt" to="452pt,31.9pt" o:gfxdata="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" strokecolor="black [3213]" strokeweight="1pt">
                 <v:stroke joinstyle="miter"/>
@@ -86,9 +86,19 @@
           </mc:Fallback>
         </mc:AlternateContent>
       </w:r>
-      <w:r>
-        <w:t>Engineering Design Methology</w:t>
-      </w:r>
+      <w:proofErr w:type="spellStart"/>
+      <w:r>
+        <w:t>Engineering</w:t>
+      </w:r>
+      <w:proofErr w:type="spellEnd"/>
+      <w:r>
+        <w:t xml:space="preserve"> Design </w:t>
+      </w:r>
+      <w:proofErr w:type="spellStart"/>
+      <w:r>
+        <w:t>Methology</w:t>
+      </w:r>
+      <w:proofErr w:type="spellEnd"/>
     </w:p>
     <w:p/>
     <w:p/>
@@ -109,12 +119,12 @@
     <w:p/>
     <w:tbl>
       <w:tblPr>
-        <w:tblStyle w:val="Tabellrutnt"/>
+        <w:tblStyle w:val="TableGrid"/>
         <w:tblW w:w="0" w:type="auto"/>
         <w:tblLook w:val="04A0" w:firstRow="1" w:lastRow="0" w:firstColumn="1" w:lastColumn="0" w:noHBand="0" w:noVBand="1"/>
       </w:tblPr>
       <w:tblGrid>
-        <w:gridCol w:w="4399"/>
+        <w:gridCol w:w="4531"/>
         <w:gridCol w:w="4673"/>
       </w:tblGrid>
       <w:tr>
@@ -142,7 +152,7 @@
           </w:tcPr>
           <w:tbl>
             <w:tblPr>
-              <w:tblStyle w:val="Tabellrutnt"/>
+              <w:tblStyle w:val="TableGrid"/>
               <w:tblW w:w="4457" w:type="dxa"/>
               <w:tblBorders>
                 <w:top w:val="none" w:sz="0" w:space="0" w:color="auto"/>
@@ -165,8 +175,13 @@
                 </w:tcPr>
                 <w:p>
                   <w:r>
-                    <w:t>Andreas Fröderberg</w:t>
+                    <w:t xml:space="preserve">Andreas </w:t>
                   </w:r>
+                  <w:proofErr w:type="spellStart"/>
+                  <w:r>
+                    <w:t>Fröderberg</w:t>
+                  </w:r>
+                  <w:proofErr w:type="spellEnd"/>
                 </w:p>
               </w:tc>
               <w:tc>
@@ -208,8 +223,13 @@
                 </w:tcPr>
                 <w:p>
                   <w:r>
-                    <w:t>Aron Gyulai</w:t>
+                    <w:t xml:space="preserve">Aron </w:t>
                   </w:r>
+                  <w:proofErr w:type="spellStart"/>
+                  <w:r>
+                    <w:t>Gyulai</w:t>
+                  </w:r>
+                  <w:proofErr w:type="spellEnd"/>
                 </w:p>
               </w:tc>
               <w:tc>
@@ -244,7 +264,15 @@
                 </w:tcPr>
                 <w:p>
                   <w:r>
-                    <w:t>Jennifer Tannfelt Wu</w:t>
+                    <w:t xml:space="preserve">Jennifer </w:t>
+                  </w:r>
+                  <w:proofErr w:type="spellStart"/>
+                  <w:r>
+                    <w:t>Tannfelt</w:t>
+                  </w:r>
+                  <w:proofErr w:type="spellEnd"/>
+                  <w:r>
+                    <w:t xml:space="preserve"> Wu</w:t>
                   </w:r>
                 </w:p>
               </w:tc>
@@ -298,11 +326,24 @@
     </w:p>
     <w:p>
       <w:pPr>
-        <w:pStyle w:val="Rubrik1"/>
+        <w:pStyle w:val="Heading1"/>
       </w:pPr>
+      <w:proofErr w:type="spellStart"/>
       <w:r>
         <w:lastRenderedPageBreak/>
-        <w:t>Theory of Science</w:t>
+        <w:t>Theory</w:t>
+      </w:r>
+      <w:proofErr w:type="spellEnd"/>
+      <w:r>
+        <w:t xml:space="preserve"> </w:t>
+      </w:r>
+      <w:proofErr w:type="spellStart"/>
+      <w:r>
+        <w:t>of</w:t>
+      </w:r>
+      <w:proofErr w:type="spellEnd"/>
+      <w:r>
+        <w:t xml:space="preserve"> Science</w:t>
       </w:r>
     </w:p>
     <w:p>
@@ -426,7 +467,21 @@
         <w:rPr>
           <w:lang w:val="en-US"/>
         </w:rPr>
-        <w:t>. One such worldview is postpositivism, a quantitative research approach often represented in traditional research</w:t>
+        <w:t xml:space="preserve">. One such worldview is </w:t>
+      </w:r>
+      <w:proofErr w:type="spellStart"/>
+      <w:r>
+        <w:rPr>
+          <w:lang w:val="en-US"/>
+        </w:rPr>
+        <w:t>postpositivism</w:t>
+      </w:r>
+      <w:proofErr w:type="spellEnd"/>
+      <w:r>
+        <w:rPr>
+          <w:lang w:val="en-US"/>
+        </w:rPr>
+        <w:t>, a quantitative research approach often represented in traditional research</w:t>
       </w:r>
       <w:sdt>
         <w:sdtPr>
@@ -475,7 +530,21 @@
         <w:rPr>
           <w:lang w:val="en-US"/>
         </w:rPr>
-        <w:t xml:space="preserve">. Postpositivists </w:t>
+        <w:t xml:space="preserve">. </w:t>
+      </w:r>
+      <w:proofErr w:type="spellStart"/>
+      <w:r>
+        <w:rPr>
+          <w:lang w:val="en-US"/>
+        </w:rPr>
+        <w:t>Postpositivists</w:t>
+      </w:r>
+      <w:proofErr w:type="spellEnd"/>
+      <w:r>
+        <w:rPr>
+          <w:lang w:val="en-US"/>
+        </w:rPr>
+        <w:t xml:space="preserve"> </w:t>
       </w:r>
       <w:r>
         <w:rPr>
@@ -530,7 +599,21 @@
         <w:rPr>
           <w:lang w:val="en-US"/>
         </w:rPr>
-        <w:t xml:space="preserve">. According to Kuhn, an acceptable theory in within postpositivism is simple, provides accurate predictions and shows compatibility with other contemporary theories </w:t>
+        <w:t xml:space="preserve">. According to Kuhn, an acceptable theory in within </w:t>
+      </w:r>
+      <w:proofErr w:type="spellStart"/>
+      <w:r>
+        <w:rPr>
+          <w:lang w:val="en-US"/>
+        </w:rPr>
+        <w:t>postpositivism</w:t>
+      </w:r>
+      <w:proofErr w:type="spellEnd"/>
+      <w:r>
+        <w:rPr>
+          <w:lang w:val="en-US"/>
+        </w:rPr>
+        <w:t xml:space="preserve"> is simple, provides accurate predictions and shows compatibility with other contemporary theories </w:t>
       </w:r>
       <w:sdt>
         <w:sdtPr>
@@ -585,7 +668,21 @@
         <w:rPr>
           <w:lang w:val="en-US"/>
         </w:rPr>
-        <w:t>On the other hand, proponents of social constructivism believe that knowledge is created from individuals interaction with the environment</w:t>
+        <w:t xml:space="preserve">On the other hand, proponents of social constructivism believe that knowledge is created from </w:t>
+      </w:r>
+      <w:proofErr w:type="gramStart"/>
+      <w:r>
+        <w:rPr>
+          <w:lang w:val="en-US"/>
+        </w:rPr>
+        <w:t>individuals</w:t>
+      </w:r>
+      <w:proofErr w:type="gramEnd"/>
+      <w:r>
+        <w:rPr>
+          <w:lang w:val="en-US"/>
+        </w:rPr>
+        <w:t xml:space="preserve"> interaction with the environment</w:t>
       </w:r>
       <w:sdt>
         <w:sdtPr>
@@ -634,7 +731,21 @@
         <w:rPr>
           <w:lang w:val="en-US"/>
         </w:rPr>
-        <w:t xml:space="preserve">. As such, truth is not asbsolute and generalizable since phenomena all happen within a certain time and context </w:t>
+        <w:t xml:space="preserve">. As such, truth is not </w:t>
+      </w:r>
+      <w:proofErr w:type="spellStart"/>
+      <w:r>
+        <w:rPr>
+          <w:lang w:val="en-US"/>
+        </w:rPr>
+        <w:t>asbsolute</w:t>
+      </w:r>
+      <w:proofErr w:type="spellEnd"/>
+      <w:r>
+        <w:rPr>
+          <w:lang w:val="en-US"/>
+        </w:rPr>
+        <w:t xml:space="preserve"> and generalizable since phenomena all happen within a certain time and context </w:t>
       </w:r>
       <w:sdt>
         <w:sdtPr>
@@ -683,7 +794,14 @@
         <w:rPr>
           <w:lang w:val="en-US"/>
         </w:rPr>
-        <w:t xml:space="preserve">. Lincoln and Guba claims that a theory should aim to be if it is more informed and elaborates on earlier theories </w:t>
+        <w:t xml:space="preserve">. </w:t>
+      </w:r>
+      <w:proofErr w:type="gramStart"/>
+      <w:r>
+        <w:rPr>
+          <w:lang w:val="en-US"/>
+        </w:rPr>
+        <w:t xml:space="preserve">Lincoln and Guba claims that a theory should aim to be if it is more informed and elaborates on earlier theories </w:t>
       </w:r>
       <w:sdt>
         <w:sdtPr>
@@ -734,6 +852,7 @@
         </w:rPr>
         <w:t>.</w:t>
       </w:r>
+      <w:proofErr w:type="gramEnd"/>
     </w:p>
     <w:p>
       <w:pPr>
@@ -745,7 +864,21 @@
         <w:rPr>
           <w:lang w:val="en-US"/>
         </w:rPr>
-        <w:t xml:space="preserve">Examining a cross section of researcher Mats Magnussons work, one can infer that he uses the mixed methods </w:t>
+        <w:t xml:space="preserve">Examining a cross section of researcher Mats </w:t>
+      </w:r>
+      <w:proofErr w:type="spellStart"/>
+      <w:r>
+        <w:rPr>
+          <w:lang w:val="en-US"/>
+        </w:rPr>
+        <w:t>Magnussons</w:t>
+      </w:r>
+      <w:proofErr w:type="spellEnd"/>
+      <w:r>
+        <w:rPr>
+          <w:lang w:val="en-US"/>
+        </w:rPr>
+        <w:t xml:space="preserve"> work, one can infer that he uses the mixed methods </w:t>
       </w:r>
       <w:r>
         <w:rPr>
@@ -775,7 +908,21 @@
         <w:rPr>
           <w:lang w:val="en-US"/>
         </w:rPr>
-        <w:t xml:space="preserve"> methology. </w:t>
+        <w:t xml:space="preserve"> </w:t>
+      </w:r>
+      <w:proofErr w:type="spellStart"/>
+      <w:r>
+        <w:rPr>
+          <w:lang w:val="en-US"/>
+        </w:rPr>
+        <w:t>methology</w:t>
+      </w:r>
+      <w:proofErr w:type="spellEnd"/>
+      <w:r>
+        <w:rPr>
+          <w:lang w:val="en-US"/>
+        </w:rPr>
+        <w:t xml:space="preserve">. </w:t>
       </w:r>
       <w:r>
         <w:rPr>
@@ -793,8 +940,16 @@
         <w:rPr>
           <w:lang w:val="en-US"/>
         </w:rPr>
-        <w:t xml:space="preserve"> researcher exhibits methodical eclectisism</w:t>
-      </w:r>
+        <w:t xml:space="preserve"> researcher exhibits methodical </w:t>
+      </w:r>
+      <w:proofErr w:type="spellStart"/>
+      <w:r>
+        <w:rPr>
+          <w:lang w:val="en-US"/>
+        </w:rPr>
+        <w:t>eclectisism</w:t>
+      </w:r>
+      <w:proofErr w:type="spellEnd"/>
       <w:sdt>
         <w:sdtPr>
           <w:rPr>
@@ -803,6 +958,7 @@
           <w:id w:val="-2031474714"/>
           <w:citation/>
         </w:sdtPr>
+        <w:sdtEndPr/>
         <w:sdtContent>
           <w:r>
             <w:rPr>
@@ -854,7 +1010,21 @@
         <w:rPr>
           <w:lang w:val="en-US"/>
         </w:rPr>
-        <w:t xml:space="preserve"> ie uses methods from both qualitative and quantitative approaches. </w:t>
+        <w:t xml:space="preserve"> </w:t>
+      </w:r>
+      <w:proofErr w:type="spellStart"/>
+      <w:r>
+        <w:rPr>
+          <w:lang w:val="en-US"/>
+        </w:rPr>
+        <w:t>ie</w:t>
+      </w:r>
+      <w:proofErr w:type="spellEnd"/>
+      <w:r>
+        <w:rPr>
+          <w:lang w:val="en-US"/>
+        </w:rPr>
+        <w:t xml:space="preserve"> uses methods from both qualitative and quantitative approaches. </w:t>
       </w:r>
       <w:r>
         <w:rPr>
@@ -870,6 +1040,7 @@
           <w:id w:val="-1410615138"/>
           <w:citation/>
         </w:sdtPr>
+        <w:sdtEndPr/>
         <w:sdtContent>
           <w:r>
             <w:rPr>
@@ -937,6 +1108,7 @@
           <w:id w:val="179636747"/>
           <w:citation/>
         </w:sdtPr>
+        <w:sdtEndPr/>
         <w:sdtContent>
           <w:r>
             <w:rPr>
@@ -985,6 +1157,7 @@
           <w:id w:val="-2069486426"/>
           <w:citation/>
         </w:sdtPr>
+        <w:sdtEndPr/>
         <w:sdtContent>
           <w:r>
             <w:rPr>
@@ -1051,6 +1224,7 @@
           <w:id w:val="-1748796047"/>
           <w:citation/>
         </w:sdtPr>
+        <w:sdtEndPr/>
         <w:sdtContent>
           <w:r>
             <w:rPr>
@@ -1093,6 +1267,7 @@
           <w:id w:val="-320271282"/>
           <w:citation/>
         </w:sdtPr>
+        <w:sdtEndPr/>
         <w:sdtContent>
           <w:r>
             <w:rPr>
@@ -1131,7 +1306,21 @@
         <w:rPr>
           <w:lang w:val="en-US"/>
         </w:rPr>
-        <w:t xml:space="preserve"> which is why Magnusson is believed to subscribe to this worldview. </w:t>
+        <w:t xml:space="preserve"> which </w:t>
+      </w:r>
+      <w:proofErr w:type="gramStart"/>
+      <w:r>
+        <w:rPr>
+          <w:lang w:val="en-US"/>
+        </w:rPr>
+        <w:t>is</w:t>
+      </w:r>
+      <w:proofErr w:type="gramEnd"/>
+      <w:r>
+        <w:rPr>
+          <w:lang w:val="en-US"/>
+        </w:rPr>
+        <w:t xml:space="preserve"> why Magnusson is believed to subscribe to this worldview. </w:t>
       </w:r>
     </w:p>
     <w:p>
@@ -1144,7 +1333,35 @@
         <w:rPr>
           <w:lang w:val="en-US"/>
         </w:rPr>
-        <w:t>Examining Magnussons research from a social constructivist perspective, one might criticize the lack of background perspective of the test subjects. Etnicity and cultural background are important to the results</w:t>
+        <w:t xml:space="preserve">Examining </w:t>
+      </w:r>
+      <w:proofErr w:type="spellStart"/>
+      <w:r>
+        <w:rPr>
+          <w:lang w:val="en-US"/>
+        </w:rPr>
+        <w:t>Magnussons</w:t>
+      </w:r>
+      <w:proofErr w:type="spellEnd"/>
+      <w:r>
+        <w:rPr>
+          <w:lang w:val="en-US"/>
+        </w:rPr>
+        <w:t xml:space="preserve"> research from a social constructivist perspective, one might criticize the lack of background perspective of the test subjects. </w:t>
+      </w:r>
+      <w:proofErr w:type="spellStart"/>
+      <w:r>
+        <w:rPr>
+          <w:lang w:val="en-US"/>
+        </w:rPr>
+        <w:t>Etnicity</w:t>
+      </w:r>
+      <w:proofErr w:type="spellEnd"/>
+      <w:r>
+        <w:rPr>
+          <w:lang w:val="en-US"/>
+        </w:rPr>
+        <w:t xml:space="preserve"> and cultural background are important to the results</w:t>
       </w:r>
       <w:sdt>
         <w:sdtPr>
@@ -1154,6 +1371,7 @@
           <w:id w:val="1429083279"/>
           <w:citation/>
         </w:sdtPr>
+        <w:sdtEndPr/>
         <w:sdtContent>
           <w:r>
             <w:rPr>
@@ -1202,6 +1420,7 @@
           <w:id w:val="612944434"/>
           <w:citation/>
         </w:sdtPr>
+        <w:sdtEndPr/>
         <w:sdtContent>
           <w:r>
             <w:rPr>
@@ -1240,7 +1459,21 @@
         <w:rPr>
           <w:lang w:val="en-US"/>
         </w:rPr>
-        <w:t>, interview subjects job position is presented, which is good, but their social setting is ignored.</w:t>
+        <w:t xml:space="preserve">, interview </w:t>
+      </w:r>
+      <w:proofErr w:type="gramStart"/>
+      <w:r>
+        <w:rPr>
+          <w:lang w:val="en-US"/>
+        </w:rPr>
+        <w:t>subjects</w:t>
+      </w:r>
+      <w:proofErr w:type="gramEnd"/>
+      <w:r>
+        <w:rPr>
+          <w:lang w:val="en-US"/>
+        </w:rPr>
+        <w:t xml:space="preserve"> job position is presented, which is good, but their social setting is ignored.</w:t>
       </w:r>
       <w:r>
         <w:rPr>
@@ -1251,7 +1484,7 @@
     </w:p>
     <w:p>
       <w:pPr>
-        <w:pStyle w:val="Rubrik1"/>
+        <w:pStyle w:val="Heading1"/>
         <w:rPr>
           <w:lang w:val="en-US"/>
         </w:rPr>
@@ -1273,7 +1506,13 @@
         <w:rPr>
           <w:lang w:val="en-US"/>
         </w:rPr>
-        <w:t xml:space="preserve">One quantitative research design is survey </w:t>
+        <w:t xml:space="preserve">One quantitative research design is survey design. </w:t>
+      </w:r>
+      <w:r>
+        <w:rPr>
+          <w:lang w:val="en-US"/>
+        </w:rPr>
+        <w:t>In this design the researc</w:t>
       </w:r>
       <w:bookmarkStart w:id="0" w:name="_GoBack"/>
       <w:bookmarkEnd w:id="0"/>
@@ -1281,13 +1520,21 @@
         <w:rPr>
           <w:lang w:val="en-US"/>
         </w:rPr>
-        <w:t xml:space="preserve">design. </w:t>
-      </w:r>
-      <w:r>
-        <w:rPr>
-          <w:lang w:val="en-US"/>
-        </w:rPr>
-        <w:t xml:space="preserve">In this design the researcher uses questioneers on a sample of the population to </w:t>
+        <w:t xml:space="preserve">her uses </w:t>
+      </w:r>
+      <w:proofErr w:type="spellStart"/>
+      <w:r>
+        <w:rPr>
+          <w:lang w:val="en-US"/>
+        </w:rPr>
+        <w:t>questioneers</w:t>
+      </w:r>
+      <w:proofErr w:type="spellEnd"/>
+      <w:r>
+        <w:rPr>
+          <w:lang w:val="en-US"/>
+        </w:rPr>
+        <w:t xml:space="preserve"> on a sample of the population to </w:t>
       </w:r>
       <w:r>
         <w:rPr>
@@ -1315,6 +1562,7 @@
           <w:id w:val="-1573495343"/>
           <w:citation/>
         </w:sdtPr>
+        <w:sdtEndPr/>
         <w:sdtContent>
           <w:r>
             <w:rPr>
@@ -1353,7 +1601,265 @@
         <w:rPr>
           <w:lang w:val="en-US"/>
         </w:rPr>
-        <w:t xml:space="preserve">. One might also use the expermintal research design. Creswell states that this design uses </w:t>
+        <w:t>. One might also use the exper</w:t>
+      </w:r>
+      <w:r>
+        <w:rPr>
+          <w:lang w:val="en-US"/>
+        </w:rPr>
+        <w:t>i</w:t>
+      </w:r>
+      <w:r>
+        <w:rPr>
+          <w:lang w:val="en-US"/>
+        </w:rPr>
+        <w:t>me</w:t>
+      </w:r>
+      <w:r>
+        <w:rPr>
+          <w:lang w:val="en-US"/>
+        </w:rPr>
+        <w:t xml:space="preserve">ntal research design. </w:t>
+      </w:r>
+      <w:r>
+        <w:rPr>
+          <w:lang w:val="en-US"/>
+        </w:rPr>
+        <w:t xml:space="preserve">One uses this when one wants to examine whether or not an action or a procedure has effect on the outcome, or the </w:t>
+      </w:r>
+      <w:proofErr w:type="spellStart"/>
+      <w:r>
+        <w:rPr>
+          <w:lang w:val="en-US"/>
+        </w:rPr>
+        <w:t>dependet</w:t>
+      </w:r>
+      <w:proofErr w:type="spellEnd"/>
+      <w:r>
+        <w:rPr>
+          <w:lang w:val="en-US"/>
+        </w:rPr>
+        <w:t xml:space="preserve"> variable. The outcome is then </w:t>
+      </w:r>
+      <w:r>
+        <w:rPr>
+          <w:lang w:val="en-US"/>
+        </w:rPr>
+        <w:t>compared to a reference group which did not experience the action or procedure</w:t>
+      </w:r>
+      <w:sdt>
+        <w:sdtPr>
+          <w:rPr>
+            <w:lang w:val="en-US"/>
+          </w:rPr>
+          <w:id w:val="1002395815"/>
+          <w:citation/>
+        </w:sdtPr>
+        <w:sdtContent>
+          <w:r>
+            <w:rPr>
+              <w:lang w:val="en-US"/>
+            </w:rPr>
+            <w:fldChar w:fldCharType="begin"/>
+          </w:r>
+          <w:r>
+            <w:rPr>
+              <w:lang w:val="en-US"/>
+            </w:rPr>
+            <w:instrText xml:space="preserve"> CITATION Joh12 \l 1053 </w:instrText>
+          </w:r>
+          <w:r>
+            <w:rPr>
+              <w:lang w:val="en-US"/>
+            </w:rPr>
+            <w:fldChar w:fldCharType="separate"/>
+          </w:r>
+          <w:r>
+            <w:rPr>
+              <w:noProof/>
+              <w:lang w:val="en-US"/>
+            </w:rPr>
+            <w:t xml:space="preserve"> [17]</w:t>
+          </w:r>
+          <w:r>
+            <w:rPr>
+              <w:lang w:val="en-US"/>
+            </w:rPr>
+            <w:fldChar w:fldCharType="end"/>
+          </w:r>
+        </w:sdtContent>
+      </w:sdt>
+      <w:r>
+        <w:rPr>
+          <w:lang w:val="en-US"/>
+        </w:rPr>
+        <w:t>.</w:t>
+      </w:r>
+    </w:p>
+    <w:p>
+      <w:pPr>
+        <w:rPr>
+          <w:lang w:val="en-US"/>
+        </w:rPr>
+      </w:pPr>
+      <w:r>
+        <w:rPr>
+          <w:lang w:val="en-US"/>
+        </w:rPr>
+        <w:t>When c</w:t>
+      </w:r>
+      <w:r>
+        <w:rPr>
+          <w:lang w:val="en-US"/>
+        </w:rPr>
+        <w:t>onducting quantitative research, researchers employ a variety of in</w:t>
+      </w:r>
+      <w:r>
+        <w:rPr>
+          <w:lang w:val="en-US"/>
+        </w:rPr>
+        <w:t>s</w:t>
+      </w:r>
+      <w:r>
+        <w:rPr>
+          <w:lang w:val="en-US"/>
+        </w:rPr>
+        <w:t>truments, or methods. One of these</w:t>
+      </w:r>
+      <w:r>
+        <w:rPr>
+          <w:lang w:val="en-US"/>
+        </w:rPr>
+        <w:t xml:space="preserve"> is </w:t>
+      </w:r>
+      <w:r>
+        <w:rPr>
+          <w:i/>
+          <w:lang w:val="en-US"/>
+        </w:rPr>
+        <w:t xml:space="preserve">observational </w:t>
+      </w:r>
+      <w:r>
+        <w:rPr>
+          <w:i/>
+          <w:lang w:val="en-US"/>
+        </w:rPr>
+        <w:t xml:space="preserve">and behavioral </w:t>
+      </w:r>
+      <w:r>
+        <w:rPr>
+          <w:i/>
+          <w:lang w:val="en-US"/>
+        </w:rPr>
+        <w:t>checklists</w:t>
+      </w:r>
+      <w:r>
+        <w:rPr>
+          <w:i/>
+          <w:lang w:val="en-US"/>
+        </w:rPr>
+        <w:t xml:space="preserve"> </w:t>
+      </w:r>
+      <w:sdt>
+        <w:sdtPr>
+          <w:rPr>
+            <w:i/>
+            <w:lang w:val="en-US"/>
+          </w:rPr>
+          <w:id w:val="410202910"/>
+          <w:citation/>
+        </w:sdtPr>
+        <w:sdtContent>
+          <w:r>
+            <w:rPr>
+              <w:i/>
+              <w:lang w:val="en-US"/>
+            </w:rPr>
+            <w:fldChar w:fldCharType="begin"/>
+          </w:r>
+          <w:r>
+            <w:rPr>
+              <w:i/>
+              <w:lang w:val="en-US"/>
+            </w:rPr>
+            <w:instrText xml:space="preserve"> CITATION Joh121 \l 1053 </w:instrText>
+          </w:r>
+          <w:r>
+            <w:rPr>
+              <w:i/>
+              <w:lang w:val="en-US"/>
+            </w:rPr>
+            <w:fldChar w:fldCharType="separate"/>
+          </w:r>
+          <w:r>
+            <w:rPr>
+              <w:noProof/>
+              <w:lang w:val="en-US"/>
+            </w:rPr>
+            <w:t>[18]</w:t>
+          </w:r>
+          <w:r>
+            <w:rPr>
+              <w:i/>
+              <w:lang w:val="en-US"/>
+            </w:rPr>
+            <w:fldChar w:fldCharType="end"/>
+          </w:r>
+        </w:sdtContent>
+      </w:sdt>
+      <w:r>
+        <w:rPr>
+          <w:lang w:val="en-US"/>
+        </w:rPr>
+        <w:t xml:space="preserve">, where the researcher observes a group and records behavior by checking points on a scale </w:t>
+      </w:r>
+      <w:sdt>
+        <w:sdtPr>
+          <w:rPr>
+            <w:lang w:val="en-US"/>
+          </w:rPr>
+          <w:id w:val="1286460591"/>
+          <w:citation/>
+        </w:sdtPr>
+        <w:sdtContent>
+          <w:r>
+            <w:rPr>
+              <w:lang w:val="en-US"/>
+            </w:rPr>
+            <w:fldChar w:fldCharType="begin"/>
+          </w:r>
+          <w:r>
+            <w:rPr>
+              <w:lang w:val="en-US"/>
+            </w:rPr>
+            <w:instrText xml:space="preserve"> CITATION Joh \l 1053 </w:instrText>
+          </w:r>
+          <w:r>
+            <w:rPr>
+              <w:lang w:val="en-US"/>
+            </w:rPr>
+            <w:fldChar w:fldCharType="separate"/>
+          </w:r>
+          <w:r>
+            <w:rPr>
+              <w:noProof/>
+              <w:lang w:val="en-US"/>
+            </w:rPr>
+            <w:t>[19]</w:t>
+          </w:r>
+          <w:r>
+            <w:rPr>
+              <w:lang w:val="en-US"/>
+            </w:rPr>
+            <w:fldChar w:fldCharType="end"/>
+          </w:r>
+        </w:sdtContent>
+      </w:sdt>
+      <w:r>
+        <w:rPr>
+          <w:lang w:val="en-US"/>
+        </w:rPr>
+        <w:t xml:space="preserve">. </w:t>
       </w:r>
     </w:p>
     <w:sectPr>
@@ -1367,7 +1873,7 @@
 </file>
 
 <file path=word/endnotes.xml><?xml version="1.0" encoding="utf-8"?>
-<w:endnotes xmlns:wpc="http://schemas.microsoft.com/office/word/2010/wordprocessingCanvas" xmlns:mc="http://schemas.openxmlformats.org/markup-compatibility/2006" xmlns:o="urn:schemas-microsoft-com:office:office" xmlns:r="http://schemas.openxmlformats.org/officeDocument/2006/relationships" xmlns:m="http://schemas.openxmlformats.org/officeDocument/2006/math" xmlns:v="urn:schemas-microsoft-com:vml" xmlns:wp14="http://schemas.microsoft.com/office/word/2010/wordprocessingDrawing" xmlns:wp="http://schemas.openxmlformats.org/drawingml/2006/wordprocessingDrawing" xmlns:w10="urn:schemas-microsoft-com:office:word" xmlns:w="http://schemas.openxmlformats.org/wordprocessingml/2006/main" xmlns:w14="http://schemas.microsoft.com/office/word/2010/wordml" xmlns:w15="http://schemas.microsoft.com/office/word/2012/wordml" xmlns:wpg="http://schemas.microsoft.com/office/word/2010/wordprocessingGroup" xmlns:wpi="http://schemas.microsoft.com/office/word/2010/wordprocessingInk" xmlns:wne="http://schemas.microsoft.com/office/word/2006/wordml" xmlns:wps="http://schemas.microsoft.com/office/word/2010/wordprocessingShape" mc:Ignorable="w14 w15 wp14">
+<w:endnotes xmlns:wpc="http://schemas.microsoft.com/office/word/2010/wordprocessingCanvas" xmlns:mc="http://schemas.openxmlformats.org/markup-compatibility/2006" xmlns:o="urn:schemas-microsoft-com:office:office" xmlns:r="http://schemas.openxmlformats.org/officeDocument/2006/relationships" xmlns:m="http://schemas.openxmlformats.org/officeDocument/2006/math" xmlns:v="urn:schemas-microsoft-com:vml" xmlns:wp14="http://schemas.microsoft.com/office/word/2010/wordprocessingDrawing" xmlns:wp="http://schemas.openxmlformats.org/drawingml/2006/wordprocessingDrawing" xmlns:w10="urn:schemas-microsoft-com:office:word" xmlns:w="http://schemas.openxmlformats.org/wordprocessingml/2006/main" xmlns:w14="http://schemas.microsoft.com/office/word/2010/wordml" xmlns:wpg="http://schemas.microsoft.com/office/word/2010/wordprocessingGroup" xmlns:wpi="http://schemas.microsoft.com/office/word/2010/wordprocessingInk" xmlns:wne="http://schemas.microsoft.com/office/word/2006/wordml" xmlns:wps="http://schemas.microsoft.com/office/word/2010/wordprocessingShape" mc:Ignorable="w14 wp14">
   <w:endnote w:type="separator" w:id="-1">
     <w:p>
       <w:pPr>
@@ -1392,7 +1898,7 @@
 </file>
 
 <file path=word/footnotes.xml><?xml version="1.0" encoding="utf-8"?>
-<w:footnotes xmlns:wpc="http://schemas.microsoft.com/office/word/2010/wordprocessingCanvas" xmlns:mc="http://schemas.openxmlformats.org/markup-compatibility/2006" xmlns:o="urn:schemas-microsoft-com:office:office" xmlns:r="http://schemas.openxmlformats.org/officeDocument/2006/relationships" xmlns:m="http://schemas.openxmlformats.org/officeDocument/2006/math" xmlns:v="urn:schemas-microsoft-com:vml" xmlns:wp14="http://schemas.microsoft.com/office/word/2010/wordprocessingDrawing" xmlns:wp="http://schemas.openxmlformats.org/drawingml/2006/wordprocessingDrawing" xmlns:w10="urn:schemas-microsoft-com:office:word" xmlns:w="http://schemas.openxmlformats.org/wordprocessingml/2006/main" xmlns:w14="http://schemas.microsoft.com/office/word/2010/wordml" xmlns:w15="http://schemas.microsoft.com/office/word/2012/wordml" xmlns:wpg="http://schemas.microsoft.com/office/word/2010/wordprocessingGroup" xmlns:wpi="http://schemas.microsoft.com/office/word/2010/wordprocessingInk" xmlns:wne="http://schemas.microsoft.com/office/word/2006/wordml" xmlns:wps="http://schemas.microsoft.com/office/word/2010/wordprocessingShape" mc:Ignorable="w14 w15 wp14">
+<w:footnotes xmlns:wpc="http://schemas.microsoft.com/office/word/2010/wordprocessingCanvas" xmlns:mc="http://schemas.openxmlformats.org/markup-compatibility/2006" xmlns:o="urn:schemas-microsoft-com:office:office" xmlns:r="http://schemas.openxmlformats.org/officeDocument/2006/relationships" xmlns:m="http://schemas.openxmlformats.org/officeDocument/2006/math" xmlns:v="urn:schemas-microsoft-com:vml" xmlns:wp14="http://schemas.microsoft.com/office/word/2010/wordprocessingDrawing" xmlns:wp="http://schemas.openxmlformats.org/drawingml/2006/wordprocessingDrawing" xmlns:w10="urn:schemas-microsoft-com:office:word" xmlns:w="http://schemas.openxmlformats.org/wordprocessingml/2006/main" xmlns:w14="http://schemas.microsoft.com/office/word/2010/wordml" xmlns:wpg="http://schemas.microsoft.com/office/word/2010/wordprocessingGroup" xmlns:wpi="http://schemas.microsoft.com/office/word/2010/wordprocessingInk" xmlns:wne="http://schemas.microsoft.com/office/word/2006/wordml" xmlns:wps="http://schemas.microsoft.com/office/word/2010/wordprocessingShape" mc:Ignorable="w14 wp14">
   <w:footnote w:type="separator" w:id="-1">
     <w:p>
       <w:pPr>
@@ -1417,7 +1923,7 @@
 </file>
 
 <file path=word/styles.xml><?xml version="1.0" encoding="utf-8"?>
-<w:styles xmlns:mc="http://schemas.openxmlformats.org/markup-compatibility/2006" xmlns:r="http://schemas.openxmlformats.org/officeDocument/2006/relationships" xmlns:w="http://schemas.openxmlformats.org/wordprocessingml/2006/main" xmlns:w14="http://schemas.microsoft.com/office/word/2010/wordml" xmlns:w15="http://schemas.microsoft.com/office/word/2012/wordml" mc:Ignorable="w14 w15">
+<w:styles xmlns:mc="http://schemas.openxmlformats.org/markup-compatibility/2006" xmlns:r="http://schemas.openxmlformats.org/officeDocument/2006/relationships" xmlns:w="http://schemas.openxmlformats.org/wordprocessingml/2006/main" xmlns:w14="http://schemas.microsoft.com/office/word/2010/wordml" mc:Ignorable="w14">
   <w:docDefaults>
     <w:rPrDefault>
       <w:rPr>
@@ -1433,378 +1939,144 @@
       </w:pPr>
     </w:pPrDefault>
   </w:docDefaults>
-  <w:latentStyles w:defLockedState="0" w:defUIPriority="99" w:defSemiHidden="0" w:defUnhideWhenUsed="0" w:defQFormat="0" w:count="371">
-    <w:lsdException w:name="Normal" w:uiPriority="0" w:qFormat="1"/>
-    <w:lsdException w:name="heading 1" w:uiPriority="9" w:qFormat="1"/>
-    <w:lsdException w:name="heading 2" w:semiHidden="1" w:uiPriority="9" w:unhideWhenUsed="1" w:qFormat="1"/>
-    <w:lsdException w:name="heading 3" w:semiHidden="1" w:uiPriority="9" w:unhideWhenUsed="1" w:qFormat="1"/>
-    <w:lsdException w:name="heading 4" w:semiHidden="1" w:uiPriority="9" w:unhideWhenUsed="1" w:qFormat="1"/>
-    <w:lsdException w:name="heading 5" w:semiHidden="1" w:uiPriority="9" w:unhideWhenUsed="1" w:qFormat="1"/>
-    <w:lsdException w:name="heading 6" w:semiHidden="1" w:uiPriority="9" w:unhideWhenUsed="1" w:qFormat="1"/>
-    <w:lsdException w:name="heading 7" w:semiHidden="1" w:uiPriority="9" w:unhideWhenUsed="1" w:qFormat="1"/>
-    <w:lsdException w:name="heading 8" w:semiHidden="1" w:uiPriority="9" w:unhideWhenUsed="1" w:qFormat="1"/>
-    <w:lsdException w:name="heading 9" w:semiHidden="1" w:uiPriority="9" w:unhideWhenUsed="1" w:qFormat="1"/>
-    <w:lsdException w:name="index 1" w:semiHidden="1" w:unhideWhenUsed="1"/>
-    <w:lsdException w:name="index 2" w:semiHidden="1" w:unhideWhenUsed="1"/>
-    <w:lsdException w:name="index 3" w:semiHidden="1" w:unhideWhenUsed="1"/>
-    <w:lsdException w:name="index 4" w:semiHidden="1" w:unhideWhenUsed="1"/>
-    <w:lsdException w:name="index 5" w:semiHidden="1" w:unhideWhenUsed="1"/>
-    <w:lsdException w:name="index 6" w:semiHidden="1" w:unhideWhenUsed="1"/>
-    <w:lsdException w:name="index 7" w:semiHidden="1" w:unhideWhenUsed="1"/>
-    <w:lsdException w:name="index 8" w:semiHidden="1" w:unhideWhenUsed="1"/>
-    <w:lsdException w:name="index 9" w:semiHidden="1" w:unhideWhenUsed="1"/>
-    <w:lsdException w:name="toc 1" w:semiHidden="1" w:uiPriority="39" w:unhideWhenUsed="1"/>
-    <w:lsdException w:name="toc 2" w:semiHidden="1" w:uiPriority="39" w:unhideWhenUsed="1"/>
-    <w:lsdException w:name="toc 3" w:semiHidden="1" w:uiPriority="39" w:unhideWhenUsed="1"/>
-    <w:lsdException w:name="toc 4" w:semiHidden="1" w:uiPriority="39" w:unhideWhenUsed="1"/>
-    <w:lsdException w:name="toc 5" w:semiHidden="1" w:uiPriority="39" w:unhideWhenUsed="1"/>
-    <w:lsdException w:name="toc 6" w:semiHidden="1" w:uiPriority="39" w:unhideWhenUsed="1"/>
-    <w:lsdException w:name="toc 7" w:semiHidden="1" w:uiPriority="39" w:unhideWhenUsed="1"/>
-    <w:lsdException w:name="toc 8" w:semiHidden="1" w:uiPriority="39" w:unhideWhenUsed="1"/>
-    <w:lsdException w:name="toc 9" w:semiHidden="1" w:uiPriority="39" w:unhideWhenUsed="1"/>
-    <w:lsdException w:name="Normal Indent" w:semiHidden="1" w:unhideWhenUsed="1"/>
-    <w:lsdException w:name="footnote text" w:semiHidden="1" w:unhideWhenUsed="1"/>
-    <w:lsdException w:name="annotation text" w:semiHidden="1" w:unhideWhenUsed="1"/>
-    <w:lsdException w:name="header" w:semiHidden="1" w:unhideWhenUsed="1"/>
-    <w:lsdException w:name="footer" w:semiHidden="1" w:unhideWhenUsed="1"/>
-    <w:lsdException w:name="index heading" w:semiHidden="1" w:unhideWhenUsed="1"/>
-    <w:lsdException w:name="caption" w:semiHidden="1" w:uiPriority="35" w:unhideWhenUsed="1" w:qFormat="1"/>
-    <w:lsdException w:name="table of figures" w:semiHidden="1" w:unhideWhenUsed="1"/>
-    <w:lsdException w:name="envelope address" w:semiHidden="1" w:unhideWhenUsed="1"/>
-    <w:lsdException w:name="envelope return" w:semiHidden="1" w:unhideWhenUsed="1"/>
-    <w:lsdException w:name="footnote reference" w:semiHidden="1" w:unhideWhenUsed="1"/>
-    <w:lsdException w:name="annotation reference" w:semiHidden="1" w:unhideWhenUsed="1"/>
-    <w:lsdException w:name="line number" w:semiHidden="1" w:unhideWhenUsed="1"/>
-    <w:lsdException w:name="page number" w:semiHidden="1" w:unhideWhenUsed="1"/>
-    <w:lsdException w:name="endnote reference" w:semiHidden="1" w:unhideWhenUsed="1"/>
-    <w:lsdException w:name="endnote text" w:semiHidden="1" w:unhideWhenUsed="1"/>
-    <w:lsdException w:name="table of authorities" w:semiHidden="1" w:unhideWhenUsed="1"/>
-    <w:lsdException w:name="macro" w:semiHidden="1" w:unhideWhenUsed="1"/>
-    <w:lsdException w:name="toa heading" w:semiHidden="1" w:unhideWhenUsed="1"/>
-    <w:lsdException w:name="List" w:semiHidden="1" w:unhideWhenUsed="1"/>
-    <w:lsdException w:name="List Bullet" w:semiHidden="1" w:unhideWhenUsed="1"/>
-    <w:lsdException w:name="List Number" w:semiHidden="1" w:unhideWhenUsed="1"/>
-    <w:lsdException w:name="List 2" w:semiHidden="1" w:unhideWhenUsed="1"/>
-    <w:lsdException w:name="List 3" w:semiHidden="1" w:unhideWhenUsed="1"/>
-    <w:lsdException w:name="List 4" w:semiHidden="1" w:unhideWhenUsed="1"/>
-    <w:lsdException w:name="List 5" w:semiHidden="1" w:unhideWhenUsed="1"/>
-    <w:lsdException w:name="List Bullet 2" w:semiHidden="1" w:unhideWhenUsed="1"/>
-    <w:lsdException w:name="List Bullet 3" w:semiHidden="1" w:unhideWhenUsed="1"/>
-    <w:lsdException w:name="List Bullet 4" w:semiHidden="1" w:unhideWhenUsed="1"/>
-    <w:lsdException w:name="List Bullet 5" w:semiHidden="1" w:unhideWhenUsed="1"/>
-    <w:lsdException w:name="List Number 2" w:semiHidden="1" w:unhideWhenUsed="1"/>
-    <w:lsdException w:name="List Number 3" w:semiHidden="1" w:unhideWhenUsed="1"/>
-    <w:lsdException w:name="List Number 4" w:semiHidden="1" w:unhideWhenUsed="1"/>
-    <w:lsdException w:name="List Number 5" w:semiHidden="1" w:unhideWhenUsed="1"/>
-    <w:lsdException w:name="Title" w:uiPriority="10" w:qFormat="1"/>
-    <w:lsdException w:name="Closing" w:semiHidden="1" w:unhideWhenUsed="1"/>
-    <w:lsdException w:name="Signature" w:semiHidden="1" w:unhideWhenUsed="1"/>
-    <w:lsdException w:name="Default Paragraph Font" w:semiHidden="1" w:uiPriority="1" w:unhideWhenUsed="1"/>
-    <w:lsdException w:name="Body Text" w:semiHidden="1" w:unhideWhenUsed="1"/>
-    <w:lsdException w:name="Body Text Indent" w:semiHidden="1" w:unhideWhenUsed="1"/>
-    <w:lsdException w:name="List Continue" w:semiHidden="1" w:unhideWhenUsed="1"/>
-    <w:lsdException w:name="List Continue 2" w:semiHidden="1" w:unhideWhenUsed="1"/>
-    <w:lsdException w:name="List Continue 3" w:semiHidden="1" w:unhideWhenUsed="1"/>
-    <w:lsdException w:name="List Continue 4" w:semiHidden="1" w:unhideWhenUsed="1"/>
-    <w:lsdException w:name="List Continue 5" w:semiHidden="1" w:unhideWhenUsed="1"/>
-    <w:lsdException w:name="Message Header" w:semiHidden="1" w:unhideWhenUsed="1"/>
-    <w:lsdException w:name="Subtitle" w:uiPriority="11" w:qFormat="1"/>
-    <w:lsdException w:name="Salutation" w:semiHidden="1" w:unhideWhenUsed="1"/>
-    <w:lsdException w:name="Date" w:semiHidden="1" w:unhideWhenUsed="1"/>
-    <w:lsdException w:name="Body Text First Indent" w:semiHidden="1" w:unhideWhenUsed="1"/>
-    <w:lsdException w:name="Body Text First Indent 2" w:semiHidden="1" w:unhideWhenUsed="1"/>
-    <w:lsdException w:name="Note Heading" w:semiHidden="1" w:unhideWhenUsed="1"/>
-    <w:lsdException w:name="Body Text 2" w:semiHidden="1" w:unhideWhenUsed="1"/>
-    <w:lsdException w:name="Body Text 3" w:semiHidden="1" w:unhideWhenUsed="1"/>
-    <w:lsdException w:name="Body Text Indent 2" w:semiHidden="1" w:unhideWhenUsed="1"/>
-    <w:lsdException w:name="Body Text Indent 3" w:semiHidden="1" w:unhideWhenUsed="1"/>
-    <w:lsdException w:name="Block Text" w:semiHidden="1" w:unhideWhenUsed="1"/>
-    <w:lsdException w:name="Hyperlink" w:semiHidden="1" w:unhideWhenUsed="1"/>
-    <w:lsdException w:name="FollowedHyperlink" w:semiHidden="1" w:unhideWhenUsed="1"/>
-    <w:lsdException w:name="Strong" w:uiPriority="22" w:qFormat="1"/>
-    <w:lsdException w:name="Emphasis" w:uiPriority="20" w:qFormat="1"/>
-    <w:lsdException w:name="Document Map" w:semiHidden="1" w:unhideWhenUsed="1"/>
-    <w:lsdException w:name="Plain Text" w:semiHidden="1" w:unhideWhenUsed="1"/>
-    <w:lsdException w:name="E-mail Signature" w:semiHidden="1" w:unhideWhenUsed="1"/>
-    <w:lsdException w:name="HTML Top of Form" w:semiHidden="1" w:unhideWhenUsed="1"/>
-    <w:lsdException w:name="HTML Bottom of Form" w:semiHidden="1" w:unhideWhenUsed="1"/>
-    <w:lsdException w:name="Normal (Web)" w:semiHidden="1" w:unhideWhenUsed="1"/>
-    <w:lsdException w:name="HTML Acronym" w:semiHidden="1" w:unhideWhenUsed="1"/>
-    <w:lsdException w:name="HTML Address" w:semiHidden="1" w:unhideWhenUsed="1"/>
-    <w:lsdException w:name="HTML Cite" w:semiHidden="1" w:unhideWhenUsed="1"/>
-    <w:lsdException w:name="HTML Code" w:semiHidden="1" w:unhideWhenUsed="1"/>
-    <w:lsdException w:name="HTML Definition" w:semiHidden="1" w:unhideWhenUsed="1"/>
-    <w:lsdException w:name="HTML Keyboard" w:semiHidden="1" w:unhideWhenUsed="1"/>
-    <w:lsdException w:name="HTML Preformatted" w:semiHidden="1" w:unhideWhenUsed="1"/>
-    <w:lsdException w:name="HTML Sample" w:semiHidden="1" w:unhideWhenUsed="1"/>
-    <w:lsdException w:name="HTML Typewriter" w:semiHidden="1" w:unhideWhenUsed="1"/>
-    <w:lsdException w:name="HTML Variable" w:semiHidden="1" w:unhideWhenUsed="1"/>
-    <w:lsdException w:name="Normal Table" w:semiHidden="1" w:unhideWhenUsed="1"/>
-    <w:lsdException w:name="annotation subject" w:semiHidden="1" w:unhideWhenUsed="1"/>
-    <w:lsdException w:name="No List" w:semiHidden="1" w:unhideWhenUsed="1"/>
-    <w:lsdException w:name="Outline List 1" w:semiHidden="1" w:unhideWhenUsed="1"/>
-    <w:lsdException w:name="Outline List 2" w:semiHidden="1" w:unhideWhenUsed="1"/>
-    <w:lsdException w:name="Outline List 3" w:semiHidden="1" w:unhideWhenUsed="1"/>
-    <w:lsdException w:name="Table Simple 1" w:semiHidden="1" w:unhideWhenUsed="1"/>
-    <w:lsdException w:name="Table Simple 2" w:semiHidden="1" w:unhideWhenUsed="1"/>
-    <w:lsdException w:name="Table Simple 3" w:semiHidden="1" w:unhideWhenUsed="1"/>
-    <w:lsdException w:name="Table Classic 1" w:semiHidden="1" w:unhideWhenUsed="1"/>
-    <w:lsdException w:name="Table Classic 2" w:semiHidden="1" w:unhideWhenUsed="1"/>
-    <w:lsdException w:name="Table Classic 3" w:semiHidden="1" w:unhideWhenUsed="1"/>
-    <w:lsdException w:name="Table Classic 4" w:semiHidden="1" w:unhideWhenUsed="1"/>
-    <w:lsdException w:name="Table Colorful 1" w:semiHidden="1" w:unhideWhenUsed="1"/>
-    <w:lsdException w:name="Table Colorful 2" w:semiHidden="1" w:unhideWhenUsed="1"/>
-    <w:lsdException w:name="Table Colorful 3" w:semiHidden="1" w:unhideWhenUsed="1"/>
-    <w:lsdException w:name="Table Columns 1" w:semiHidden="1" w:unhideWhenUsed="1"/>
-    <w:lsdException w:name="Table Columns 2" w:semiHidden="1" w:unhideWhenUsed="1"/>
-    <w:lsdException w:name="Table Columns 3" w:semiHidden="1" w:unhideWhenUsed="1"/>
-    <w:lsdException w:name="Table Columns 4" w:semiHidden="1" w:unhideWhenUsed="1"/>
-    <w:lsdException w:name="Table Columns 5" w:semiHidden="1" w:unhideWhenUsed="1"/>
-    <w:lsdException w:name="Table Grid 1" w:semiHidden="1" w:unhideWhenUsed="1"/>
-    <w:lsdException w:name="Table Grid 2" w:semiHidden="1" w:unhideWhenUsed="1"/>
-    <w:lsdException w:name="Table Grid 3" w:semiHidden="1" w:unhideWhenUsed="1"/>
-    <w:lsdException w:name="Table Grid 4" w:semiHidden="1" w:unhideWhenUsed="1"/>
-    <w:lsdException w:name="Table Grid 5" w:semiHidden="1" w:unhideWhenUsed="1"/>
-    <w:lsdException w:name="Table Grid 6" w:semiHidden="1" w:unhideWhenUsed="1"/>
-    <w:lsdException w:name="Table Grid 7" w:semiHidden="1" w:unhideWhenUsed="1"/>
-    <w:lsdException w:name="Table Grid 8" w:semiHidden="1" w:unhideWhenUsed="1"/>
-    <w:lsdException w:name="Table List 1" w:semiHidden="1" w:unhideWhenUsed="1"/>
-    <w:lsdException w:name="Table List 2" w:semiHidden="1" w:unhideWhenUsed="1"/>
-    <w:lsdException w:name="Table List 3" w:semiHidden="1" w:unhideWhenUsed="1"/>
-    <w:lsdException w:name="Table List 4" w:semiHidden="1" w:unhideWhenUsed="1"/>
-    <w:lsdException w:name="Table List 5" w:semiHidden="1" w:unhideWhenUsed="1"/>
-    <w:lsdException w:name="Table List 6" w:semiHidden="1" w:unhideWhenUsed="1"/>
-    <w:lsdException w:name="Table List 7" w:semiHidden="1" w:unhideWhenUsed="1"/>
-    <w:lsdException w:name="Table List 8" w:semiHidden="1" w:unhideWhenUsed="1"/>
-    <w:lsdException w:name="Table 3D effects 1" w:semiHidden="1" w:unhideWhenUsed="1"/>
-    <w:lsdException w:name="Table 3D effects 2" w:semiHidden="1" w:unhideWhenUsed="1"/>
-    <w:lsdException w:name="Table 3D effects 3" w:semiHidden="1" w:unhideWhenUsed="1"/>
-    <w:lsdException w:name="Table Contemporary" w:semiHidden="1" w:unhideWhenUsed="1"/>
-    <w:lsdException w:name="Table Elegant" w:semiHidden="1" w:unhideWhenUsed="1"/>
-    <w:lsdException w:name="Table Professional" w:semiHidden="1" w:unhideWhenUsed="1"/>
-    <w:lsdException w:name="Table Subtle 1" w:semiHidden="1" w:unhideWhenUsed="1"/>
-    <w:lsdException w:name="Table Subtle 2" w:semiHidden="1" w:unhideWhenUsed="1"/>
-    <w:lsdException w:name="Table Web 1" w:semiHidden="1" w:unhideWhenUsed="1"/>
-    <w:lsdException w:name="Table Web 2" w:semiHidden="1" w:unhideWhenUsed="1"/>
-    <w:lsdException w:name="Table Web 3" w:semiHidden="1" w:unhideWhenUsed="1"/>
-    <w:lsdException w:name="Balloon Text" w:semiHidden="1" w:unhideWhenUsed="1"/>
-    <w:lsdException w:name="Table Grid" w:uiPriority="39"/>
-    <w:lsdException w:name="Table Theme" w:semiHidden="1" w:unhideWhenUsed="1"/>
-    <w:lsdException w:name="Placeholder Text" w:semiHidden="1"/>
-    <w:lsdException w:name="No Spacing" w:uiPriority="1" w:qFormat="1"/>
-    <w:lsdException w:name="Light Shading" w:uiPriority="60"/>
-    <w:lsdException w:name="Light List" w:uiPriority="61"/>
-    <w:lsdException w:name="Light Grid" w:uiPriority="62"/>
-    <w:lsdException w:name="Medium Shading 1" w:uiPriority="63"/>
-    <w:lsdException w:name="Medium Shading 2" w:uiPriority="64"/>
-    <w:lsdException w:name="Medium List 1" w:uiPriority="65"/>
-    <w:lsdException w:name="Medium List 2" w:uiPriority="66"/>
-    <w:lsdException w:name="Medium Grid 1" w:uiPriority="67"/>
-    <w:lsdException w:name="Medium Grid 2" w:uiPriority="68"/>
-    <w:lsdException w:name="Medium Grid 3" w:uiPriority="69"/>
-    <w:lsdException w:name="Dark List" w:uiPriority="70"/>
-    <w:lsdException w:name="Colorful Shading" w:uiPriority="71"/>
-    <w:lsdException w:name="Colorful List" w:uiPriority="72"/>
-    <w:lsdException w:name="Colorful Grid" w:uiPriority="73"/>
-    <w:lsdException w:name="Light Shading Accent 1" w:uiPriority="60"/>
-    <w:lsdException w:name="Light List Accent 1" w:uiPriority="61"/>
-    <w:lsdException w:name="Light Grid Accent 1" w:uiPriority="62"/>
-    <w:lsdException w:name="Medium Shading 1 Accent 1" w:uiPriority="63"/>
-    <w:lsdException w:name="Medium Shading 2 Accent 1" w:uiPriority="64"/>
-    <w:lsdException w:name="Medium List 1 Accent 1" w:uiPriority="65"/>
-    <w:lsdException w:name="Revision" w:semiHidden="1"/>
-    <w:lsdException w:name="List Paragraph" w:uiPriority="34" w:qFormat="1"/>
-    <w:lsdException w:name="Quote" w:uiPriority="29" w:qFormat="1"/>
-    <w:lsdException w:name="Intense Quote" w:uiPriority="30" w:qFormat="1"/>
-    <w:lsdException w:name="Medium List 2 Accent 1" w:uiPriority="66"/>
-    <w:lsdException w:name="Medium Grid 1 Accent 1" w:uiPriority="67"/>
-    <w:lsdException w:name="Medium Grid 2 Accent 1" w:uiPriority="68"/>
-    <w:lsdException w:name="Medium Grid 3 Accent 1" w:uiPriority="69"/>
-    <w:lsdException w:name="Dark List Accent 1" w:uiPriority="70"/>
-    <w:lsdException w:name="Colorful Shading Accent 1" w:uiPriority="71"/>
-    <w:lsdException w:name="Colorful List Accent 1" w:uiPriority="72"/>
-    <w:lsdException w:name="Colorful Grid Accent 1" w:uiPriority="73"/>
-    <w:lsdException w:name="Light Shading Accent 2" w:uiPriority="60"/>
-    <w:lsdException w:name="Light List Accent 2" w:uiPriority="61"/>
-    <w:lsdException w:name="Light Grid Accent 2" w:uiPriority="62"/>
-    <w:lsdException w:name="Medium Shading 1 Accent 2" w:uiPriority="63"/>
-    <w:lsdException w:name="Medium Shading 2 Accent 2" w:uiPriority="64"/>
-    <w:lsdException w:name="Medium List 1 Accent 2" w:uiPriority="65"/>
-    <w:lsdException w:name="Medium List 2 Accent 2" w:uiPriority="66"/>
-    <w:lsdException w:name="Medium Grid 1 Accent 2" w:uiPriority="67"/>
-    <w:lsdException w:name="Medium Grid 2 Accent 2" w:uiPriority="68"/>
-    <w:lsdException w:name="Medium Grid 3 Accent 2" w:uiPriority="69"/>
-    <w:lsdException w:name="Dark List Accent 2" w:uiPriority="70"/>
-    <w:lsdException w:name="Colorful Shading Accent 2" w:uiPriority="71"/>
-    <w:lsdException w:name="Colorful List Accent 2" w:uiPriority="72"/>
-    <w:lsdException w:name="Colorful Grid Accent 2" w:uiPriority="73"/>
-    <w:lsdException w:name="Light Shading Accent 3" w:uiPriority="60"/>
-    <w:lsdException w:name="Light List Accent 3" w:uiPriority="61"/>
-    <w:lsdException w:name="Light Grid Accent 3" w:uiPriority="62"/>
-    <w:lsdException w:name="Medium Shading 1 Accent 3" w:uiPriority="63"/>
-    <w:lsdException w:name="Medium Shading 2 Accent 3" w:uiPriority="64"/>
-    <w:lsdException w:name="Medium List 1 Accent 3" w:uiPriority="65"/>
-    <w:lsdException w:name="Medium List 2 Accent 3" w:uiPriority="66"/>
-    <w:lsdException w:name="Medium Grid 1 Accent 3" w:uiPriority="67"/>
-    <w:lsdException w:name="Medium Grid 2 Accent 3" w:uiPriority="68"/>
-    <w:lsdException w:name="Medium Grid 3 Accent 3" w:uiPriority="69"/>
-    <w:lsdException w:name="Dark List Accent 3" w:uiPriority="70"/>
-    <w:lsdException w:name="Colorful Shading Accent 3" w:uiPriority="71"/>
-    <w:lsdException w:name="Colorful List Accent 3" w:uiPriority="72"/>
-    <w:lsdException w:name="Colorful Grid Accent 3" w:uiPriority="73"/>
-    <w:lsdException w:name="Light Shading Accent 4" w:uiPriority="60"/>
-    <w:lsdException w:name="Light List Accent 4" w:uiPriority="61"/>
-    <w:lsdException w:name="Light Grid Accent 4" w:uiPriority="62"/>
-    <w:lsdException w:name="Medium Shading 1 Accent 4" w:uiPriority="63"/>
-    <w:lsdException w:name="Medium Shading 2 Accent 4" w:uiPriority="64"/>
-    <w:lsdException w:name="Medium List 1 Accent 4" w:uiPriority="65"/>
-    <w:lsdException w:name="Medium List 2 Accent 4" w:uiPriority="66"/>
-    <w:lsdException w:name="Medium Grid 1 Accent 4" w:uiPriority="67"/>
-    <w:lsdException w:name="Medium Grid 2 Accent 4" w:uiPriority="68"/>
-    <w:lsdException w:name="Medium Grid 3 Accent 4" w:uiPriority="69"/>
-    <w:lsdException w:name="Dark List Accent 4" w:uiPriority="70"/>
-    <w:lsdException w:name="Colorful Shading Accent 4" w:uiPriority="71"/>
-    <w:lsdException w:name="Colorful List Accent 4" w:uiPriority="72"/>
-    <w:lsdException w:name="Colorful Grid Accent 4" w:uiPriority="73"/>
-    <w:lsdException w:name="Light Shading Accent 5" w:uiPriority="60"/>
-    <w:lsdException w:name="Light List Accent 5" w:uiPriority="61"/>
-    <w:lsdException w:name="Light Grid Accent 5" w:uiPriority="62"/>
-    <w:lsdException w:name="Medium Shading 1 Accent 5" w:uiPriority="63"/>
-    <w:lsdException w:name="Medium Shading 2 Accent 5" w:uiPriority="64"/>
-    <w:lsdException w:name="Medium List 1 Accent 5" w:uiPriority="65"/>
-    <w:lsdException w:name="Medium List 2 Accent 5" w:uiPriority="66"/>
-    <w:lsdException w:name="Medium Grid 1 Accent 5" w:uiPriority="67"/>
-    <w:lsdException w:name="Medium Grid 2 Accent 5" w:uiPriority="68"/>
-    <w:lsdException w:name="Medium Grid 3 Accent 5" w:uiPriority="69"/>
-    <w:lsdException w:name="Dark List Accent 5" w:uiPriority="70"/>
-    <w:lsdException w:name="Colorful Shading Accent 5" w:uiPriority="71"/>
-    <w:lsdException w:name="Colorful List Accent 5" w:uiPriority="72"/>
-    <w:lsdException w:name="Colorful Grid Accent 5" w:uiPriority="73"/>
-    <w:lsdException w:name="Light Shading Accent 6" w:uiPriority="60"/>
-    <w:lsdException w:name="Light List Accent 6" w:uiPriority="61"/>
-    <w:lsdException w:name="Light Grid Accent 6" w:uiPriority="62"/>
-    <w:lsdException w:name="Medium Shading 1 Accent 6" w:uiPriority="63"/>
-    <w:lsdException w:name="Medium Shading 2 Accent 6" w:uiPriority="64"/>
-    <w:lsdException w:name="Medium List 1 Accent 6" w:uiPriority="65"/>
-    <w:lsdException w:name="Medium List 2 Accent 6" w:uiPriority="66"/>
-    <w:lsdException w:name="Medium Grid 1 Accent 6" w:uiPriority="67"/>
-    <w:lsdException w:name="Medium Grid 2 Accent 6" w:uiPriority="68"/>
-    <w:lsdException w:name="Medium Grid 3 Accent 6" w:uiPriority="69"/>
-    <w:lsdException w:name="Dark List Accent 6" w:uiPriority="70"/>
-    <w:lsdException w:name="Colorful Shading Accent 6" w:uiPriority="71"/>
-    <w:lsdException w:name="Colorful List Accent 6" w:uiPriority="72"/>
-    <w:lsdException w:name="Colorful Grid Accent 6" w:uiPriority="73"/>
-    <w:lsdException w:name="Subtle Emphasis" w:uiPriority="19" w:qFormat="1"/>
-    <w:lsdException w:name="Intense Emphasis" w:uiPriority="21" w:qFormat="1"/>
-    <w:lsdException w:name="Subtle Reference" w:uiPriority="31" w:qFormat="1"/>
-    <w:lsdException w:name="Intense Reference" w:uiPriority="32" w:qFormat="1"/>
-    <w:lsdException w:name="Book Title" w:uiPriority="33" w:qFormat="1"/>
-    <w:lsdException w:name="Bibliography" w:semiHidden="1" w:uiPriority="37" w:unhideWhenUsed="1"/>
-    <w:lsdException w:name="TOC Heading" w:semiHidden="1" w:uiPriority="39" w:unhideWhenUsed="1" w:qFormat="1"/>
-    <w:lsdException w:name="Plain Table 1" w:uiPriority="41"/>
-    <w:lsdException w:name="Plain Table 2" w:uiPriority="42"/>
-    <w:lsdException w:name="Plain Table 3" w:uiPriority="43"/>
-    <w:lsdException w:name="Plain Table 4" w:uiPriority="44"/>
-    <w:lsdException w:name="Plain Table 5" w:uiPriority="45"/>
-    <w:lsdException w:name="Grid Table Light" w:uiPriority="40"/>
-    <w:lsdException w:name="Grid Table 1 Light" w:uiPriority="46"/>
-    <w:lsdException w:name="Grid Table 2" w:uiPriority="47"/>
-    <w:lsdException w:name="Grid Table 3" w:uiPriority="48"/>
-    <w:lsdException w:name="Grid Table 4" w:uiPriority="49"/>
-    <w:lsdException w:name="Grid Table 5 Dark" w:uiPriority="50"/>
-    <w:lsdException w:name="Grid Table 6 Colorful" w:uiPriority="51"/>
-    <w:lsdException w:name="Grid Table 7 Colorful" w:uiPriority="52"/>
-    <w:lsdException w:name="Grid Table 1 Light Accent 1" w:uiPriority="46"/>
-    <w:lsdException w:name="Grid Table 2 Accent 1" w:uiPriority="47"/>
-    <w:lsdException w:name="Grid Table 3 Accent 1" w:uiPriority="48"/>
-    <w:lsdException w:name="Grid Table 4 Accent 1" w:uiPriority="49"/>
-    <w:lsdException w:name="Grid Table 5 Dark Accent 1" w:uiPriority="50"/>
-    <w:lsdException w:name="Grid Table 6 Colorful Accent 1" w:uiPriority="51"/>
-    <w:lsdException w:name="Grid Table 7 Colorful Accent 1" w:uiPriority="52"/>
-    <w:lsdException w:name="Grid Table 1 Light Accent 2" w:uiPriority="46"/>
-    <w:lsdException w:name="Grid Table 2 Accent 2" w:uiPriority="47"/>
-    <w:lsdException w:name="Grid Table 3 Accent 2" w:uiPriority="48"/>
-    <w:lsdException w:name="Grid Table 4 Accent 2" w:uiPriority="49"/>
-    <w:lsdException w:name="Grid Table 5 Dark Accent 2" w:uiPriority="50"/>
-    <w:lsdException w:name="Grid Table 6 Colorful Accent 2" w:uiPriority="51"/>
-    <w:lsdException w:name="Grid Table 7 Colorful Accent 2" w:uiPriority="52"/>
-    <w:lsdException w:name="Grid Table 1 Light Accent 3" w:uiPriority="46"/>
-    <w:lsdException w:name="Grid Table 2 Accent 3" w:uiPriority="47"/>
-    <w:lsdException w:name="Grid Table 3 Accent 3" w:uiPriority="48"/>
-    <w:lsdException w:name="Grid Table 4 Accent 3" w:uiPriority="49"/>
-    <w:lsdException w:name="Grid Table 5 Dark Accent 3" w:uiPriority="50"/>
-    <w:lsdException w:name="Grid Table 6 Colorful Accent 3" w:uiPriority="51"/>
-    <w:lsdException w:name="Grid Table 7 Colorful Accent 3" w:uiPriority="52"/>
-    <w:lsdException w:name="Grid Table 1 Light Accent 4" w:uiPriority="46"/>
-    <w:lsdException w:name="Grid Table 2 Accent 4" w:uiPriority="47"/>
-    <w:lsdException w:name="Grid Table 3 Accent 4" w:uiPriority="48"/>
-    <w:lsdException w:name="Grid Table 4 Accent 4" w:uiPriority="49"/>
-    <w:lsdException w:name="Grid Table 5 Dark Accent 4" w:uiPriority="50"/>
-    <w:lsdException w:name="Grid Table 6 Colorful Accent 4" w:uiPriority="51"/>
-    <w:lsdException w:name="Grid Table 7 Colorful Accent 4" w:uiPriority="52"/>
-    <w:lsdException w:name="Grid Table 1 Light Accent 5" w:uiPriority="46"/>
-    <w:lsdException w:name="Grid Table 2 Accent 5" w:uiPriority="47"/>
-    <w:lsdException w:name="Grid Table 3 Accent 5" w:uiPriority="48"/>
-    <w:lsdException w:name="Grid Table 4 Accent 5" w:uiPriority="49"/>
-    <w:lsdException w:name="Grid Table 5 Dark Accent 5" w:uiPriority="50"/>
-    <w:lsdException w:name="Grid Table 6 Colorful Accent 5" w:uiPriority="51"/>
-    <w:lsdException w:name="Grid Table 7 Colorful Accent 5" w:uiPriority="52"/>
-    <w:lsdException w:name="Grid Table 1 Light Accent 6" w:uiPriority="46"/>
-    <w:lsdException w:name="Grid Table 2 Accent 6" w:uiPriority="47"/>
-    <w:lsdException w:name="Grid Table 3 Accent 6" w:uiPriority="48"/>
-    <w:lsdException w:name="Grid Table 4 Accent 6" w:uiPriority="49"/>
-    <w:lsdException w:name="Grid Table 5 Dark Accent 6" w:uiPriority="50"/>
-    <w:lsdException w:name="Grid Table 6 Colorful Accent 6" w:uiPriority="51"/>
-    <w:lsdException w:name="Grid Table 7 Colorful Accent 6" w:uiPriority="52"/>
-    <w:lsdException w:name="List Table 1 Light" w:uiPriority="46"/>
-    <w:lsdException w:name="List Table 2" w:uiPriority="47"/>
-    <w:lsdException w:name="List Table 3" w:uiPriority="48"/>
-    <w:lsdException w:name="List Table 4" w:uiPriority="49"/>
-    <w:lsdException w:name="List Table 5 Dark" w:uiPriority="50"/>
-    <w:lsdException w:name="List Table 6 Colorful" w:uiPriority="51"/>
-    <w:lsdException w:name="List Table 7 Colorful" w:uiPriority="52"/>
-    <w:lsdException w:name="List Table 1 Light Accent 1" w:uiPriority="46"/>
-    <w:lsdException w:name="List Table 2 Accent 1" w:uiPriority="47"/>
-    <w:lsdException w:name="List Table 3 Accent 1" w:uiPriority="48"/>
-    <w:lsdException w:name="List Table 4 Accent 1" w:uiPriority="49"/>
-    <w:lsdException w:name="List Table 5 Dark Accent 1" w:uiPriority="50"/>
-    <w:lsdException w:name="List Table 6 Colorful Accent 1" w:uiPriority="51"/>
-    <w:lsdException w:name="List Table 7 Colorful Accent 1" w:uiPriority="52"/>
-    <w:lsdException w:name="List Table 1 Light Accent 2" w:uiPriority="46"/>
-    <w:lsdException w:name="List Table 2 Accent 2" w:uiPriority="47"/>
-    <w:lsdException w:name="List Table 3 Accent 2" w:uiPriority="48"/>
-    <w:lsdException w:name="List Table 4 Accent 2" w:uiPriority="49"/>
-    <w:lsdException w:name="List Table 5 Dark Accent 2" w:uiPriority="50"/>
-    <w:lsdException w:name="List Table 6 Colorful Accent 2" w:uiPriority="51"/>
-    <w:lsdException w:name="List Table 7 Colorful Accent 2" w:uiPriority="52"/>
-    <w:lsdException w:name="List Table 1 Light Accent 3" w:uiPriority="46"/>
-    <w:lsdException w:name="List Table 2 Accent 3" w:uiPriority="47"/>
-    <w:lsdException w:name="List Table 3 Accent 3" w:uiPriority="48"/>
-    <w:lsdException w:name="List Table 4 Accent 3" w:uiPriority="49"/>
-    <w:lsdException w:name="List Table 5 Dark Accent 3" w:uiPriority="50"/>
-    <w:lsdException w:name="List Table 6 Colorful Accent 3" w:uiPriority="51"/>
-    <w:lsdException w:name="List Table 7 Colorful Accent 3" w:uiPriority="52"/>
-    <w:lsdException w:name="List Table 1 Light Accent 4" w:uiPriority="46"/>
-    <w:lsdException w:name="List Table 2 Accent 4" w:uiPriority="47"/>
-    <w:lsdException w:name="List Table 3 Accent 4" w:uiPriority="48"/>
-    <w:lsdException w:name="List Table 4 Accent 4" w:uiPriority="49"/>
-    <w:lsdException w:name="List Table 5 Dark Accent 4" w:uiPriority="50"/>
-    <w:lsdException w:name="List Table 6 Colorful Accent 4" w:uiPriority="51"/>
-    <w:lsdException w:name="List Table 7 Colorful Accent 4" w:uiPriority="52"/>
-    <w:lsdException w:name="List Table 1 Light Accent 5" w:uiPriority="46"/>
-    <w:lsdException w:name="List Table 2 Accent 5" w:uiPriority="47"/>
-    <w:lsdException w:name="List Table 3 Accent 5" w:uiPriority="48"/>
-    <w:lsdException w:name="List Table 4 Accent 5" w:uiPriority="49"/>
-    <w:lsdException w:name="List Table 5 Dark Accent 5" w:uiPriority="50"/>
-    <w:lsdException w:name="List Table 6 Colorful Accent 5" w:uiPriority="51"/>
-    <w:lsdException w:name="List Table 7 Colorful Accent 5" w:uiPriority="52"/>
-    <w:lsdException w:name="List Table 1 Light Accent 6" w:uiPriority="46"/>
-    <w:lsdException w:name="List Table 2 Accent 6" w:uiPriority="47"/>
-    <w:lsdException w:name="List Table 3 Accent 6" w:uiPriority="48"/>
-    <w:lsdException w:name="List Table 4 Accent 6" w:uiPriority="49"/>
-    <w:lsdException w:name="List Table 5 Dark Accent 6" w:uiPriority="50"/>
-    <w:lsdException w:name="List Table 6 Colorful Accent 6" w:uiPriority="51"/>
-    <w:lsdException w:name="List Table 7 Colorful Accent 6" w:uiPriority="52"/>
+  <w:latentStyles w:defLockedState="0" w:defUIPriority="99" w:defSemiHidden="1" w:defUnhideWhenUsed="1" w:defQFormat="0" w:count="267">
+    <w:lsdException w:name="Normal" w:semiHidden="0" w:uiPriority="0" w:unhideWhenUsed="0" w:qFormat="1"/>
+    <w:lsdException w:name="heading 1" w:semiHidden="0" w:uiPriority="9" w:unhideWhenUsed="0" w:qFormat="1"/>
+    <w:lsdException w:name="heading 2" w:uiPriority="9" w:qFormat="1"/>
+    <w:lsdException w:name="heading 3" w:uiPriority="9" w:qFormat="1"/>
+    <w:lsdException w:name="heading 4" w:uiPriority="9" w:qFormat="1"/>
+    <w:lsdException w:name="heading 5" w:uiPriority="9" w:qFormat="1"/>
+    <w:lsdException w:name="heading 6" w:uiPriority="9" w:qFormat="1"/>
+    <w:lsdException w:name="heading 7" w:uiPriority="9" w:qFormat="1"/>
+    <w:lsdException w:name="heading 8" w:uiPriority="9" w:qFormat="1"/>
+    <w:lsdException w:name="heading 9" w:uiPriority="9" w:qFormat="1"/>
+    <w:lsdException w:name="toc 1" w:uiPriority="39"/>
+    <w:lsdException w:name="toc 2" w:uiPriority="39"/>
+    <w:lsdException w:name="toc 3" w:uiPriority="39"/>
+    <w:lsdException w:name="toc 4" w:uiPriority="39"/>
+    <w:lsdException w:name="toc 5" w:uiPriority="39"/>
+    <w:lsdException w:name="toc 6" w:uiPriority="39"/>
+    <w:lsdException w:name="toc 7" w:uiPriority="39"/>
+    <w:lsdException w:name="toc 8" w:uiPriority="39"/>
+    <w:lsdException w:name="toc 9" w:uiPriority="39"/>
+    <w:lsdException w:name="caption" w:uiPriority="35" w:qFormat="1"/>
+    <w:lsdException w:name="Title" w:semiHidden="0" w:uiPriority="10" w:unhideWhenUsed="0" w:qFormat="1"/>
+    <w:lsdException w:name="Default Paragraph Font" w:uiPriority="1"/>
+    <w:lsdException w:name="Subtitle" w:semiHidden="0" w:uiPriority="11" w:unhideWhenUsed="0" w:qFormat="1"/>
+    <w:lsdException w:name="Strong" w:semiHidden="0" w:uiPriority="22" w:unhideWhenUsed="0" w:qFormat="1"/>
+    <w:lsdException w:name="Emphasis" w:semiHidden="0" w:uiPriority="20" w:unhideWhenUsed="0" w:qFormat="1"/>
+    <w:lsdException w:name="Table Grid" w:semiHidden="0" w:uiPriority="39" w:unhideWhenUsed="0"/>
+    <w:lsdException w:name="Placeholder Text" w:unhideWhenUsed="0"/>
+    <w:lsdException w:name="No Spacing" w:semiHidden="0" w:uiPriority="1" w:unhideWhenUsed="0" w:qFormat="1"/>
+    <w:lsdException w:name="Light Shading" w:semiHidden="0" w:uiPriority="60" w:unhideWhenUsed="0"/>
+    <w:lsdException w:name="Light List" w:semiHidden="0" w:uiPriority="61" w:unhideWhenUsed="0"/>
+    <w:lsdException w:name="Light Grid" w:semiHidden="0" w:uiPriority="62" w:unhideWhenUsed="0"/>
+    <w:lsdException w:name="Medium Shading 1" w:semiHidden="0" w:uiPriority="63" w:unhideWhenUsed="0"/>
+    <w:lsdException w:name="Medium Shading 2" w:semiHidden="0" w:uiPriority="64" w:unhideWhenUsed="0"/>
+    <w:lsdException w:name="Medium List 1" w:semiHidden="0" w:uiPriority="65" w:unhideWhenUsed="0"/>
+    <w:lsdException w:name="Medium List 2" w:semiHidden="0" w:uiPriority="66" w:unhideWhenUsed="0"/>
+    <w:lsdException w:name="Medium Grid 1" w:semiHidden="0" w:uiPriority="67" w:unhideWhenUsed="0"/>
+    <w:lsdException w:name="Medium Grid 2" w:semiHidden="0" w:uiPriority="68" w:unhideWhenUsed="0"/>
+    <w:lsdException w:name="Medium Grid 3" w:semiHidden="0" w:uiPriority="69" w:unhideWhenUsed="0"/>
+    <w:lsdException w:name="Dark List" w:semiHidden="0" w:uiPriority="70" w:unhideWhenUsed="0"/>
+    <w:lsdException w:name="Colorful Shading" w:semiHidden="0" w:uiPriority="71" w:unhideWhenUsed="0"/>
+    <w:lsdException w:name="Colorful List" w:semiHidden="0" w:uiPriority="72" w:unhideWhenUsed="0"/>
+    <w:lsdException w:name="Colorful Grid" w:semiHidden="0" w:uiPriority="73" w:unhideWhenUsed="0"/>
+    <w:lsdException w:name="Light Shading Accent 1" w:semiHidden="0" w:uiPriority="60" w:unhideWhenUsed="0"/>
+    <w:lsdException w:name="Light List Accent 1" w:semiHidden="0" w:uiPriority="61" w:unhideWhenUsed="0"/>
+    <w:lsdException w:name="Light Grid Accent 1" w:semiHidden="0" w:uiPriority="62" w:unhideWhenUsed="0"/>
+    <w:lsdException w:name="Medium Shading 1 Accent 1" w:semiHidden="0" w:uiPriority="63" w:unhideWhenUsed="0"/>
+    <w:lsdException w:name="Medium Shading 2 Accent 1" w:semiHidden="0" w:uiPriority="64" w:unhideWhenUsed="0"/>
+    <w:lsdException w:name="Medium List 1 Accent 1" w:semiHidden="0" w:uiPriority="65" w:unhideWhenUsed="0"/>
+    <w:lsdException w:name="Revision" w:unhideWhenUsed="0"/>
+    <w:lsdException w:name="List Paragraph" w:semiHidden="0" w:uiPriority="34" w:unhideWhenUsed="0" w:qFormat="1"/>
+    <w:lsdException w:name="Quote" w:semiHidden="0" w:uiPriority="29" w:unhideWhenUsed="0" w:qFormat="1"/>
+    <w:lsdException w:name="Intense Quote" w:semiHidden="0" w:uiPriority="30" w:unhideWhenUsed="0" w:qFormat="1"/>
+    <w:lsdException w:name="Medium List 2 Accent 1" w:semiHidden="0" w:uiPriority="66" w:unhideWhenUsed="0"/>
+    <w:lsdException w:name="Medium Grid 1 Accent 1" w:semiHidden="0" w:uiPriority="67" w:unhideWhenUsed="0"/>
+    <w:lsdException w:name="Medium Grid 2 Accent 1" w:semiHidden="0" w:uiPriority="68" w:unhideWhenUsed="0"/>
+    <w:lsdException w:name="Medium Grid 3 Accent 1" w:semiHidden="0" w:uiPriority="69" w:unhideWhenUsed="0"/>
+    <w:lsdException w:name="Dark List Accent 1" w:semiHidden="0" w:uiPriority="70" w:unhideWhenUsed="0"/>
+    <w:lsdException w:name="Colorful Shading Accent 1" w:semiHidden="0" w:uiPriority="71" w:unhideWhenUsed="0"/>
+    <w:lsdException w:name="Colorful List Accent 1" w:semiHidden="0" w:uiPriority="72" w:unhideWhenUsed="0"/>
+    <w:lsdException w:name="Colorful Grid Accent 1" w:semiHidden="0" w:uiPriority="73" w:unhideWhenUsed="0"/>
+    <w:lsdException w:name="Light Shading Accent 2" w:semiHidden="0" w:uiPriority="60" w:unhideWhenUsed="0"/>
+    <w:lsdException w:name="Light List Accent 2" w:semiHidden="0" w:uiPriority="61" w:unhideWhenUsed="0"/>
+    <w:lsdException w:name="Light Grid Accent 2" w:semiHidden="0" w:uiPriority="62" w:unhideWhenUsed="0"/>
+    <w:lsdException w:name="Medium Shading 1 Accent 2" w:semiHidden="0" w:uiPriority="63" w:unhideWhenUsed="0"/>
+    <w:lsdException w:name="Medium Shading 2 Accent 2" w:semiHidden="0" w:uiPriority="64" w:unhideWhenUsed="0"/>
+    <w:lsdException w:name="Medium List 1 Accent 2" w:semiHidden="0" w:uiPriority="65" w:unhideWhenUsed="0"/>
+    <w:lsdException w:name="Medium List 2 Accent 2" w:semiHidden="0" w:uiPriority="66" w:unhideWhenUsed="0"/>
+    <w:lsdException w:name="Medium Grid 1 Accent 2" w:semiHidden="0" w:uiPriority="67" w:unhideWhenUsed="0"/>
+    <w:lsdException w:name="Medium Grid 2 Accent 2" w:semiHidden="0" w:uiPriority="68" w:unhideWhenUsed="0"/>
+    <w:lsdException w:name="Medium Grid 3 Accent 2" w:semiHidden="0" w:uiPriority="69" w:unhideWhenUsed="0"/>
+    <w:lsdException w:name="Dark List Accent 2" w:semiHidden="0" w:uiPriority="70" w:unhideWhenUsed="0"/>
+    <w:lsdException w:name="Colorful Shading Accent 2" w:semiHidden="0" w:uiPriority="71" w:unhideWhenUsed="0"/>
+    <w:lsdException w:name="Colorful List Accent 2" w:semiHidden="0" w:uiPriority="72" w:unhideWhenUsed="0"/>
+    <w:lsdException w:name="Colorful Grid Accent 2" w:semiHidden="0" w:uiPriority="73" w:unhideWhenUsed="0"/>
+    <w:lsdException w:name="Light Shading Accent 3" w:semiHidden="0" w:uiPriority="60" w:unhideWhenUsed="0"/>
+    <w:lsdException w:name="Light List Accent 3" w:semiHidden="0" w:uiPriority="61" w:unhideWhenUsed="0"/>
+    <w:lsdException w:name="Light Grid Accent 3" w:semiHidden="0" w:uiPriority="62" w:unhideWhenUsed="0"/>
+    <w:lsdException w:name="Medium Shading 1 Accent 3" w:semiHidden="0" w:uiPriority="63" w:unhideWhenUsed="0"/>
+    <w:lsdException w:name="Medium Shading 2 Accent 3" w:semiHidden="0" w:uiPriority="64" w:unhideWhenUsed="0"/>
+    <w:lsdException w:name="Medium List 1 Accent 3" w:semiHidden="0" w:uiPriority="65" w:unhideWhenUsed="0"/>
+    <w:lsdException w:name="Medium List 2 Accent 3" w:semiHidden="0" w:uiPriority="66" w:unhideWhenUsed="0"/>
+    <w:lsdException w:name="Medium Grid 1 Accent 3" w:semiHidden="0" w:uiPriority="67" w:unhideWhenUsed="0"/>
+    <w:lsdException w:name="Medium Grid 2 Accent 3" w:semiHidden="0" w:uiPriority="68" w:unhideWhenUsed="0"/>
+    <w:lsdException w:name="Medium Grid 3 Accent 3" w:semiHidden="0" w:uiPriority="69" w:unhideWhenUsed="0"/>
+    <w:lsdException w:name="Dark List Accent 3" w:semiHidden="0" w:uiPriority="70" w:unhideWhenUsed="0"/>
+    <w:lsdException w:name="Colorful Shading Accent 3" w:semiHidden="0" w:uiPriority="71" w:unhideWhenUsed="0"/>
+    <w:lsdException w:name="Colorful List Accent 3" w:semiHidden="0" w:uiPriority="72" w:unhideWhenUsed="0"/>
+    <w:lsdException w:name="Colorful Grid Accent 3" w:semiHidden="0" w:uiPriority="73" w:unhideWhenUsed="0"/>
+    <w:lsdException w:name="Light Shading Accent 4" w:semiHidden="0" w:uiPriority="60" w:unhideWhenUsed="0"/>
+    <w:lsdException w:name="Light List Accent 4" w:semiHidden="0" w:uiPriority="61" w:unhideWhenUsed="0"/>
+    <w:lsdException w:name="Light Grid Accent 4" w:semiHidden="0" w:uiPriority="62" w:unhideWhenUsed="0"/>
+    <w:lsdException w:name="Medium Shading 1 Accent 4" w:semiHidden="0" w:uiPriority="63" w:unhideWhenUsed="0"/>
+    <w:lsdException w:name="Medium Shading 2 Accent 4" w:semiHidden="0" w:uiPriority="64" w:unhideWhenUsed="0"/>
+    <w:lsdException w:name="Medium List 1 Accent 4" w:semiHidden="0" w:uiPriority="65" w:unhideWhenUsed="0"/>
+    <w:lsdException w:name="Medium List 2 Accent 4" w:semiHidden="0" w:uiPriority="66" w:unhideWhenUsed="0"/>
+    <w:lsdException w:name="Medium Grid 1 Accent 4" w:semiHidden="0" w:uiPriority="67" w:unhideWhenUsed="0"/>
+    <w:lsdException w:name="Medium Grid 2 Accent 4" w:semiHidden="0" w:uiPriority="68" w:unhideWhenUsed="0"/>
+    <w:lsdException w:name="Medium Grid 3 Accent 4" w:semiHidden="0" w:uiPriority="69" w:unhideWhenUsed="0"/>
+    <w:lsdException w:name="Dark List Accent 4" w:semiHidden="0" w:uiPriority="70" w:unhideWhenUsed="0"/>
+    <w:lsdException w:name="Colorful Shading Accent 4" w:semiHidden="0" w:uiPriority="71" w:unhideWhenUsed="0"/>
+    <w:lsdException w:name="Colorful List Accent 4" w:semiHidden="0" w:uiPriority="72" w:unhideWhenUsed="0"/>
+    <w:lsdException w:name="Colorful Grid Accent 4" w:semiHidden="0" w:uiPriority="73" w:unhideWhenUsed="0"/>
+    <w:lsdException w:name="Light Shading Accent 5" w:semiHidden="0" w:uiPriority="60" w:unhideWhenUsed="0"/>
+    <w:lsdException w:name="Light List Accent 5" w:semiHidden="0" w:uiPriority="61" w:unhideWhenUsed="0"/>
+    <w:lsdException w:name="Light Grid Accent 5" w:semiHidden="0" w:uiPriority="62" w:unhideWhenUsed="0"/>
+    <w:lsdException w:name="Medium Shading 1 Accent 5" w:semiHidden="0" w:uiPriority="63" w:unhideWhenUsed="0"/>
+    <w:lsdException w:name="Medium Shading 2 Accent 5" w:semiHidden="0" w:uiPriority="64" w:unhideWhenUsed="0"/>
+    <w:lsdException w:name="Medium List 1 Accent 5" w:semiHidden="0" w:uiPriority="65" w:unhideWhenUsed="0"/>
+    <w:lsdException w:name="Medium List 2 Accent 5" w:semiHidden="0" w:uiPriority="66" w:unhideWhenUsed="0"/>
+    <w:lsdException w:name="Medium Grid 1 Accent 5" w:semiHidden="0" w:uiPriority="67" w:unhideWhenUsed="0"/>
+    <w:lsdException w:name="Medium Grid 2 Accent 5" w:semiHidden="0" w:uiPriority="68" w:unhideWhenUsed="0"/>
+    <w:lsdException w:name="Medium Grid 3 Accent 5" w:semiHidden="0" w:uiPriority="69" w:unhideWhenUsed="0"/>
+    <w:lsdException w:name="Dark List Accent 5" w:semiHidden="0" w:uiPriority="70" w:unhideWhenUsed="0"/>
+    <w:lsdException w:name="Colorful Shading Accent 5" w:semiHidden="0" w:uiPriority="71" w:unhideWhenUsed="0"/>
+    <w:lsdException w:name="Colorful List Accent 5" w:semiHidden="0" w:uiPriority="72" w:unhideWhenUsed="0"/>
+    <w:lsdException w:name="Colorful Grid Accent 5" w:semiHidden="0" w:uiPriority="73" w:unhideWhenUsed="0"/>
+    <w:lsdException w:name="Light Shading Accent 6" w:semiHidden="0" w:uiPriority="60" w:unhideWhenUsed="0"/>
+    <w:lsdException w:name="Light List Accent 6" w:semiHidden="0" w:uiPriority="61" w:unhideWhenUsed="0"/>
+    <w:lsdException w:name="Light Grid Accent 6" w:semiHidden="0" w:uiPriority="62" w:unhideWhenUsed="0"/>
+    <w:lsdException w:name="Medium Shading 1 Accent 6" w:semiHidden="0" w:uiPriority="63" w:unhideWhenUsed="0"/>
+    <w:lsdException w:name="Medium Shading 2 Accent 6" w:semiHidden="0" w:uiPriority="64" w:unhideWhenUsed="0"/>
+    <w:lsdException w:name="Medium List 1 Accent 6" w:semiHidden="0" w:uiPriority="65" w:unhideWhenUsed="0"/>
+    <w:lsdException w:name="Medium List 2 Accent 6" w:semiHidden="0" w:uiPriority="66" w:unhideWhenUsed="0"/>
+    <w:lsdException w:name="Medium Grid 1 Accent 6" w:semiHidden="0" w:uiPriority="67" w:unhideWhenUsed="0"/>
+    <w:lsdException w:name="Medium Grid 2 Accent 6" w:semiHidden="0" w:uiPriority="68" w:unhideWhenUsed="0"/>
+    <w:lsdException w:name="Medium Grid 3 Accent 6" w:semiHidden="0" w:uiPriority="69" w:unhideWhenUsed="0"/>
+    <w:lsdException w:name="Dark List Accent 6" w:semiHidden="0" w:uiPriority="70" w:unhideWhenUsed="0"/>
+    <w:lsdException w:name="Colorful Shading Accent 6" w:semiHidden="0" w:uiPriority="71" w:unhideWhenUsed="0"/>
+    <w:lsdException w:name="Colorful List Accent 6" w:semiHidden="0" w:uiPriority="72" w:unhideWhenUsed="0"/>
+    <w:lsdException w:name="Colorful Grid Accent 6" w:semiHidden="0" w:uiPriority="73" w:unhideWhenUsed="0"/>
+    <w:lsdException w:name="Subtle Emphasis" w:semiHidden="0" w:uiPriority="19" w:unhideWhenUsed="0" w:qFormat="1"/>
+    <w:lsdException w:name="Intense Emphasis" w:semiHidden="0" w:uiPriority="21" w:unhideWhenUsed="0" w:qFormat="1"/>
+    <w:lsdException w:name="Subtle Reference" w:semiHidden="0" w:uiPriority="31" w:unhideWhenUsed="0" w:qFormat="1"/>
+    <w:lsdException w:name="Intense Reference" w:semiHidden="0" w:uiPriority="32" w:unhideWhenUsed="0" w:qFormat="1"/>
+    <w:lsdException w:name="Book Title" w:semiHidden="0" w:uiPriority="33" w:unhideWhenUsed="0" w:qFormat="1"/>
+    <w:lsdException w:name="Bibliography" w:uiPriority="37"/>
+    <w:lsdException w:name="TOC Heading" w:uiPriority="39" w:qFormat="1"/>
   </w:latentStyles>
   <w:style w:type="paragraph" w:default="1" w:styleId="Normal">
     <w:name w:val="Normal"/>
@@ -1815,11 +2087,11 @@
       <w:sz w:val="24"/>
     </w:rPr>
   </w:style>
-  <w:style w:type="paragraph" w:styleId="Rubrik1">
+  <w:style w:type="paragraph" w:styleId="Heading1">
     <w:name w:val="heading 1"/>
     <w:basedOn w:val="Normal"/>
     <w:next w:val="Normal"/>
-    <w:link w:val="Rubrik1Char"/>
+    <w:link w:val="Heading1Char"/>
     <w:uiPriority w:val="9"/>
     <w:qFormat/>
     <w:rsid w:val="00A57892"/>
@@ -1835,11 +2107,11 @@
       <w:szCs w:val="32"/>
     </w:rPr>
   </w:style>
-  <w:style w:type="paragraph" w:styleId="Rubrik2">
+  <w:style w:type="paragraph" w:styleId="Heading2">
     <w:name w:val="heading 2"/>
     <w:basedOn w:val="Normal"/>
     <w:next w:val="Normal"/>
-    <w:link w:val="Rubrik2Char"/>
+    <w:link w:val="Heading2Char"/>
     <w:uiPriority w:val="9"/>
     <w:unhideWhenUsed/>
     <w:qFormat/>
@@ -1856,13 +2128,13 @@
       <w:szCs w:val="26"/>
     </w:rPr>
   </w:style>
-  <w:style w:type="character" w:default="1" w:styleId="Standardstycketeckensnitt">
+  <w:style w:type="character" w:default="1" w:styleId="DefaultParagraphFont">
     <w:name w:val="Default Paragraph Font"/>
     <w:uiPriority w:val="1"/>
     <w:semiHidden/>
     <w:unhideWhenUsed/>
   </w:style>
-  <w:style w:type="table" w:default="1" w:styleId="Normaltabell">
+  <w:style w:type="table" w:default="1" w:styleId="TableNormal">
     <w:name w:val="Normal Table"/>
     <w:uiPriority w:val="99"/>
     <w:semiHidden/>
@@ -1877,16 +2149,16 @@
       </w:tblCellMar>
     </w:tblPr>
   </w:style>
-  <w:style w:type="numbering" w:default="1" w:styleId="Ingenlista">
+  <w:style w:type="numbering" w:default="1" w:styleId="NoList">
     <w:name w:val="No List"/>
     <w:uiPriority w:val="99"/>
     <w:semiHidden/>
     <w:unhideWhenUsed/>
   </w:style>
-  <w:style w:type="character" w:customStyle="1" w:styleId="Rubrik1Char">
-    <w:name w:val="Rubrik 1 Char"/>
-    <w:basedOn w:val="Standardstycketeckensnitt"/>
-    <w:link w:val="Rubrik1"/>
+  <w:style w:type="character" w:customStyle="1" w:styleId="Heading1Char">
+    <w:name w:val="Heading 1 Char"/>
+    <w:basedOn w:val="DefaultParagraphFont"/>
+    <w:link w:val="Heading1"/>
     <w:uiPriority w:val="9"/>
     <w:rsid w:val="00A57892"/>
     <w:rPr>
@@ -1895,11 +2167,11 @@
       <w:szCs w:val="32"/>
     </w:rPr>
   </w:style>
-  <w:style w:type="paragraph" w:styleId="Rubrik">
+  <w:style w:type="paragraph" w:styleId="Title">
     <w:name w:val="Title"/>
     <w:basedOn w:val="Normal"/>
     <w:next w:val="Normal"/>
-    <w:link w:val="RubrikChar"/>
+    <w:link w:val="TitleChar"/>
     <w:uiPriority w:val="10"/>
     <w:qFormat/>
     <w:rsid w:val="00A57892"/>
@@ -1915,10 +2187,10 @@
       <w:szCs w:val="56"/>
     </w:rPr>
   </w:style>
-  <w:style w:type="character" w:customStyle="1" w:styleId="RubrikChar">
-    <w:name w:val="Rubrik Char"/>
-    <w:basedOn w:val="Standardstycketeckensnitt"/>
-    <w:link w:val="Rubrik"/>
+  <w:style w:type="character" w:customStyle="1" w:styleId="TitleChar">
+    <w:name w:val="Title Char"/>
+    <w:basedOn w:val="DefaultParagraphFont"/>
+    <w:link w:val="Title"/>
     <w:uiPriority w:val="10"/>
     <w:rsid w:val="00A57892"/>
     <w:rPr>
@@ -1929,9 +2201,9 @@
       <w:szCs w:val="56"/>
     </w:rPr>
   </w:style>
-  <w:style w:type="table" w:styleId="Tabellrutnt">
+  <w:style w:type="table" w:styleId="TableGrid">
     <w:name w:val="Table Grid"/>
-    <w:basedOn w:val="Normaltabell"/>
+    <w:basedOn w:val="TableNormal"/>
     <w:uiPriority w:val="39"/>
     <w:rsid w:val="00A57892"/>
     <w:pPr>
@@ -1948,10 +2220,10 @@
       </w:tblBorders>
     </w:tblPr>
   </w:style>
-  <w:style w:type="character" w:customStyle="1" w:styleId="Rubrik2Char">
-    <w:name w:val="Rubrik 2 Char"/>
-    <w:basedOn w:val="Standardstycketeckensnitt"/>
-    <w:link w:val="Rubrik2"/>
+  <w:style w:type="character" w:customStyle="1" w:styleId="Heading2Char">
+    <w:name w:val="Heading 2 Char"/>
+    <w:basedOn w:val="DefaultParagraphFont"/>
+    <w:link w:val="Heading2"/>
     <w:uiPriority w:val="9"/>
     <w:rsid w:val="005C2FD7"/>
     <w:rPr>
@@ -1960,10 +2232,10 @@
       <w:szCs w:val="26"/>
     </w:rPr>
   </w:style>
-  <w:style w:type="paragraph" w:styleId="Sidhuvud">
+  <w:style w:type="paragraph" w:styleId="Header">
     <w:name w:val="header"/>
     <w:basedOn w:val="Normal"/>
-    <w:link w:val="SidhuvudChar"/>
+    <w:link w:val="HeaderChar"/>
     <w:uiPriority w:val="99"/>
     <w:unhideWhenUsed/>
     <w:rsid w:val="00EB33E0"/>
@@ -1975,10 +2247,10 @@
       <w:spacing w:after="0" w:line="240" w:lineRule="auto"/>
     </w:pPr>
   </w:style>
-  <w:style w:type="character" w:customStyle="1" w:styleId="SidhuvudChar">
-    <w:name w:val="Sidhuvud Char"/>
-    <w:basedOn w:val="Standardstycketeckensnitt"/>
-    <w:link w:val="Sidhuvud"/>
+  <w:style w:type="character" w:customStyle="1" w:styleId="HeaderChar">
+    <w:name w:val="Header Char"/>
+    <w:basedOn w:val="DefaultParagraphFont"/>
+    <w:link w:val="Header"/>
     <w:uiPriority w:val="99"/>
     <w:rsid w:val="00EB33E0"/>
     <w:rPr>
@@ -1986,10 +2258,10 @@
       <w:sz w:val="24"/>
     </w:rPr>
   </w:style>
-  <w:style w:type="paragraph" w:styleId="Sidfot">
+  <w:style w:type="paragraph" w:styleId="Footer">
     <w:name w:val="footer"/>
     <w:basedOn w:val="Normal"/>
-    <w:link w:val="SidfotChar"/>
+    <w:link w:val="FooterChar"/>
     <w:uiPriority w:val="99"/>
     <w:unhideWhenUsed/>
     <w:rsid w:val="00EB33E0"/>
@@ -2001,15 +2273,440 @@
       <w:spacing w:after="0" w:line="240" w:lineRule="auto"/>
     </w:pPr>
   </w:style>
-  <w:style w:type="character" w:customStyle="1" w:styleId="SidfotChar">
-    <w:name w:val="Sidfot Char"/>
-    <w:basedOn w:val="Standardstycketeckensnitt"/>
-    <w:link w:val="Sidfot"/>
+  <w:style w:type="character" w:customStyle="1" w:styleId="FooterChar">
+    <w:name w:val="Footer Char"/>
+    <w:basedOn w:val="DefaultParagraphFont"/>
+    <w:link w:val="Footer"/>
     <w:uiPriority w:val="99"/>
     <w:rsid w:val="00EB33E0"/>
     <w:rPr>
       <w:rFonts w:ascii="Times New Roman" w:hAnsi="Times New Roman"/>
       <w:sz w:val="24"/>
+    </w:rPr>
+  </w:style>
+  <w:style w:type="paragraph" w:styleId="BalloonText">
+    <w:name w:val="Balloon Text"/>
+    <w:basedOn w:val="Normal"/>
+    <w:link w:val="BalloonTextChar"/>
+    <w:uiPriority w:val="99"/>
+    <w:semiHidden/>
+    <w:unhideWhenUsed/>
+    <w:rsid w:val="00467741"/>
+    <w:pPr>
+      <w:spacing w:after="0" w:line="240" w:lineRule="auto"/>
+    </w:pPr>
+    <w:rPr>
+      <w:rFonts w:ascii="Tahoma" w:hAnsi="Tahoma" w:cs="Tahoma"/>
+      <w:sz w:val="16"/>
+      <w:szCs w:val="16"/>
+    </w:rPr>
+  </w:style>
+  <w:style w:type="character" w:customStyle="1" w:styleId="BalloonTextChar">
+    <w:name w:val="Balloon Text Char"/>
+    <w:basedOn w:val="DefaultParagraphFont"/>
+    <w:link w:val="BalloonText"/>
+    <w:uiPriority w:val="99"/>
+    <w:semiHidden/>
+    <w:rsid w:val="00467741"/>
+    <w:rPr>
+      <w:rFonts w:ascii="Tahoma" w:hAnsi="Tahoma" w:cs="Tahoma"/>
+      <w:sz w:val="16"/>
+      <w:szCs w:val="16"/>
+    </w:rPr>
+  </w:style>
+</w:styles>
+</file>
+
+<file path=word/stylesWithEffects.xml><?xml version="1.0" encoding="utf-8"?>
+<w:styles xmlns:wpc="http://schemas.microsoft.com/office/word/2010/wordprocessingCanvas" xmlns:mc="http://schemas.openxmlformats.org/markup-compatibility/2006" xmlns:o="urn:schemas-microsoft-com:office:office" xmlns:r="http://schemas.openxmlformats.org/officeDocument/2006/relationships" xmlns:m="http://schemas.openxmlformats.org/officeDocument/2006/math" xmlns:v="urn:schemas-microsoft-com:vml" xmlns:wp14="http://schemas.microsoft.com/office/word/2010/wordprocessingDrawing" xmlns:wp="http://schemas.openxmlformats.org/drawingml/2006/wordprocessingDrawing" xmlns:w10="urn:schemas-microsoft-com:office:word" xmlns:w="http://schemas.openxmlformats.org/wordprocessingml/2006/main" xmlns:w14="http://schemas.microsoft.com/office/word/2010/wordml" xmlns:wpg="http://schemas.microsoft.com/office/word/2010/wordprocessingGroup" xmlns:wpi="http://schemas.microsoft.com/office/word/2010/wordprocessingInk" xmlns:wne="http://schemas.microsoft.com/office/word/2006/wordml" xmlns:wps="http://schemas.microsoft.com/office/word/2010/wordprocessingShape" mc:Ignorable="w14 wp14">
+  <w:docDefaults>
+    <w:rPrDefault>
+      <w:rPr>
+        <w:rFonts w:asciiTheme="minorHAnsi" w:eastAsiaTheme="minorHAnsi" w:hAnsiTheme="minorHAnsi" w:cstheme="minorBidi"/>
+        <w:sz w:val="22"/>
+        <w:szCs w:val="22"/>
+        <w:lang w:val="sv-SE" w:eastAsia="en-US" w:bidi="ar-SA"/>
+      </w:rPr>
+    </w:rPrDefault>
+    <w:pPrDefault>
+      <w:pPr>
+        <w:spacing w:after="160" w:line="259" w:lineRule="auto"/>
+      </w:pPr>
+    </w:pPrDefault>
+  </w:docDefaults>
+  <w:latentStyles w:defLockedState="0" w:defUIPriority="99" w:defSemiHidden="1" w:defUnhideWhenUsed="1" w:defQFormat="0" w:count="267">
+    <w:lsdException w:name="Normal" w:semiHidden="0" w:uiPriority="0" w:unhideWhenUsed="0" w:qFormat="1"/>
+    <w:lsdException w:name="heading 1" w:semiHidden="0" w:uiPriority="9" w:unhideWhenUsed="0" w:qFormat="1"/>
+    <w:lsdException w:name="heading 2" w:uiPriority="9" w:qFormat="1"/>
+    <w:lsdException w:name="heading 3" w:uiPriority="9" w:qFormat="1"/>
+    <w:lsdException w:name="heading 4" w:uiPriority="9" w:qFormat="1"/>
+    <w:lsdException w:name="heading 5" w:uiPriority="9" w:qFormat="1"/>
+    <w:lsdException w:name="heading 6" w:uiPriority="9" w:qFormat="1"/>
+    <w:lsdException w:name="heading 7" w:uiPriority="9" w:qFormat="1"/>
+    <w:lsdException w:name="heading 8" w:uiPriority="9" w:qFormat="1"/>
+    <w:lsdException w:name="heading 9" w:uiPriority="9" w:qFormat="1"/>
+    <w:lsdException w:name="toc 1" w:uiPriority="39"/>
+    <w:lsdException w:name="toc 2" w:uiPriority="39"/>
+    <w:lsdException w:name="toc 3" w:uiPriority="39"/>
+    <w:lsdException w:name="toc 4" w:uiPriority="39"/>
+    <w:lsdException w:name="toc 5" w:uiPriority="39"/>
+    <w:lsdException w:name="toc 6" w:uiPriority="39"/>
+    <w:lsdException w:name="toc 7" w:uiPriority="39"/>
+    <w:lsdException w:name="toc 8" w:uiPriority="39"/>
+    <w:lsdException w:name="toc 9" w:uiPriority="39"/>
+    <w:lsdException w:name="caption" w:uiPriority="35" w:qFormat="1"/>
+    <w:lsdException w:name="Title" w:semiHidden="0" w:uiPriority="10" w:unhideWhenUsed="0" w:qFormat="1"/>
+    <w:lsdException w:name="Default Paragraph Font" w:uiPriority="1"/>
+    <w:lsdException w:name="Subtitle" w:semiHidden="0" w:uiPriority="11" w:unhideWhenUsed="0" w:qFormat="1"/>
+    <w:lsdException w:name="Strong" w:semiHidden="0" w:uiPriority="22" w:unhideWhenUsed="0" w:qFormat="1"/>
+    <w:lsdException w:name="Emphasis" w:semiHidden="0" w:uiPriority="20" w:unhideWhenUsed="0" w:qFormat="1"/>
+    <w:lsdException w:name="Table Grid" w:semiHidden="0" w:uiPriority="39" w:unhideWhenUsed="0"/>
+    <w:lsdException w:name="Placeholder Text" w:unhideWhenUsed="0"/>
+    <w:lsdException w:name="No Spacing" w:semiHidden="0" w:uiPriority="1" w:unhideWhenUsed="0" w:qFormat="1"/>
+    <w:lsdException w:name="Light Shading" w:semiHidden="0" w:uiPriority="60" w:unhideWhenUsed="0"/>
+    <w:lsdException w:name="Light List" w:semiHidden="0" w:uiPriority="61" w:unhideWhenUsed="0"/>
+    <w:lsdException w:name="Light Grid" w:semiHidden="0" w:uiPriority="62" w:unhideWhenUsed="0"/>
+    <w:lsdException w:name="Medium Shading 1" w:semiHidden="0" w:uiPriority="63" w:unhideWhenUsed="0"/>
+    <w:lsdException w:name="Medium Shading 2" w:semiHidden="0" w:uiPriority="64" w:unhideWhenUsed="0"/>
+    <w:lsdException w:name="Medium List 1" w:semiHidden="0" w:uiPriority="65" w:unhideWhenUsed="0"/>
+    <w:lsdException w:name="Medium List 2" w:semiHidden="0" w:uiPriority="66" w:unhideWhenUsed="0"/>
+    <w:lsdException w:name="Medium Grid 1" w:semiHidden="0" w:uiPriority="67" w:unhideWhenUsed="0"/>
+    <w:lsdException w:name="Medium Grid 2" w:semiHidden="0" w:uiPriority="68" w:unhideWhenUsed="0"/>
+    <w:lsdException w:name="Medium Grid 3" w:semiHidden="0" w:uiPriority="69" w:unhideWhenUsed="0"/>
+    <w:lsdException w:name="Dark List" w:semiHidden="0" w:uiPriority="70" w:unhideWhenUsed="0"/>
+    <w:lsdException w:name="Colorful Shading" w:semiHidden="0" w:uiPriority="71" w:unhideWhenUsed="0"/>
+    <w:lsdException w:name="Colorful List" w:semiHidden="0" w:uiPriority="72" w:unhideWhenUsed="0"/>
+    <w:lsdException w:name="Colorful Grid" w:semiHidden="0" w:uiPriority="73" w:unhideWhenUsed="0"/>
+    <w:lsdException w:name="Light Shading Accent 1" w:semiHidden="0" w:uiPriority="60" w:unhideWhenUsed="0"/>
+    <w:lsdException w:name="Light List Accent 1" w:semiHidden="0" w:uiPriority="61" w:unhideWhenUsed="0"/>
+    <w:lsdException w:name="Light Grid Accent 1" w:semiHidden="0" w:uiPriority="62" w:unhideWhenUsed="0"/>
+    <w:lsdException w:name="Medium Shading 1 Accent 1" w:semiHidden="0" w:uiPriority="63" w:unhideWhenUsed="0"/>
+    <w:lsdException w:name="Medium Shading 2 Accent 1" w:semiHidden="0" w:uiPriority="64" w:unhideWhenUsed="0"/>
+    <w:lsdException w:name="Medium List 1 Accent 1" w:semiHidden="0" w:uiPriority="65" w:unhideWhenUsed="0"/>
+    <w:lsdException w:name="Revision" w:unhideWhenUsed="0"/>
+    <w:lsdException w:name="List Paragraph" w:semiHidden="0" w:uiPriority="34" w:unhideWhenUsed="0" w:qFormat="1"/>
+    <w:lsdException w:name="Quote" w:semiHidden="0" w:uiPriority="29" w:unhideWhenUsed="0" w:qFormat="1"/>
+    <w:lsdException w:name="Intense Quote" w:semiHidden="0" w:uiPriority="30" w:unhideWhenUsed="0" w:qFormat="1"/>
+    <w:lsdException w:name="Medium List 2 Accent 1" w:semiHidden="0" w:uiPriority="66" w:unhideWhenUsed="0"/>
+    <w:lsdException w:name="Medium Grid 1 Accent 1" w:semiHidden="0" w:uiPriority="67" w:unhideWhenUsed="0"/>
+    <w:lsdException w:name="Medium Grid 2 Accent 1" w:semiHidden="0" w:uiPriority="68" w:unhideWhenUsed="0"/>
+    <w:lsdException w:name="Medium Grid 3 Accent 1" w:semiHidden="0" w:uiPriority="69" w:unhideWhenUsed="0"/>
+    <w:lsdException w:name="Dark List Accent 1" w:semiHidden="0" w:uiPriority="70" w:unhideWhenUsed="0"/>
+    <w:lsdException w:name="Colorful Shading Accent 1" w:semiHidden="0" w:uiPriority="71" w:unhideWhenUsed="0"/>
+    <w:lsdException w:name="Colorful List Accent 1" w:semiHidden="0" w:uiPriority="72" w:unhideWhenUsed="0"/>
+    <w:lsdException w:name="Colorful Grid Accent 1" w:semiHidden="0" w:uiPriority="73" w:unhideWhenUsed="0"/>
+    <w:lsdException w:name="Light Shading Accent 2" w:semiHidden="0" w:uiPriority="60" w:unhideWhenUsed="0"/>
+    <w:lsdException w:name="Light List Accent 2" w:semiHidden="0" w:uiPriority="61" w:unhideWhenUsed="0"/>
+    <w:lsdException w:name="Light Grid Accent 2" w:semiHidden="0" w:uiPriority="62" w:unhideWhenUsed="0"/>
+    <w:lsdException w:name="Medium Shading 1 Accent 2" w:semiHidden="0" w:uiPriority="63" w:unhideWhenUsed="0"/>
+    <w:lsdException w:name="Medium Shading 2 Accent 2" w:semiHidden="0" w:uiPriority="64" w:unhideWhenUsed="0"/>
+    <w:lsdException w:name="Medium List 1 Accent 2" w:semiHidden="0" w:uiPriority="65" w:unhideWhenUsed="0"/>
+    <w:lsdException w:name="Medium List 2 Accent 2" w:semiHidden="0" w:uiPriority="66" w:unhideWhenUsed="0"/>
+    <w:lsdException w:name="Medium Grid 1 Accent 2" w:semiHidden="0" w:uiPriority="67" w:unhideWhenUsed="0"/>
+    <w:lsdException w:name="Medium Grid 2 Accent 2" w:semiHidden="0" w:uiPriority="68" w:unhideWhenUsed="0"/>
+    <w:lsdException w:name="Medium Grid 3 Accent 2" w:semiHidden="0" w:uiPriority="69" w:unhideWhenUsed="0"/>
+    <w:lsdException w:name="Dark List Accent 2" w:semiHidden="0" w:uiPriority="70" w:unhideWhenUsed="0"/>
+    <w:lsdException w:name="Colorful Shading Accent 2" w:semiHidden="0" w:uiPriority="71" w:unhideWhenUsed="0"/>
+    <w:lsdException w:name="Colorful List Accent 2" w:semiHidden="0" w:uiPriority="72" w:unhideWhenUsed="0"/>
+    <w:lsdException w:name="Colorful Grid Accent 2" w:semiHidden="0" w:uiPriority="73" w:unhideWhenUsed="0"/>
+    <w:lsdException w:name="Light Shading Accent 3" w:semiHidden="0" w:uiPriority="60" w:unhideWhenUsed="0"/>
+    <w:lsdException w:name="Light List Accent 3" w:semiHidden="0" w:uiPriority="61" w:unhideWhenUsed="0"/>
+    <w:lsdException w:name="Light Grid Accent 3" w:semiHidden="0" w:uiPriority="62" w:unhideWhenUsed="0"/>
+    <w:lsdException w:name="Medium Shading 1 Accent 3" w:semiHidden="0" w:uiPriority="63" w:unhideWhenUsed="0"/>
+    <w:lsdException w:name="Medium Shading 2 Accent 3" w:semiHidden="0" w:uiPriority="64" w:unhideWhenUsed="0"/>
+    <w:lsdException w:name="Medium List 1 Accent 3" w:semiHidden="0" w:uiPriority="65" w:unhideWhenUsed="0"/>
+    <w:lsdException w:name="Medium List 2 Accent 3" w:semiHidden="0" w:uiPriority="66" w:unhideWhenUsed="0"/>
+    <w:lsdException w:name="Medium Grid 1 Accent 3" w:semiHidden="0" w:uiPriority="67" w:unhideWhenUsed="0"/>
+    <w:lsdException w:name="Medium Grid 2 Accent 3" w:semiHidden="0" w:uiPriority="68" w:unhideWhenUsed="0"/>
+    <w:lsdException w:name="Medium Grid 3 Accent 3" w:semiHidden="0" w:uiPriority="69" w:unhideWhenUsed="0"/>
+    <w:lsdException w:name="Dark List Accent 3" w:semiHidden="0" w:uiPriority="70" w:unhideWhenUsed="0"/>
+    <w:lsdException w:name="Colorful Shading Accent 3" w:semiHidden="0" w:uiPriority="71" w:unhideWhenUsed="0"/>
+    <w:lsdException w:name="Colorful List Accent 3" w:semiHidden="0" w:uiPriority="72" w:unhideWhenUsed="0"/>
+    <w:lsdException w:name="Colorful Grid Accent 3" w:semiHidden="0" w:uiPriority="73" w:unhideWhenUsed="0"/>
+    <w:lsdException w:name="Light Shading Accent 4" w:semiHidden="0" w:uiPriority="60" w:unhideWhenUsed="0"/>
+    <w:lsdException w:name="Light List Accent 4" w:semiHidden="0" w:uiPriority="61" w:unhideWhenUsed="0"/>
+    <w:lsdException w:name="Light Grid Accent 4" w:semiHidden="0" w:uiPriority="62" w:unhideWhenUsed="0"/>
+    <w:lsdException w:name="Medium Shading 1 Accent 4" w:semiHidden="0" w:uiPriority="63" w:unhideWhenUsed="0"/>
+    <w:lsdException w:name="Medium Shading 2 Accent 4" w:semiHidden="0" w:uiPriority="64" w:unhideWhenUsed="0"/>
+    <w:lsdException w:name="Medium List 1 Accent 4" w:semiHidden="0" w:uiPriority="65" w:unhideWhenUsed="0"/>
+    <w:lsdException w:name="Medium List 2 Accent 4" w:semiHidden="0" w:uiPriority="66" w:unhideWhenUsed="0"/>
+    <w:lsdException w:name="Medium Grid 1 Accent 4" w:semiHidden="0" w:uiPriority="67" w:unhideWhenUsed="0"/>
+    <w:lsdException w:name="Medium Grid 2 Accent 4" w:semiHidden="0" w:uiPriority="68" w:unhideWhenUsed="0"/>
+    <w:lsdException w:name="Medium Grid 3 Accent 4" w:semiHidden="0" w:uiPriority="69" w:unhideWhenUsed="0"/>
+    <w:lsdException w:name="Dark List Accent 4" w:semiHidden="0" w:uiPriority="70" w:unhideWhenUsed="0"/>
+    <w:lsdException w:name="Colorful Shading Accent 4" w:semiHidden="0" w:uiPriority="71" w:unhideWhenUsed="0"/>
+    <w:lsdException w:name="Colorful List Accent 4" w:semiHidden="0" w:uiPriority="72" w:unhideWhenUsed="0"/>
+    <w:lsdException w:name="Colorful Grid Accent 4" w:semiHidden="0" w:uiPriority="73" w:unhideWhenUsed="0"/>
+    <w:lsdException w:name="Light Shading Accent 5" w:semiHidden="0" w:uiPriority="60" w:unhideWhenUsed="0"/>
+    <w:lsdException w:name="Light List Accent 5" w:semiHidden="0" w:uiPriority="61" w:unhideWhenUsed="0"/>
+    <w:lsdException w:name="Light Grid Accent 5" w:semiHidden="0" w:uiPriority="62" w:unhideWhenUsed="0"/>
+    <w:lsdException w:name="Medium Shading 1 Accent 5" w:semiHidden="0" w:uiPriority="63" w:unhideWhenUsed="0"/>
+    <w:lsdException w:name="Medium Shading 2 Accent 5" w:semiHidden="0" w:uiPriority="64" w:unhideWhenUsed="0"/>
+    <w:lsdException w:name="Medium List 1 Accent 5" w:semiHidden="0" w:uiPriority="65" w:unhideWhenUsed="0"/>
+    <w:lsdException w:name="Medium List 2 Accent 5" w:semiHidden="0" w:uiPriority="66" w:unhideWhenUsed="0"/>
+    <w:lsdException w:name="Medium Grid 1 Accent 5" w:semiHidden="0" w:uiPriority="67" w:unhideWhenUsed="0"/>
+    <w:lsdException w:name="Medium Grid 2 Accent 5" w:semiHidden="0" w:uiPriority="68" w:unhideWhenUsed="0"/>
+    <w:lsdException w:name="Medium Grid 3 Accent 5" w:semiHidden="0" w:uiPriority="69" w:unhideWhenUsed="0"/>
+    <w:lsdException w:name="Dark List Accent 5" w:semiHidden="0" w:uiPriority="70" w:unhideWhenUsed="0"/>
+    <w:lsdException w:name="Colorful Shading Accent 5" w:semiHidden="0" w:uiPriority="71" w:unhideWhenUsed="0"/>
+    <w:lsdException w:name="Colorful List Accent 5" w:semiHidden="0" w:uiPriority="72" w:unhideWhenUsed="0"/>
+    <w:lsdException w:name="Colorful Grid Accent 5" w:semiHidden="0" w:uiPriority="73" w:unhideWhenUsed="0"/>
+    <w:lsdException w:name="Light Shading Accent 6" w:semiHidden="0" w:uiPriority="60" w:unhideWhenUsed="0"/>
+    <w:lsdException w:name="Light List Accent 6" w:semiHidden="0" w:uiPriority="61" w:unhideWhenUsed="0"/>
+    <w:lsdException w:name="Light Grid Accent 6" w:semiHidden="0" w:uiPriority="62" w:unhideWhenUsed="0"/>
+    <w:lsdException w:name="Medium Shading 1 Accent 6" w:semiHidden="0" w:uiPriority="63" w:unhideWhenUsed="0"/>
+    <w:lsdException w:name="Medium Shading 2 Accent 6" w:semiHidden="0" w:uiPriority="64" w:unhideWhenUsed="0"/>
+    <w:lsdException w:name="Medium List 1 Accent 6" w:semiHidden="0" w:uiPriority="65" w:unhideWhenUsed="0"/>
+    <w:lsdException w:name="Medium List 2 Accent 6" w:semiHidden="0" w:uiPriority="66" w:unhideWhenUsed="0"/>
+    <w:lsdException w:name="Medium Grid 1 Accent 6" w:semiHidden="0" w:uiPriority="67" w:unhideWhenUsed="0"/>
+    <w:lsdException w:name="Medium Grid 2 Accent 6" w:semiHidden="0" w:uiPriority="68" w:unhideWhenUsed="0"/>
+    <w:lsdException w:name="Medium Grid 3 Accent 6" w:semiHidden="0" w:uiPriority="69" w:unhideWhenUsed="0"/>
+    <w:lsdException w:name="Dark List Accent 6" w:semiHidden="0" w:uiPriority="70" w:unhideWhenUsed="0"/>
+    <w:lsdException w:name="Colorful Shading Accent 6" w:semiHidden="0" w:uiPriority="71" w:unhideWhenUsed="0"/>
+    <w:lsdException w:name="Colorful List Accent 6" w:semiHidden="0" w:uiPriority="72" w:unhideWhenUsed="0"/>
+    <w:lsdException w:name="Colorful Grid Accent 6" w:semiHidden="0" w:uiPriority="73" w:unhideWhenUsed="0"/>
+    <w:lsdException w:name="Subtle Emphasis" w:semiHidden="0" w:uiPriority="19" w:unhideWhenUsed="0" w:qFormat="1"/>
+    <w:lsdException w:name="Intense Emphasis" w:semiHidden="0" w:uiPriority="21" w:unhideWhenUsed="0" w:qFormat="1"/>
+    <w:lsdException w:name="Subtle Reference" w:semiHidden="0" w:uiPriority="31" w:unhideWhenUsed="0" w:qFormat="1"/>
+    <w:lsdException w:name="Intense Reference" w:semiHidden="0" w:uiPriority="32" w:unhideWhenUsed="0" w:qFormat="1"/>
+    <w:lsdException w:name="Book Title" w:semiHidden="0" w:uiPriority="33" w:unhideWhenUsed="0" w:qFormat="1"/>
+    <w:lsdException w:name="Bibliography" w:uiPriority="37"/>
+    <w:lsdException w:name="TOC Heading" w:uiPriority="39" w:qFormat="1"/>
+  </w:latentStyles>
+  <w:style w:type="paragraph" w:default="1" w:styleId="Normal">
+    <w:name w:val="Normal"/>
+    <w:qFormat/>
+    <w:rsid w:val="00A57892"/>
+    <w:rPr>
+      <w:rFonts w:ascii="Times New Roman" w:hAnsi="Times New Roman"/>
+      <w:sz w:val="24"/>
+    </w:rPr>
+  </w:style>
+  <w:style w:type="paragraph" w:styleId="Heading1">
+    <w:name w:val="heading 1"/>
+    <w:basedOn w:val="Normal"/>
+    <w:next w:val="Normal"/>
+    <w:link w:val="Heading1Char"/>
+    <w:uiPriority w:val="9"/>
+    <w:qFormat/>
+    <w:rsid w:val="00A57892"/>
+    <w:pPr>
+      <w:keepNext/>
+      <w:keepLines/>
+      <w:spacing w:before="240" w:after="0"/>
+      <w:outlineLvl w:val="0"/>
+    </w:pPr>
+    <w:rPr>
+      <w:rFonts w:eastAsiaTheme="majorEastAsia" w:cstheme="majorBidi"/>
+      <w:sz w:val="32"/>
+      <w:szCs w:val="32"/>
+    </w:rPr>
+  </w:style>
+  <w:style w:type="paragraph" w:styleId="Heading2">
+    <w:name w:val="heading 2"/>
+    <w:basedOn w:val="Normal"/>
+    <w:next w:val="Normal"/>
+    <w:link w:val="Heading2Char"/>
+    <w:uiPriority w:val="9"/>
+    <w:unhideWhenUsed/>
+    <w:qFormat/>
+    <w:rsid w:val="005C2FD7"/>
+    <w:pPr>
+      <w:keepNext/>
+      <w:keepLines/>
+      <w:spacing w:before="40" w:after="0"/>
+      <w:outlineLvl w:val="1"/>
+    </w:pPr>
+    <w:rPr>
+      <w:rFonts w:eastAsiaTheme="majorEastAsia" w:cstheme="majorBidi"/>
+      <w:sz w:val="26"/>
+      <w:szCs w:val="26"/>
+    </w:rPr>
+  </w:style>
+  <w:style w:type="character" w:default="1" w:styleId="DefaultParagraphFont">
+    <w:name w:val="Default Paragraph Font"/>
+    <w:uiPriority w:val="1"/>
+    <w:semiHidden/>
+    <w:unhideWhenUsed/>
+  </w:style>
+  <w:style w:type="table" w:default="1" w:styleId="TableNormal">
+    <w:name w:val="Normal Table"/>
+    <w:uiPriority w:val="99"/>
+    <w:semiHidden/>
+    <w:unhideWhenUsed/>
+    <w:tblPr>
+      <w:tblInd w:w="0" w:type="dxa"/>
+      <w:tblCellMar>
+        <w:top w:w="0" w:type="dxa"/>
+        <w:left w:w="108" w:type="dxa"/>
+        <w:bottom w:w="0" w:type="dxa"/>
+        <w:right w:w="108" w:type="dxa"/>
+      </w:tblCellMar>
+    </w:tblPr>
+  </w:style>
+  <w:style w:type="numbering" w:default="1" w:styleId="NoList">
+    <w:name w:val="No List"/>
+    <w:uiPriority w:val="99"/>
+    <w:semiHidden/>
+    <w:unhideWhenUsed/>
+  </w:style>
+  <w:style w:type="character" w:customStyle="1" w:styleId="Heading1Char">
+    <w:name w:val="Heading 1 Char"/>
+    <w:basedOn w:val="DefaultParagraphFont"/>
+    <w:link w:val="Heading1"/>
+    <w:uiPriority w:val="9"/>
+    <w:rsid w:val="00A57892"/>
+    <w:rPr>
+      <w:rFonts w:ascii="Times New Roman" w:eastAsiaTheme="majorEastAsia" w:hAnsi="Times New Roman" w:cstheme="majorBidi"/>
+      <w:sz w:val="32"/>
+      <w:szCs w:val="32"/>
+    </w:rPr>
+  </w:style>
+  <w:style w:type="paragraph" w:styleId="Title">
+    <w:name w:val="Title"/>
+    <w:basedOn w:val="Normal"/>
+    <w:next w:val="Normal"/>
+    <w:link w:val="TitleChar"/>
+    <w:uiPriority w:val="10"/>
+    <w:qFormat/>
+    <w:rsid w:val="00A57892"/>
+    <w:pPr>
+      <w:spacing w:after="0" w:line="240" w:lineRule="auto"/>
+      <w:contextualSpacing/>
+    </w:pPr>
+    <w:rPr>
+      <w:rFonts w:asciiTheme="majorHAnsi" w:eastAsiaTheme="majorEastAsia" w:hAnsiTheme="majorHAnsi" w:cstheme="majorBidi"/>
+      <w:spacing w:val="-10"/>
+      <w:kern w:val="28"/>
+      <w:sz w:val="56"/>
+      <w:szCs w:val="56"/>
+    </w:rPr>
+  </w:style>
+  <w:style w:type="character" w:customStyle="1" w:styleId="TitleChar">
+    <w:name w:val="Title Char"/>
+    <w:basedOn w:val="DefaultParagraphFont"/>
+    <w:link w:val="Title"/>
+    <w:uiPriority w:val="10"/>
+    <w:rsid w:val="00A57892"/>
+    <w:rPr>
+      <w:rFonts w:asciiTheme="majorHAnsi" w:eastAsiaTheme="majorEastAsia" w:hAnsiTheme="majorHAnsi" w:cstheme="majorBidi"/>
+      <w:spacing w:val="-10"/>
+      <w:kern w:val="28"/>
+      <w:sz w:val="56"/>
+      <w:szCs w:val="56"/>
+    </w:rPr>
+  </w:style>
+  <w:style w:type="table" w:styleId="TableGrid">
+    <w:name w:val="Table Grid"/>
+    <w:basedOn w:val="TableNormal"/>
+    <w:uiPriority w:val="39"/>
+    <w:rsid w:val="00A57892"/>
+    <w:pPr>
+      <w:spacing w:after="0" w:line="240" w:lineRule="auto"/>
+    </w:pPr>
+    <w:tblPr>
+      <w:tblBorders>
+        <w:top w:val="single" w:sz="4" w:space="0" w:color="auto"/>
+        <w:left w:val="single" w:sz="4" w:space="0" w:color="auto"/>
+        <w:bottom w:val="single" w:sz="4" w:space="0" w:color="auto"/>
+        <w:right w:val="single" w:sz="4" w:space="0" w:color="auto"/>
+        <w:insideH w:val="single" w:sz="4" w:space="0" w:color="auto"/>
+        <w:insideV w:val="single" w:sz="4" w:space="0" w:color="auto"/>
+      </w:tblBorders>
+    </w:tblPr>
+  </w:style>
+  <w:style w:type="character" w:customStyle="1" w:styleId="Heading2Char">
+    <w:name w:val="Heading 2 Char"/>
+    <w:basedOn w:val="DefaultParagraphFont"/>
+    <w:link w:val="Heading2"/>
+    <w:uiPriority w:val="9"/>
+    <w:rsid w:val="005C2FD7"/>
+    <w:rPr>
+      <w:rFonts w:ascii="Times New Roman" w:eastAsiaTheme="majorEastAsia" w:hAnsi="Times New Roman" w:cstheme="majorBidi"/>
+      <w:sz w:val="26"/>
+      <w:szCs w:val="26"/>
+    </w:rPr>
+  </w:style>
+  <w:style w:type="paragraph" w:styleId="Header">
+    <w:name w:val="header"/>
+    <w:basedOn w:val="Normal"/>
+    <w:link w:val="HeaderChar"/>
+    <w:uiPriority w:val="99"/>
+    <w:unhideWhenUsed/>
+    <w:rsid w:val="00EB33E0"/>
+    <w:pPr>
+      <w:tabs>
+        <w:tab w:val="center" w:pos="4536"/>
+        <w:tab w:val="right" w:pos="9072"/>
+      </w:tabs>
+      <w:spacing w:after="0" w:line="240" w:lineRule="auto"/>
+    </w:pPr>
+  </w:style>
+  <w:style w:type="character" w:customStyle="1" w:styleId="HeaderChar">
+    <w:name w:val="Header Char"/>
+    <w:basedOn w:val="DefaultParagraphFont"/>
+    <w:link w:val="Header"/>
+    <w:uiPriority w:val="99"/>
+    <w:rsid w:val="00EB33E0"/>
+    <w:rPr>
+      <w:rFonts w:ascii="Times New Roman" w:hAnsi="Times New Roman"/>
+      <w:sz w:val="24"/>
+    </w:rPr>
+  </w:style>
+  <w:style w:type="paragraph" w:styleId="Footer">
+    <w:name w:val="footer"/>
+    <w:basedOn w:val="Normal"/>
+    <w:link w:val="FooterChar"/>
+    <w:uiPriority w:val="99"/>
+    <w:unhideWhenUsed/>
+    <w:rsid w:val="00EB33E0"/>
+    <w:pPr>
+      <w:tabs>
+        <w:tab w:val="center" w:pos="4536"/>
+        <w:tab w:val="right" w:pos="9072"/>
+      </w:tabs>
+      <w:spacing w:after="0" w:line="240" w:lineRule="auto"/>
+    </w:pPr>
+  </w:style>
+  <w:style w:type="character" w:customStyle="1" w:styleId="FooterChar">
+    <w:name w:val="Footer Char"/>
+    <w:basedOn w:val="DefaultParagraphFont"/>
+    <w:link w:val="Footer"/>
+    <w:uiPriority w:val="99"/>
+    <w:rsid w:val="00EB33E0"/>
+    <w:rPr>
+      <w:rFonts w:ascii="Times New Roman" w:hAnsi="Times New Roman"/>
+      <w:sz w:val="24"/>
+    </w:rPr>
+  </w:style>
+  <w:style w:type="paragraph" w:styleId="BalloonText">
+    <w:name w:val="Balloon Text"/>
+    <w:basedOn w:val="Normal"/>
+    <w:link w:val="BalloonTextChar"/>
+    <w:uiPriority w:val="99"/>
+    <w:semiHidden/>
+    <w:unhideWhenUsed/>
+    <w:rsid w:val="00467741"/>
+    <w:pPr>
+      <w:spacing w:after="0" w:line="240" w:lineRule="auto"/>
+    </w:pPr>
+    <w:rPr>
+      <w:rFonts w:ascii="Tahoma" w:hAnsi="Tahoma" w:cs="Tahoma"/>
+      <w:sz w:val="16"/>
+      <w:szCs w:val="16"/>
+    </w:rPr>
+  </w:style>
+  <w:style w:type="character" w:customStyle="1" w:styleId="BalloonTextChar">
+    <w:name w:val="Balloon Text Char"/>
+    <w:basedOn w:val="DefaultParagraphFont"/>
+    <w:link w:val="BalloonText"/>
+    <w:uiPriority w:val="99"/>
+    <w:semiHidden/>
+    <w:rsid w:val="00467741"/>
+    <w:rPr>
+      <w:rFonts w:ascii="Tahoma" w:hAnsi="Tahoma" w:cs="Tahoma"/>
+      <w:sz w:val="16"/>
+      <w:szCs w:val="16"/>
     </w:rPr>
   </w:style>
 </w:styles>
@@ -2270,7 +2967,7 @@
   <a:extraClrSchemeLst/>
   <a:extLst>
     <a:ext uri="{05A4C25C-085E-4340-85A3-A5531E510DB2}">
-      <thm15:themeFamily xmlns:thm15="http://schemas.microsoft.com/office/thememl/2012/main" name="Office Theme" id="{62F939B6-93AF-4DB8-9C6B-D6C7DFDC589F}" vid="{4A3C46E8-61CC-4603-A589-7422A47A8E4A}"/>
+      <thm15:themeFamily xmlns:thm15="http://schemas.microsoft.com/office/thememl/2012/main" xmlns="" name="Office Theme" id="{62F939B6-93AF-4DB8-9C6B-D6C7DFDC589F}" vid="{4A3C46E8-61CC-4603-A589-7422A47A8E4A}"/>
     </a:ext>
   </a:extLst>
 </a:theme>
@@ -2632,11 +3329,67 @@
     <b:Year> 2012</b:Year>
     <b:RefOrder>16</b:RefOrder>
   </b:Source>
+  <b:Source>
+    <b:Tag>Joh12</b:Tag>
+    <b:SourceType>Book</b:SourceType>
+    <b:Guid>{BCF02188-52EC-4A8F-B4D4-F3C26C57BB78}</b:Guid>
+    <b:Title>Educational Research (p. 318)</b:Title>
+    <b:Year>2012</b:Year>
+    <b:Author>
+      <b:Author>
+        <b:NameList>
+          <b:Person>
+            <b:Last>Creswell</b:Last>
+            <b:First>John</b:First>
+            <b:Middle>W.</b:Middle>
+          </b:Person>
+        </b:NameList>
+      </b:Author>
+    </b:Author>
+    <b:RefOrder>17</b:RefOrder>
+  </b:Source>
+  <b:Source>
+    <b:Tag>Joh121</b:Tag>
+    <b:SourceType>Book</b:SourceType>
+    <b:Guid>{2DED4DB8-67F4-4AC2-83FF-59B101E29018}</b:Guid>
+    <b:Author>
+      <b:Author>
+        <b:NameList>
+          <b:Person>
+            <b:Last>Creswell</b:Last>
+            <b:First>John</b:First>
+            <b:Middle>W.</b:Middle>
+          </b:Person>
+        </b:NameList>
+      </b:Author>
+    </b:Author>
+    <b:Title>Educational Research (p. 192)</b:Title>
+    <b:Year>2012</b:Year>
+    <b:RefOrder>18</b:RefOrder>
+  </b:Source>
+  <b:Source>
+    <b:Tag>Joh</b:Tag>
+    <b:SourceType>Book</b:SourceType>
+    <b:Guid>{10C100E5-5C7A-4C1D-98A8-811C591F8344}</b:Guid>
+    <b:Author>
+      <b:Author>
+        <b:NameList>
+          <b:Person>
+            <b:Last>Creswell</b:Last>
+            <b:First>John</b:First>
+            <b:Middle>W.</b:Middle>
+          </b:Person>
+        </b:NameList>
+      </b:Author>
+    </b:Author>
+    <b:Title>Educational Research (p. 177)</b:Title>
+    <b:RefOrder>19</b:RefOrder>
+  </b:Source>
 </b:Sources>
 </file>
 
 <file path=customXml/itemProps1.xml><?xml version="1.0" encoding="utf-8"?>
-<ds:datastoreItem xmlns:ds="http://schemas.openxmlformats.org/officeDocument/2006/customXml" ds:itemID="{611325CE-FB8B-4126-BC28-368E6A113D75}">
+<ds:datastoreItem xmlns:ds="http://schemas.openxmlformats.org/officeDocument/2006/customXml" ds:itemID="{9B63B9D2-3108-4E5C-8853-15529EDE44EB}">
   <ds:schemaRefs>
     <ds:schemaRef ds:uri="http://schemas.openxmlformats.org/officeDocument/2006/bibliography"/>
   </ds:schemaRefs>

</xml_diff>

<commit_message>
Merged with ocr branch
</commit_message>
<xml_diff>
--- a/Andreas Version/Engineering Design Methology Grupp 5.docx
+++ b/Andreas Version/Engineering Design Methology Grupp 5.docx
@@ -1798,19 +1798,7 @@
         <w:rPr>
           <w:lang w:val="en-US"/>
         </w:rPr>
-        <w:t>of the i</w:t>
-      </w:r>
-      <w:r>
-        <w:rPr>
-          <w:lang w:val="en-US"/>
-        </w:rPr>
-        <w:t xml:space="preserve">nterview subjects </w:t>
-      </w:r>
-      <w:r>
-        <w:rPr>
-          <w:lang w:val="en-US"/>
-        </w:rPr>
-        <w:t>are</w:t>
+        <w:t>of the interview subjects are</w:t>
       </w:r>
       <w:r>
         <w:rPr>
@@ -2049,8 +2037,259 @@
         </w:rPr>
         <w:t>.</w:t>
       </w:r>
+    </w:p>
+    <w:p>
+      <w:pPr>
+        <w:pStyle w:val="Rubrik1"/>
+        <w:rPr>
+          <w:lang w:val="en-US"/>
+        </w:rPr>
+      </w:pPr>
+      <w:r>
+        <w:rPr>
+          <w:lang w:val="en-US"/>
+        </w:rPr>
+        <w:t>Quantitative methods</w:t>
+      </w:r>
+    </w:p>
+    <w:p>
+      <w:pPr>
+        <w:rPr>
+          <w:lang w:val="en-US"/>
+        </w:rPr>
+      </w:pPr>
+      <w:r>
+        <w:rPr>
+          <w:lang w:val="en-US"/>
+        </w:rPr>
+        <w:t xml:space="preserve">One quantitative research design is survey design. In this design the researcher uses questioneers on a sample of the population to collect numbered data. The data are then analyzed statistically to test research questions and hypothesis and to find trends </w:t>
+      </w:r>
+      <w:sdt>
+        <w:sdtPr>
+          <w:rPr>
+            <w:lang w:val="en-US"/>
+          </w:rPr>
+          <w:id w:val="-1573495343"/>
+          <w:citation/>
+        </w:sdtPr>
+        <w:sdtContent>
+          <w:r>
+            <w:rPr>
+              <w:lang w:val="en-US"/>
+            </w:rPr>
+            <w:fldChar w:fldCharType="begin"/>
+          </w:r>
+          <w:r>
+            <w:rPr>
+              <w:lang w:val="en-US"/>
+            </w:rPr>
+            <w:instrText xml:space="preserve"> CITATION Cre12 \l 1053 </w:instrText>
+          </w:r>
+          <w:r>
+            <w:rPr>
+              <w:lang w:val="en-US"/>
+            </w:rPr>
+            <w:fldChar w:fldCharType="separate"/>
+          </w:r>
+          <w:r>
+            <w:rPr>
+              <w:noProof/>
+              <w:lang w:val="en-US"/>
+            </w:rPr>
+            <w:t>[16]</w:t>
+          </w:r>
+          <w:r>
+            <w:rPr>
+              <w:lang w:val="en-US"/>
+            </w:rPr>
+            <w:fldChar w:fldCharType="end"/>
+          </w:r>
+        </w:sdtContent>
+      </w:sdt>
+      <w:r>
+        <w:rPr>
+          <w:lang w:val="en-US"/>
+        </w:rPr>
+        <w:t>. One might also use the experimental research design. One uses this when one wants to examine whether or not an action or a procedure has effect on the outcome, or the dependet variable. The outcome is then compared to a reference group which did not experience the action or procedure</w:t>
+      </w:r>
+      <w:sdt>
+        <w:sdtPr>
+          <w:rPr>
+            <w:lang w:val="en-US"/>
+          </w:rPr>
+          <w:id w:val="1002395815"/>
+          <w:citation/>
+        </w:sdtPr>
+        <w:sdtContent>
+          <w:r>
+            <w:rPr>
+              <w:lang w:val="en-US"/>
+            </w:rPr>
+            <w:fldChar w:fldCharType="begin"/>
+          </w:r>
+          <w:r>
+            <w:rPr>
+              <w:lang w:val="en-US"/>
+            </w:rPr>
+            <w:instrText xml:space="preserve"> CITATION Joh12 \l 1053 </w:instrText>
+          </w:r>
+          <w:r>
+            <w:rPr>
+              <w:lang w:val="en-US"/>
+            </w:rPr>
+            <w:fldChar w:fldCharType="separate"/>
+          </w:r>
+          <w:r>
+            <w:rPr>
+              <w:noProof/>
+              <w:lang w:val="en-US"/>
+            </w:rPr>
+            <w:t xml:space="preserve"> [17]</w:t>
+          </w:r>
+          <w:r>
+            <w:rPr>
+              <w:lang w:val="en-US"/>
+            </w:rPr>
+            <w:fldChar w:fldCharType="end"/>
+          </w:r>
+        </w:sdtContent>
+      </w:sdt>
+      <w:r>
+        <w:rPr>
+          <w:lang w:val="en-US"/>
+        </w:rPr>
+        <w:t>.</w:t>
+      </w:r>
+    </w:p>
+    <w:p>
+      <w:pPr>
+        <w:rPr>
+          <w:lang w:val="en-US"/>
+        </w:rPr>
+      </w:pPr>
+      <w:r>
+        <w:rPr>
+          <w:lang w:val="en-US"/>
+        </w:rPr>
+        <w:t xml:space="preserve">When conducting quantitative research, researchers employ a variety of instruments, or methods. One of these is </w:t>
+      </w:r>
+      <w:r>
+        <w:rPr>
+          <w:i/>
+          <w:lang w:val="en-US"/>
+        </w:rPr>
+        <w:t xml:space="preserve">observational and behavioral checklists </w:t>
+      </w:r>
+      <w:sdt>
+        <w:sdtPr>
+          <w:rPr>
+            <w:i/>
+            <w:lang w:val="en-US"/>
+          </w:rPr>
+          <w:id w:val="410202910"/>
+          <w:citation/>
+        </w:sdtPr>
+        <w:sdtContent>
+          <w:r>
+            <w:rPr>
+              <w:i/>
+              <w:lang w:val="en-US"/>
+            </w:rPr>
+            <w:fldChar w:fldCharType="begin"/>
+          </w:r>
+          <w:r>
+            <w:rPr>
+              <w:i/>
+              <w:lang w:val="en-US"/>
+            </w:rPr>
+            <w:instrText xml:space="preserve"> CITATION Joh121 \l 1053 </w:instrText>
+          </w:r>
+          <w:r>
+            <w:rPr>
+              <w:i/>
+              <w:lang w:val="en-US"/>
+            </w:rPr>
+            <w:fldChar w:fldCharType="separate"/>
+          </w:r>
+          <w:r>
+            <w:rPr>
+              <w:noProof/>
+              <w:lang w:val="en-US"/>
+            </w:rPr>
+            <w:t>[18]</w:t>
+          </w:r>
+          <w:r>
+            <w:rPr>
+              <w:i/>
+              <w:lang w:val="en-US"/>
+            </w:rPr>
+            <w:fldChar w:fldCharType="end"/>
+          </w:r>
+        </w:sdtContent>
+      </w:sdt>
+      <w:r>
+        <w:rPr>
+          <w:lang w:val="en-US"/>
+        </w:rPr>
+        <w:t xml:space="preserve">, where the researcher observes a group and records behavior by checking points on a scale </w:t>
+      </w:r>
+      <w:sdt>
+        <w:sdtPr>
+          <w:rPr>
+            <w:lang w:val="en-US"/>
+          </w:rPr>
+          <w:id w:val="1286460591"/>
+          <w:citation/>
+        </w:sdtPr>
+        <w:sdtContent>
+          <w:r>
+            <w:rPr>
+              <w:lang w:val="en-US"/>
+            </w:rPr>
+            <w:fldChar w:fldCharType="begin"/>
+          </w:r>
+          <w:r>
+            <w:rPr>
+              <w:lang w:val="en-US"/>
+            </w:rPr>
+            <w:instrText xml:space="preserve"> CITATION Joh \l 1053 </w:instrText>
+          </w:r>
+          <w:r>
+            <w:rPr>
+              <w:lang w:val="en-US"/>
+            </w:rPr>
+            <w:fldChar w:fldCharType="separate"/>
+          </w:r>
+          <w:r>
+            <w:rPr>
+              <w:noProof/>
+              <w:lang w:val="en-US"/>
+            </w:rPr>
+            <w:t>[19]</w:t>
+          </w:r>
+          <w:r>
+            <w:rPr>
+              <w:lang w:val="en-US"/>
+            </w:rPr>
+            <w:fldChar w:fldCharType="end"/>
+          </w:r>
+        </w:sdtContent>
+      </w:sdt>
+      <w:r>
+        <w:rPr>
+          <w:lang w:val="en-US"/>
+        </w:rPr>
+        <w:t xml:space="preserve">. </w:t>
+      </w:r>
       <w:bookmarkStart w:id="0" w:name="_GoBack"/>
       <w:bookmarkEnd w:id="0"/>
+    </w:p>
+    <w:p>
+      <w:pPr>
+        <w:rPr>
+          <w:lang w:val="en-US"/>
+        </w:rPr>
+      </w:pPr>
     </w:p>
     <w:p>
       <w:pPr>
@@ -3432,7 +3671,7 @@
 </file>
 
 <file path=customXml/itemProps1.xml><?xml version="1.0" encoding="utf-8"?>
-<ds:datastoreItem xmlns:ds="http://schemas.openxmlformats.org/officeDocument/2006/customXml" ds:itemID="{04C90C48-FCC2-46AF-B09E-E38FF0B2559D}">
+<ds:datastoreItem xmlns:ds="http://schemas.openxmlformats.org/officeDocument/2006/customXml" ds:itemID="{184455F0-8F3A-42DE-A91B-EB47E0FE05C8}">
   <ds:schemaRefs>
     <ds:schemaRef ds:uri="http://schemas.openxmlformats.org/officeDocument/2006/bibliography"/>
   </ds:schemaRefs>

</xml_diff>

<commit_message>
Starting on q 7 Ellen
</commit_message>
<xml_diff>
--- a/Andreas Version/Engineering Design Methology Grupp 5.docx
+++ b/Andreas Version/Engineering Design Methology Grupp 5.docx
@@ -415,7 +415,14 @@
               <w:noProof/>
               <w:lang w:val="en-US"/>
             </w:rPr>
-            <w:t xml:space="preserve"> [2]</w:t>
+            <w:t xml:space="preserve"> </w:t>
+          </w:r>
+          <w:r>
+            <w:rPr>
+              <w:noProof/>
+              <w:lang w:val="en-US"/>
+            </w:rPr>
+            <w:t>[2]</w:t>
           </w:r>
           <w:r>
             <w:rPr>
@@ -477,7 +484,14 @@
               <w:noProof/>
               <w:lang w:val="en-US"/>
             </w:rPr>
-            <w:t xml:space="preserve"> [3]</w:t>
+            <w:t xml:space="preserve"> </w:t>
+          </w:r>
+          <w:r>
+            <w:rPr>
+              <w:noProof/>
+              <w:lang w:val="en-US"/>
+            </w:rPr>
+            <w:t>[3]</w:t>
           </w:r>
           <w:r>
             <w:rPr>
@@ -544,7 +558,14 @@
               <w:noProof/>
               <w:lang w:val="en-US"/>
             </w:rPr>
-            <w:t xml:space="preserve"> [3]</w:t>
+            <w:t xml:space="preserve"> </w:t>
+          </w:r>
+          <w:r>
+            <w:rPr>
+              <w:noProof/>
+              <w:lang w:val="en-US"/>
+            </w:rPr>
+            <w:t>[3]</w:t>
           </w:r>
           <w:r>
             <w:rPr>
@@ -716,7 +737,14 @@
               <w:noProof/>
               <w:lang w:val="en-US"/>
             </w:rPr>
-            <w:t xml:space="preserve"> [5]</w:t>
+            <w:t xml:space="preserve"> </w:t>
+          </w:r>
+          <w:r>
+            <w:rPr>
+              <w:noProof/>
+              <w:lang w:val="en-US"/>
+            </w:rPr>
+            <w:t>[5]</w:t>
           </w:r>
           <w:r>
             <w:rPr>
@@ -1619,7 +1647,14 @@
               <w:noProof/>
               <w:lang w:val="en-US"/>
             </w:rPr>
-            <w:t xml:space="preserve"> [13]</w:t>
+            <w:t xml:space="preserve"> </w:t>
+          </w:r>
+          <w:r>
+            <w:rPr>
+              <w:noProof/>
+              <w:lang w:val="en-US"/>
+            </w:rPr>
+            <w:t>[13]</w:t>
           </w:r>
           <w:r>
             <w:rPr>
@@ -1705,7 +1740,14 @@
               <w:noProof/>
               <w:lang w:val="en-US"/>
             </w:rPr>
-            <w:t xml:space="preserve"> [14]</w:t>
+            <w:t xml:space="preserve"> </w:t>
+          </w:r>
+          <w:r>
+            <w:rPr>
+              <w:noProof/>
+              <w:lang w:val="en-US"/>
+            </w:rPr>
+            <w:t>[14]</w:t>
           </w:r>
           <w:r>
             <w:rPr>
@@ -2062,14 +2104,14 @@
         <w:rPr>
           <w:lang w:val="en-US"/>
         </w:rPr>
-        <w:t xml:space="preserve">One quantitative research design is survey design. In this design the researcher uses questioneers on a sample of the population to collect numbered data. The data are then analyzed statistically to test research questions and hypothesis and to find trends </w:t>
+        <w:t>One quantitative research design is survey design. In this design the researcher uses questioneers on a sample of the population to collect numbered data. The data are then analyzed statistically to test research questions and hypothesis and to find trends</w:t>
       </w:r>
       <w:sdt>
         <w:sdtPr>
           <w:rPr>
             <w:lang w:val="en-US"/>
           </w:rPr>
-          <w:id w:val="-1573495343"/>
+          <w:id w:val="99850396"/>
           <w:citation/>
         </w:sdtPr>
         <w:sdtContent>
@@ -2083,13 +2125,20 @@
             <w:rPr>
               <w:lang w:val="en-US"/>
             </w:rPr>
-            <w:instrText xml:space="preserve"> CITATION Cre12 \l 1053 </w:instrText>
+            <w:instrText xml:space="preserve"> CITATION Joh121 \l 1053 </w:instrText>
           </w:r>
           <w:r>
             <w:rPr>
               <w:lang w:val="en-US"/>
             </w:rPr>
             <w:fldChar w:fldCharType="separate"/>
+          </w:r>
+          <w:r>
+            <w:rPr>
+              <w:noProof/>
+              <w:lang w:val="en-US"/>
+            </w:rPr>
+            <w:t xml:space="preserve"> </w:t>
           </w:r>
           <w:r>
             <w:rPr>
@@ -2110,7 +2159,19 @@
         <w:rPr>
           <w:lang w:val="en-US"/>
         </w:rPr>
-        <w:t>. One might also use the experimental research design. One uses this when one wants to examine whether or not an action or a procedure has effect on the outcome, or the dependet variable. The outcome is then compared to a reference group which did not experience the action or procedure</w:t>
+        <w:t>. One might also use the experimental research design. One uses this when one wants to examine whether or not an action or a procedure has effect on the outcome, or the depende</w:t>
+      </w:r>
+      <w:r>
+        <w:rPr>
+          <w:lang w:val="en-US"/>
+        </w:rPr>
+        <w:t>n</w:t>
+      </w:r>
+      <w:r>
+        <w:rPr>
+          <w:lang w:val="en-US"/>
+        </w:rPr>
+        <w:t>t variable. The outcome is then compared to a reference group which did not experience the action or procedure</w:t>
       </w:r>
       <w:sdt>
         <w:sdtPr>
@@ -2144,7 +2205,14 @@
               <w:noProof/>
               <w:lang w:val="en-US"/>
             </w:rPr>
-            <w:t xml:space="preserve"> [17]</w:t>
+            <w:t xml:space="preserve"> </w:t>
+          </w:r>
+          <w:r>
+            <w:rPr>
+              <w:noProof/>
+              <w:lang w:val="en-US"/>
+            </w:rPr>
+            <w:t>[17]</w:t>
           </w:r>
           <w:r>
             <w:rPr>
@@ -2178,7 +2246,7 @@
           <w:i/>
           <w:lang w:val="en-US"/>
         </w:rPr>
-        <w:t xml:space="preserve">observational and behavioral checklists </w:t>
+        <w:t>observational and behavioral checklists</w:t>
       </w:r>
       <w:sdt>
         <w:sdtPr>
@@ -2186,7 +2254,7 @@
             <w:i/>
             <w:lang w:val="en-US"/>
           </w:rPr>
-          <w:id w:val="410202910"/>
+          <w:id w:val="-953555785"/>
           <w:citation/>
         </w:sdtPr>
         <w:sdtContent>
@@ -2202,7 +2270,7 @@
               <w:i/>
               <w:lang w:val="en-US"/>
             </w:rPr>
-            <w:instrText xml:space="preserve"> CITATION Joh121 \l 1053 </w:instrText>
+            <w:instrText xml:space="preserve"> CITATION Joh122 \l 1053 </w:instrText>
           </w:r>
           <w:r>
             <w:rPr>
@@ -2210,6 +2278,14 @@
               <w:lang w:val="en-US"/>
             </w:rPr>
             <w:fldChar w:fldCharType="separate"/>
+          </w:r>
+          <w:r>
+            <w:rPr>
+              <w:i/>
+              <w:noProof/>
+              <w:lang w:val="en-US"/>
+            </w:rPr>
+            <w:t xml:space="preserve"> </w:t>
           </w:r>
           <w:r>
             <w:rPr>
@@ -2280,6 +2356,158 @@
           <w:lang w:val="en-US"/>
         </w:rPr>
         <w:t xml:space="preserve">. </w:t>
+      </w:r>
+      <w:r>
+        <w:rPr>
+          <w:lang w:val="en-US"/>
+        </w:rPr>
+        <w:t>Anot</w:t>
+      </w:r>
+      <w:r>
+        <w:rPr>
+          <w:lang w:val="en-US"/>
+        </w:rPr>
+        <w:t>her alternative are</w:t>
+      </w:r>
+      <w:r>
+        <w:rPr>
+          <w:lang w:val="en-US"/>
+        </w:rPr>
+        <w:t xml:space="preserve"> </w:t>
+      </w:r>
+      <w:r>
+        <w:rPr>
+          <w:i/>
+          <w:lang w:val="en-US"/>
+        </w:rPr>
+        <w:t>questionaires</w:t>
+      </w:r>
+      <w:r>
+        <w:rPr>
+          <w:lang w:val="en-US"/>
+        </w:rPr>
+        <w:t xml:space="preserve">. These are suitable for collecting structured and often numerical data </w:t>
+      </w:r>
+      <w:sdt>
+        <w:sdtPr>
+          <w:rPr>
+            <w:lang w:val="en-US"/>
+          </w:rPr>
+          <w:id w:val="-862508379"/>
+          <w:citation/>
+        </w:sdtPr>
+        <w:sdtContent>
+          <w:r>
+            <w:rPr>
+              <w:lang w:val="en-US"/>
+            </w:rPr>
+            <w:fldChar w:fldCharType="begin"/>
+          </w:r>
+          <w:r>
+            <w:rPr>
+              <w:lang w:val="en-US"/>
+            </w:rPr>
+            <w:instrText xml:space="preserve"> CITATION Lou05 \l 1053 </w:instrText>
+          </w:r>
+          <w:r>
+            <w:rPr>
+              <w:lang w:val="en-US"/>
+            </w:rPr>
+            <w:fldChar w:fldCharType="separate"/>
+          </w:r>
+          <w:r>
+            <w:rPr>
+              <w:noProof/>
+              <w:lang w:val="en-US"/>
+            </w:rPr>
+            <w:t>[20]</w:t>
+          </w:r>
+          <w:r>
+            <w:rPr>
+              <w:lang w:val="en-US"/>
+            </w:rPr>
+            <w:fldChar w:fldCharType="end"/>
+          </w:r>
+        </w:sdtContent>
+      </w:sdt>
+      <w:r>
+        <w:rPr>
+          <w:lang w:val="en-US"/>
+        </w:rPr>
+        <w:t>.</w:t>
+      </w:r>
+      <w:r>
+        <w:rPr>
+          <w:lang w:val="en-US"/>
+        </w:rPr>
+        <w:t xml:space="preserve"> </w:t>
+      </w:r>
+      <w:r>
+        <w:rPr>
+          <w:lang w:val="en-US"/>
+        </w:rPr>
+        <w:t xml:space="preserve">Using </w:t>
+      </w:r>
+      <w:r>
+        <w:rPr>
+          <w:i/>
+          <w:lang w:val="en-US"/>
+        </w:rPr>
+        <w:t>closed quantitative interviews</w:t>
+      </w:r>
+      <w:r>
+        <w:rPr>
+          <w:lang w:val="en-US"/>
+        </w:rPr>
+        <w:t xml:space="preserve">, the researcher specifies questions and response categories beforehand and the respondend chooses between predetermined responses </w:t>
+      </w:r>
+      <w:sdt>
+        <w:sdtPr>
+          <w:rPr>
+            <w:lang w:val="en-US"/>
+          </w:rPr>
+          <w:id w:val="813765950"/>
+          <w:citation/>
+        </w:sdtPr>
+        <w:sdtContent>
+          <w:r>
+            <w:rPr>
+              <w:lang w:val="en-US"/>
+            </w:rPr>
+            <w:fldChar w:fldCharType="begin"/>
+          </w:r>
+          <w:r>
+            <w:rPr>
+              <w:lang w:val="en-US"/>
+            </w:rPr>
+            <w:instrText xml:space="preserve"> CITATION Coh \l 1053 </w:instrText>
+          </w:r>
+          <w:r>
+            <w:rPr>
+              <w:lang w:val="en-US"/>
+            </w:rPr>
+            <w:fldChar w:fldCharType="separate"/>
+          </w:r>
+          <w:r>
+            <w:rPr>
+              <w:noProof/>
+              <w:lang w:val="en-US"/>
+            </w:rPr>
+            <w:t>[21]</w:t>
+          </w:r>
+          <w:r>
+            <w:rPr>
+              <w:lang w:val="en-US"/>
+            </w:rPr>
+            <w:fldChar w:fldCharType="end"/>
+          </w:r>
+        </w:sdtContent>
+      </w:sdt>
+      <w:r>
+        <w:rPr>
+          <w:lang w:val="en-US"/>
+        </w:rPr>
+        <w:t>.</w:t>
       </w:r>
       <w:bookmarkStart w:id="0" w:name="_GoBack"/>
       <w:bookmarkEnd w:id="0"/>
@@ -3667,11 +3895,138 @@
     </b:Author>
     <b:RefOrder>14</b:RefOrder>
   </b:Source>
+  <b:Source>
+    <b:Tag>Lou05</b:Tag>
+    <b:SourceType>Book</b:SourceType>
+    <b:Guid>{4657B5C8-864D-4202-8D1E-058A9D4B8711}</b:Guid>
+    <b:Author>
+      <b:Author>
+        <b:NameList>
+          <b:Person>
+            <b:Last>Cohen</b:Last>
+            <b:First>Louis</b:First>
+          </b:Person>
+          <b:Person>
+            <b:Last>Manion</b:Last>
+            <b:First>Lawrence</b:First>
+          </b:Person>
+          <b:Person>
+            <b:Last>Morrison</b:Last>
+            <b:First>Keith</b:First>
+          </b:Person>
+        </b:NameList>
+      </b:Author>
+    </b:Author>
+    <b:Title>Research Methods in Education (p. 262)</b:Title>
+    <b:Year>2005</b:Year>
+    <b:RefOrder>20</b:RefOrder>
+  </b:Source>
+  <b:Source>
+    <b:Tag>Joh121</b:Tag>
+    <b:SourceType>Book</b:SourceType>
+    <b:Guid>{F89043FA-1EE1-4704-A875-CD3B347EFA1E}</b:Guid>
+    <b:Author>
+      <b:Author>
+        <b:NameList>
+          <b:Person>
+            <b:Last>Creswell</b:Last>
+            <b:First>John</b:First>
+            <b:Middle>W.</b:Middle>
+          </b:Person>
+        </b:NameList>
+      </b:Author>
+    </b:Author>
+    <b:Title>Educational Research(p. 318)</b:Title>
+    <b:Year>2012</b:Year>
+    <b:RefOrder>16</b:RefOrder>
+  </b:Source>
+  <b:Source xmlns:b="http://schemas.openxmlformats.org/officeDocument/2006/bibliography">
+    <b:Tag>Joh</b:Tag>
+    <b:SourceType>Book</b:SourceType>
+    <b:Guid>{9896BB5B-40B2-43A0-8FEA-8E73517B6609}</b:Guid>
+    <b:Author>
+      <b:Author>
+        <b:NameList>
+          <b:Person>
+            <b:Last>Creswell</b:Last>
+            <b:First>John</b:First>
+            <b:Middle>W.</b:Middle>
+          </b:Person>
+        </b:NameList>
+      </b:Author>
+    </b:Author>
+    <b:Title>Educational Research (p. 192)</b:Title>
+    <b:RefOrder>19</b:RefOrder>
+  </b:Source>
+  <b:Source xmlns:b="http://schemas.openxmlformats.org/officeDocument/2006/bibliography">
+    <b:Tag>Joh12</b:Tag>
+    <b:SourceType>Book</b:SourceType>
+    <b:Guid>{D7E8194B-AF96-4F6F-BFB6-466FFDFC5AF2}</b:Guid>
+    <b:Author>
+      <b:Author>
+        <b:NameList>
+          <b:Person>
+            <b:Last>Creswell</b:Last>
+            <b:First>John</b:First>
+            <b:Middle>W.</b:Middle>
+          </b:Person>
+        </b:NameList>
+      </b:Author>
+    </b:Author>
+    <b:Title>Educational Research (p. 376)</b:Title>
+    <b:Year>2012</b:Year>
+    <b:RefOrder>17</b:RefOrder>
+  </b:Source>
+  <b:Source>
+    <b:Tag>Joh122</b:Tag>
+    <b:SourceType>Book</b:SourceType>
+    <b:Guid>{45627D9D-956D-4D00-9969-997ADB8D2A09}</b:Guid>
+    <b:Author>
+      <b:Author>
+        <b:NameList>
+          <b:Person>
+            <b:Last>Creswell</b:Last>
+            <b:First>John</b:First>
+            <b:Middle>W.</b:Middle>
+          </b:Person>
+        </b:NameList>
+      </b:Author>
+    </b:Author>
+    <b:Title>Educational Research (p. 177)</b:Title>
+    <b:Year>2012</b:Year>
+    <b:RefOrder>18</b:RefOrder>
+  </b:Source>
+  <b:Source>
+    <b:Tag>Coh</b:Tag>
+    <b:SourceType>Book</b:SourceType>
+    <b:Guid>{9D126A72-54AC-46F1-B612-E95E77576CD3}</b:Guid>
+    <b:Author>
+      <b:Author>
+        <b:NameList>
+          <b:Person>
+            <b:Last>Cohen</b:Last>
+            <b:First>Louis</b:First>
+          </b:Person>
+          <b:Person>
+            <b:Last>Manion</b:Last>
+            <b:First>Lawrence</b:First>
+          </b:Person>
+          <b:Person>
+            <b:Last>Morrison</b:Last>
+            <b:First>Keith</b:First>
+          </b:Person>
+        </b:NameList>
+      </b:Author>
+    </b:Author>
+    <b:Title>Research Methods in Education (p. 288)</b:Title>
+    <b:Year>2005</b:Year>
+    <b:RefOrder>21</b:RefOrder>
+  </b:Source>
 </b:Sources>
 </file>
 
 <file path=customXml/itemProps1.xml><?xml version="1.0" encoding="utf-8"?>
-<ds:datastoreItem xmlns:ds="http://schemas.openxmlformats.org/officeDocument/2006/customXml" ds:itemID="{184455F0-8F3A-42DE-A91B-EB47E0FE05C8}">
+<ds:datastoreItem xmlns:ds="http://schemas.openxmlformats.org/officeDocument/2006/customXml" ds:itemID="{B06D64E7-712A-4F35-89F9-274DB4722093}">
   <ds:schemaRefs>
     <ds:schemaRef ds:uri="http://schemas.openxmlformats.org/officeDocument/2006/bibliography"/>
   </ds:schemaRefs>

</xml_diff>

<commit_message>
Added more to q 7
</commit_message>
<xml_diff>
--- a/Andreas Version/Engineering Design Methology Grupp 5.docx
+++ b/Andreas Version/Engineering Design Methology Grupp 5.docx
@@ -1873,49 +1873,8 @@
           <w:lang w:val="en-US"/>
         </w:rPr>
       </w:pPr>
-      <w:r>
-        <w:rPr>
-          <w:lang w:val="en-US"/>
-        </w:rPr>
-        <w:t>Before the 1980</w:t>
-      </w:r>
-      <w:r>
-        <w:rPr>
-          <w:lang w:val="en-US"/>
-        </w:rPr>
-        <w:t>’</w:t>
-      </w:r>
-      <w:r>
-        <w:rPr>
-          <w:lang w:val="en-US"/>
-        </w:rPr>
-        <w:t>s the public was skeptical to mixing paradigms since incompatibility were seen between them, but the discourse changed since they could be seen as complementary to each other.</w:t>
-      </w:r>
-      <w:r>
-        <w:rPr>
-          <w:lang w:val="en-US"/>
-        </w:rPr>
-        <w:t xml:space="preserve"> [KÄLLA</w:t>
-      </w:r>
-      <w:r>
-        <w:rPr>
-          <w:lang w:val="en-US"/>
-        </w:rPr>
-        <w:t xml:space="preserve"> creswell eller??</w:t>
-      </w:r>
-      <w:r>
-        <w:rPr>
-          <w:lang w:val="en-US"/>
-        </w:rPr>
-        <w:t>]</w:t>
-      </w:r>
-    </w:p>
-    <w:p>
-      <w:pPr>
-        <w:rPr>
-          <w:lang w:val="en-US"/>
-        </w:rPr>
-      </w:pPr>
+      <w:bookmarkStart w:id="0" w:name="_GoBack"/>
+      <w:bookmarkEnd w:id="0"/>
       <w:r>
         <w:rPr>
           <w:lang w:val="en-US"/>
@@ -2034,7 +1993,6 @@
         <w:rPr>
           <w:lang w:val="en-US"/>
         </w:rPr>
-        <w:lastRenderedPageBreak/>
         <w:t>were</w:t>
       </w:r>
       <w:r>
@@ -2091,6 +2049,7 @@
         <w:rPr>
           <w:lang w:val="en-US"/>
         </w:rPr>
+        <w:lastRenderedPageBreak/>
         <w:t>Quantitative methods</w:t>
       </w:r>
     </w:p>
@@ -2104,7 +2063,32 @@
         <w:rPr>
           <w:lang w:val="en-US"/>
         </w:rPr>
-        <w:t>One quantitative research design is survey design. In this design the researcher uses questioneers on a sample of the population to collect numbered data. The data are then analyzed statistically to test research questions and hypothesis and to find trends</w:t>
+        <w:t xml:space="preserve">One quantitative research design is </w:t>
+      </w:r>
+      <w:r>
+        <w:rPr>
+          <w:i/>
+          <w:lang w:val="en-US"/>
+        </w:rPr>
+        <w:t>survey design</w:t>
+      </w:r>
+      <w:r>
+        <w:rPr>
+          <w:lang w:val="en-US"/>
+        </w:rPr>
+        <w:t>. In this design</w:t>
+      </w:r>
+      <w:r>
+        <w:rPr>
+          <w:lang w:val="en-US"/>
+        </w:rPr>
+        <w:t xml:space="preserve"> the researcher uses questionaires</w:t>
+      </w:r>
+      <w:r>
+        <w:rPr>
+          <w:lang w:val="en-US"/>
+        </w:rPr>
+        <w:t xml:space="preserve"> on a sample of the population to collect numbered data. The data are then analyzed statistically to test research questions and hypothesis and to find trends</w:t>
       </w:r>
       <w:sdt>
         <w:sdtPr>
@@ -2509,8 +2493,200 @@
         </w:rPr>
         <w:t>.</w:t>
       </w:r>
-      <w:bookmarkStart w:id="0" w:name="_GoBack"/>
-      <w:bookmarkEnd w:id="0"/>
+      <w:r>
+        <w:rPr>
+          <w:lang w:val="en-US"/>
+        </w:rPr>
+        <w:t xml:space="preserve"> </w:t>
+      </w:r>
+    </w:p>
+    <w:p>
+      <w:pPr>
+        <w:rPr>
+          <w:lang w:val="en-US"/>
+        </w:rPr>
+      </w:pPr>
+      <w:r>
+        <w:rPr>
+          <w:lang w:val="en-US"/>
+        </w:rPr>
+        <w:t xml:space="preserve">When searching for a tool to find wear on rail road tracks using sound data, </w:t>
+      </w:r>
+      <w:r>
+        <w:rPr>
+          <w:lang w:val="en-US"/>
+        </w:rPr>
+        <w:t>experiments were</w:t>
+      </w:r>
+      <w:r>
+        <w:rPr>
+          <w:lang w:val="en-US"/>
+        </w:rPr>
+        <w:t xml:space="preserve"> repeated </w:t>
+      </w:r>
+      <w:r>
+        <w:rPr>
+          <w:lang w:val="en-US"/>
+        </w:rPr>
+        <w:t>under</w:t>
+      </w:r>
+      <w:r>
+        <w:rPr>
+          <w:lang w:val="en-US"/>
+        </w:rPr>
+        <w:t xml:space="preserve"> controlled</w:t>
+      </w:r>
+      <w:r>
+        <w:rPr>
+          <w:lang w:val="en-US"/>
+        </w:rPr>
+        <w:t xml:space="preserve"> </w:t>
+      </w:r>
+      <w:r>
+        <w:rPr>
+          <w:lang w:val="en-US"/>
+        </w:rPr>
+        <w:t>circumstances</w:t>
+      </w:r>
+      <w:r>
+        <w:rPr>
+          <w:lang w:val="en-US"/>
+        </w:rPr>
+        <w:t xml:space="preserve"> in order to confirm or reject a preset hypothesis</w:t>
+      </w:r>
+      <w:r>
+        <w:rPr>
+          <w:lang w:val="en-US"/>
+        </w:rPr>
+        <w:t xml:space="preserve"> that </w:t>
+      </w:r>
+      <w:r>
+        <w:rPr>
+          <w:lang w:val="en-US"/>
+        </w:rPr>
+        <w:t>noise measurement from rail to track can be used as a parameter to determine a shift from normal to severe wear</w:t>
+      </w:r>
+      <w:sdt>
+        <w:sdtPr>
+          <w:rPr>
+            <w:lang w:val="en-US"/>
+          </w:rPr>
+          <w:id w:val="374901323"/>
+          <w:citation/>
+        </w:sdtPr>
+        <w:sdtContent>
+          <w:r>
+            <w:rPr>
+              <w:lang w:val="en-US"/>
+            </w:rPr>
+            <w:fldChar w:fldCharType="begin"/>
+          </w:r>
+          <w:r>
+            <w:rPr>
+              <w:lang w:val="en-US"/>
+            </w:rPr>
+            <w:instrText xml:space="preserve"> CITATION Ber15 \l 1053 </w:instrText>
+          </w:r>
+          <w:r>
+            <w:rPr>
+              <w:lang w:val="en-US"/>
+            </w:rPr>
+            <w:fldChar w:fldCharType="separate"/>
+          </w:r>
+          <w:r>
+            <w:rPr>
+              <w:noProof/>
+              <w:lang w:val="en-US"/>
+            </w:rPr>
+            <w:t xml:space="preserve"> [22]</w:t>
+          </w:r>
+          <w:r>
+            <w:rPr>
+              <w:lang w:val="en-US"/>
+            </w:rPr>
+            <w:fldChar w:fldCharType="end"/>
+          </w:r>
+        </w:sdtContent>
+      </w:sdt>
+      <w:r>
+        <w:rPr>
+          <w:lang w:val="en-US"/>
+        </w:rPr>
+        <w:t>.</w:t>
+      </w:r>
+      <w:r>
+        <w:rPr>
+          <w:lang w:val="en-US"/>
+        </w:rPr>
+        <w:t xml:space="preserve"> This is a typical use of the </w:t>
+      </w:r>
+      <w:r>
+        <w:rPr>
+          <w:i/>
+          <w:lang w:val="en-US"/>
+        </w:rPr>
+        <w:t>structured observation</w:t>
+      </w:r>
+      <w:r>
+        <w:rPr>
+          <w:lang w:val="en-US"/>
+        </w:rPr>
+        <w:t xml:space="preserve"> instrument, observing an experiment in a very systematic way to collect numerical data. This data is then used to conform or refute the hypothesis</w:t>
+      </w:r>
+      <w:r>
+        <w:rPr>
+          <w:lang w:val="en-US"/>
+        </w:rPr>
+        <w:t xml:space="preserve"> </w:t>
+      </w:r>
+      <w:sdt>
+        <w:sdtPr>
+          <w:rPr>
+            <w:lang w:val="en-US"/>
+          </w:rPr>
+          <w:id w:val="-1685577206"/>
+          <w:citation/>
+        </w:sdtPr>
+        <w:sdtContent>
+          <w:r>
+            <w:rPr>
+              <w:lang w:val="en-US"/>
+            </w:rPr>
+            <w:fldChar w:fldCharType="begin"/>
+          </w:r>
+          <w:r>
+            <w:rPr>
+              <w:lang w:val="en-US"/>
+            </w:rPr>
+            <w:instrText xml:space="preserve"> CITATION Ell \l 1053 </w:instrText>
+          </w:r>
+          <w:r>
+            <w:rPr>
+              <w:lang w:val="en-US"/>
+            </w:rPr>
+            <w:fldChar w:fldCharType="separate"/>
+          </w:r>
+          <w:r>
+            <w:rPr>
+              <w:noProof/>
+              <w:lang w:val="en-US"/>
+            </w:rPr>
+            <w:t>[23]</w:t>
+          </w:r>
+          <w:r>
+            <w:rPr>
+              <w:lang w:val="en-US"/>
+            </w:rPr>
+            <w:fldChar w:fldCharType="end"/>
+          </w:r>
+        </w:sdtContent>
+      </w:sdt>
+      <w:r>
+        <w:rPr>
+          <w:lang w:val="en-US"/>
+        </w:rPr>
+        <w:t>.</w:t>
+      </w:r>
     </w:p>
     <w:p>
       <w:pPr>
@@ -4022,11 +4198,69 @@
     <b:Year>2005</b:Year>
     <b:RefOrder>21</b:RefOrder>
   </b:Source>
+  <b:Source>
+    <b:Tag>Ber15</b:Tag>
+    <b:SourceType>JournalArticle</b:SourceType>
+    <b:Guid>{AD65FE68-8E51-4178-860E-52855806F66B}</b:Guid>
+    <b:Author>
+      <b:Author>
+        <b:NameList>
+          <b:Person>
+            <b:Last>Bergseth</b:Last>
+            <b:First>Ellen</b:First>
+          </b:Person>
+          <b:Person>
+            <b:Last>Lyu</b:Last>
+            <b:First>Yezhe</b:First>
+          </b:Person>
+          <b:Person>
+            <b:Last>Björklund</b:Last>
+            <b:First>Stefan</b:First>
+          </b:Person>
+          <b:Person>
+            <b:Last>Olofsson</b:Last>
+            <b:First>Ulf</b:First>
+          </b:Person>
+        </b:NameList>
+      </b:Author>
+    </b:Author>
+    <b:Title>On the relationships among wheel–rail surface topography, interface noise and tribological transitions (p. 2-3)</b:Title>
+    <b:Year>2015</b:Year>
+    <b:JournalName>Wear</b:JournalName>
+    <b:Volume>338-339</b:Volume>
+    <b:RefOrder>22</b:RefOrder>
+  </b:Source>
+  <b:Source>
+    <b:Tag>Ell</b:Tag>
+    <b:SourceType>Book</b:SourceType>
+    <b:Guid>{662102E3-EC4F-4536-9C31-43FFB1A53700}</b:Guid>
+    <b:Author>
+      <b:Author>
+        <b:NameList>
+          <b:Person>
+            <b:Last>Cohen</b:Last>
+            <b:First>Louis</b:First>
+          </b:Person>
+          <b:Person>
+            <b:Last>Manion</b:Last>
+            <b:First>Lawrence</b:First>
+          </b:Person>
+          <b:Person>
+            <b:Last>Morrison</b:Last>
+            <b:First>Keith</b:First>
+          </b:Person>
+        </b:NameList>
+      </b:Author>
+    </b:Author>
+    <b:Title>Research Methods in Education (p. 322-323)</b:Title>
+    <b:Year>2005</b:Year>
+    <b:RefOrder>23</b:RefOrder>
+  </b:Source>
 </b:Sources>
 </file>
 
 <file path=customXml/itemProps1.xml><?xml version="1.0" encoding="utf-8"?>
-<ds:datastoreItem xmlns:ds="http://schemas.openxmlformats.org/officeDocument/2006/customXml" ds:itemID="{B06D64E7-712A-4F35-89F9-274DB4722093}">
+<ds:datastoreItem xmlns:ds="http://schemas.openxmlformats.org/officeDocument/2006/customXml" ds:itemID="{68F65ABB-C07F-49B2-94D1-41B0A2E95CA5}">
   <ds:schemaRefs>
     <ds:schemaRef ds:uri="http://schemas.openxmlformats.org/officeDocument/2006/bibliography"/>
   </ds:schemaRefs>

</xml_diff>

<commit_message>
Added old answer to q 4
</commit_message>
<xml_diff>
--- a/Andreas Version/Engineering Design Methology Grupp 5.docx
+++ b/Andreas Version/Engineering Design Methology Grupp 5.docx
@@ -1873,170 +1873,110 @@
           <w:lang w:val="en-US"/>
         </w:rPr>
       </w:pPr>
+      <w:r>
+        <w:rPr>
+          <w:lang w:val="en-US"/>
+        </w:rPr>
+        <w:t>Examining Magnussons research from a social constructivist perspective, one might criticize the lack of background perspective of the test subjects. Etnicity and cultural background are important to the results</w:t>
+      </w:r>
+      <w:sdt>
+        <w:sdtPr>
+          <w:rPr>
+            <w:lang w:val="en-US"/>
+          </w:rPr>
+          <w:id w:val="-616142034"/>
+          <w:citation/>
+        </w:sdtPr>
+        <w:sdtContent>
+          <w:r>
+            <w:rPr>
+              <w:lang w:val="en-US"/>
+            </w:rPr>
+            <w:fldChar w:fldCharType="begin"/>
+          </w:r>
+          <w:r>
+            <w:rPr>
+              <w:lang w:val="en-US"/>
+            </w:rPr>
+            <w:instrText xml:space="preserve"> CITATION Soc \l 1053 </w:instrText>
+          </w:r>
+          <w:r>
+            <w:rPr>
+              <w:lang w:val="en-US"/>
+            </w:rPr>
+            <w:fldChar w:fldCharType="separate"/>
+          </w:r>
+          <w:r>
+            <w:rPr>
+              <w:noProof/>
+              <w:lang w:val="en-US"/>
+            </w:rPr>
+            <w:t xml:space="preserve"> [14]</w:t>
+          </w:r>
+          <w:r>
+            <w:rPr>
+              <w:lang w:val="en-US"/>
+            </w:rPr>
+            <w:fldChar w:fldCharType="end"/>
+          </w:r>
+        </w:sdtContent>
+      </w:sdt>
+      <w:r>
+        <w:rPr>
+          <w:lang w:val="en-US"/>
+        </w:rPr>
+        <w:t xml:space="preserve"> and should be taken into account when drawing conclusions. In </w:t>
+      </w:r>
+      <w:sdt>
+        <w:sdtPr>
+          <w:rPr>
+            <w:lang w:val="en-US"/>
+          </w:rPr>
+          <w:id w:val="610873481"/>
+          <w:citation/>
+        </w:sdtPr>
+        <w:sdtContent>
+          <w:r>
+            <w:rPr>
+              <w:lang w:val="en-US"/>
+            </w:rPr>
+            <w:fldChar w:fldCharType="begin"/>
+          </w:r>
+          <w:r>
+            <w:rPr>
+              <w:lang w:val="en-US"/>
+            </w:rPr>
+            <w:instrText xml:space="preserve"> CITATION Dea \l 1053 </w:instrText>
+          </w:r>
+          <w:r>
+            <w:rPr>
+              <w:lang w:val="en-US"/>
+            </w:rPr>
+            <w:fldChar w:fldCharType="separate"/>
+          </w:r>
+          <w:r>
+            <w:rPr>
+              <w:noProof/>
+              <w:lang w:val="en-US"/>
+            </w:rPr>
+            <w:t>[15]</w:t>
+          </w:r>
+          <w:r>
+            <w:rPr>
+              <w:lang w:val="en-US"/>
+            </w:rPr>
+            <w:fldChar w:fldCharType="end"/>
+          </w:r>
+        </w:sdtContent>
+      </w:sdt>
+      <w:r>
+        <w:rPr>
+          <w:lang w:val="en-US"/>
+        </w:rPr>
+        <w:t xml:space="preserve">, interview subjects job position is presented, which is good, but their social setting is ignored. </w:t>
+      </w:r>
       <w:bookmarkStart w:id="0" w:name="_GoBack"/>
       <w:bookmarkEnd w:id="0"/>
-      <w:r>
-        <w:rPr>
-          <w:lang w:val="en-US"/>
-        </w:rPr>
-        <w:t xml:space="preserve">Magnusson’s way of </w:t>
-      </w:r>
-      <w:r>
-        <w:rPr>
-          <w:lang w:val="en-US"/>
-        </w:rPr>
-        <w:t xml:space="preserve">conducting </w:t>
-      </w:r>
-      <w:r>
-        <w:rPr>
-          <w:lang w:val="en-US"/>
-        </w:rPr>
-        <w:t xml:space="preserve">research can be </w:t>
-      </w:r>
-      <w:r>
-        <w:rPr>
-          <w:lang w:val="en-US"/>
-        </w:rPr>
-        <w:t>criticized from a constructivists’</w:t>
-      </w:r>
-      <w:r>
-        <w:rPr>
-          <w:lang w:val="en-US"/>
-        </w:rPr>
-        <w:t xml:space="preserve"> point of view. </w:t>
-      </w:r>
-      <w:r>
-        <w:rPr>
-          <w:lang w:val="en-US"/>
-        </w:rPr>
-        <w:t>In his studies</w:t>
-      </w:r>
-      <w:r>
-        <w:rPr>
-          <w:lang w:val="en-US"/>
-        </w:rPr>
-        <w:t xml:space="preserve"> </w:t>
-      </w:r>
-      <w:r>
-        <w:rPr>
-          <w:lang w:val="en-US"/>
-        </w:rPr>
-        <w:t xml:space="preserve">the </w:t>
-      </w:r>
-      <w:r>
-        <w:rPr>
-          <w:lang w:val="en-US"/>
-        </w:rPr>
-        <w:t xml:space="preserve">results </w:t>
-      </w:r>
-      <w:r>
-        <w:rPr>
-          <w:lang w:val="en-US"/>
-        </w:rPr>
-        <w:t>seem to be general and</w:t>
-      </w:r>
-      <w:r>
-        <w:rPr>
-          <w:lang w:val="en-US"/>
-        </w:rPr>
-        <w:t xml:space="preserve"> always valid and not only as his subjective opinion in the investigated area.</w:t>
-      </w:r>
-      <w:r>
-        <w:rPr>
-          <w:lang w:val="en-US"/>
-        </w:rPr>
-        <w:t xml:space="preserve"> </w:t>
-      </w:r>
-      <w:r>
-        <w:rPr>
-          <w:lang w:val="en-US"/>
-        </w:rPr>
-        <w:t>In his report “How do firms make use of open source communities,” he is using a qualitative method by intervie</w:t>
-      </w:r>
-      <w:r>
-        <w:rPr>
-          <w:lang w:val="en-US"/>
-        </w:rPr>
-        <w:t xml:space="preserve">wing </w:t>
-      </w:r>
-      <w:r>
-        <w:rPr>
-          <w:lang w:val="en-US"/>
-        </w:rPr>
-        <w:t xml:space="preserve">participants of great impact in four companies. </w:t>
-      </w:r>
-      <w:r>
-        <w:rPr>
-          <w:lang w:val="en-US"/>
-        </w:rPr>
-        <w:t>There is noted to be a</w:t>
-      </w:r>
-      <w:r>
-        <w:rPr>
-          <w:lang w:val="en-US"/>
-        </w:rPr>
-        <w:t xml:space="preserve"> lack of a description </w:t>
-      </w:r>
-      <w:r>
-        <w:rPr>
-          <w:lang w:val="en-US"/>
-        </w:rPr>
-        <w:t xml:space="preserve">in </w:t>
-      </w:r>
-      <w:r>
-        <w:rPr>
-          <w:lang w:val="en-US"/>
-        </w:rPr>
-        <w:t xml:space="preserve">how the companies </w:t>
-      </w:r>
-      <w:r>
-        <w:rPr>
-          <w:lang w:val="en-US"/>
-        </w:rPr>
-        <w:t>were</w:t>
-      </w:r>
-      <w:r>
-        <w:rPr>
-          <w:lang w:val="en-US"/>
-        </w:rPr>
-        <w:t xml:space="preserve"> chosen, if they are</w:t>
-      </w:r>
-      <w:r>
-        <w:rPr>
-          <w:lang w:val="en-US"/>
-        </w:rPr>
-        <w:t xml:space="preserve"> diverse in history and culture as well as which</w:t>
-      </w:r>
-      <w:r>
-        <w:rPr>
-          <w:lang w:val="en-US"/>
-        </w:rPr>
-        <w:t xml:space="preserve"> questions </w:t>
-      </w:r>
-      <w:r>
-        <w:rPr>
-          <w:lang w:val="en-US"/>
-        </w:rPr>
-        <w:t>were</w:t>
-      </w:r>
-      <w:r>
-        <w:rPr>
-          <w:lang w:val="en-US"/>
-        </w:rPr>
-        <w:t xml:space="preserve"> asked, in what context were the interviews held and the </w:t>
-      </w:r>
-      <w:r>
-        <w:rPr>
-          <w:lang w:val="en-US"/>
-        </w:rPr>
-        <w:t>backgrounds of the participants</w:t>
-      </w:r>
-      <w:r>
-        <w:rPr>
-          <w:lang w:val="en-US"/>
-        </w:rPr>
-        <w:t>.</w:t>
-      </w:r>
     </w:p>
     <w:p>
       <w:pPr>
@@ -2098,6 +2038,7 @@
           <w:id w:val="99850396"/>
           <w:citation/>
         </w:sdtPr>
+        <w:sdtEndPr/>
         <w:sdtContent>
           <w:r>
             <w:rPr>
@@ -2165,6 +2106,7 @@
           <w:id w:val="1002395815"/>
           <w:citation/>
         </w:sdtPr>
+        <w:sdtEndPr/>
         <w:sdtContent>
           <w:r>
             <w:rPr>
@@ -2241,6 +2183,7 @@
           <w:id w:val="-953555785"/>
           <w:citation/>
         </w:sdtPr>
+        <w:sdtEndPr/>
         <w:sdtContent>
           <w:r>
             <w:rPr>
@@ -2301,6 +2244,7 @@
           <w:id w:val="1286460591"/>
           <w:citation/>
         </w:sdtPr>
+        <w:sdtEndPr/>
         <w:sdtContent>
           <w:r>
             <w:rPr>
@@ -2380,6 +2324,7 @@
           <w:id w:val="-862508379"/>
           <w:citation/>
         </w:sdtPr>
+        <w:sdtEndPr/>
         <w:sdtContent>
           <w:r>
             <w:rPr>
@@ -2453,6 +2398,7 @@
           <w:id w:val="813765950"/>
           <w:citation/>
         </w:sdtPr>
+        <w:sdtEndPr/>
         <w:sdtContent>
           <w:r>
             <w:rPr>
@@ -2574,6 +2520,7 @@
           <w:id w:val="374901323"/>
           <w:citation/>
         </w:sdtPr>
+        <w:sdtEndPr/>
         <w:sdtContent>
           <w:r>
             <w:rPr>
@@ -2647,6 +2594,7 @@
           <w:id w:val="-1685577206"/>
           <w:citation/>
         </w:sdtPr>
+        <w:sdtEndPr/>
         <w:sdtContent>
           <w:r>
             <w:rPr>
@@ -4260,7 +4208,7 @@
 </file>
 
 <file path=customXml/itemProps1.xml><?xml version="1.0" encoding="utf-8"?>
-<ds:datastoreItem xmlns:ds="http://schemas.openxmlformats.org/officeDocument/2006/customXml" ds:itemID="{68F65ABB-C07F-49B2-94D1-41B0A2E95CA5}">
+<ds:datastoreItem xmlns:ds="http://schemas.openxmlformats.org/officeDocument/2006/customXml" ds:itemID="{5CB66F2C-52AC-44F8-B6D6-96E1420CBB7F}">
   <ds:schemaRefs>
     <ds:schemaRef ds:uri="http://schemas.openxmlformats.org/officeDocument/2006/bibliography"/>
   </ds:schemaRefs>

</xml_diff>

<commit_message>
First question on qual answered
</commit_message>
<xml_diff>
--- a/Andreas Version/Engineering Design Methology Grupp 5.docx
+++ b/Andreas Version/Engineering Design Methology Grupp 5.docx
@@ -2724,15 +2724,7 @@
         <w:rPr>
           <w:lang w:val="en-US"/>
         </w:rPr>
-        <w:t>External validity deals with the generalizability of the results of a study. Winer</w:t>
-      </w:r>
-      <w:bookmarkStart w:id="0" w:name="_GoBack"/>
-      <w:bookmarkEnd w:id="0"/>
-      <w:r>
-        <w:rPr>
-          <w:lang w:val="en-US"/>
-        </w:rPr>
-        <w:t xml:space="preserve"> argues that this is a very important perspective for experimental research </w:t>
+        <w:t xml:space="preserve">External validity deals with the generalizability of the results of a study. Winer argues that this is a very important perspective for experimental research </w:t>
       </w:r>
       <w:sdt>
         <w:sdtPr>
@@ -2782,6 +2774,224 @@
         </w:rPr>
         <w:t>.</w:t>
       </w:r>
+      <w:r>
+        <w:rPr>
+          <w:lang w:val="en-US"/>
+        </w:rPr>
+        <w:t xml:space="preserve"> </w:t>
+      </w:r>
+    </w:p>
+    <w:p>
+      <w:pPr>
+        <w:pStyle w:val="Rubrik1"/>
+        <w:rPr>
+          <w:lang w:val="en-US"/>
+        </w:rPr>
+      </w:pPr>
+      <w:r>
+        <w:rPr>
+          <w:lang w:val="en-US"/>
+        </w:rPr>
+        <w:t>Qualitative methods</w:t>
+      </w:r>
+    </w:p>
+    <w:p>
+      <w:pPr>
+        <w:rPr>
+          <w:lang w:val="en-US"/>
+        </w:rPr>
+      </w:pPr>
+      <w:r>
+        <w:rPr>
+          <w:lang w:val="en-US"/>
+        </w:rPr>
+        <w:t xml:space="preserve">When employing the research design </w:t>
+      </w:r>
+      <w:r>
+        <w:rPr>
+          <w:i/>
+          <w:lang w:val="en-US"/>
+        </w:rPr>
+        <w:t>grounded theory</w:t>
+      </w:r>
+      <w:r>
+        <w:rPr>
+          <w:lang w:val="en-US"/>
+        </w:rPr>
+        <w:t>, the researcher tries to create a theory of a process or an action</w:t>
+      </w:r>
+      <w:r>
+        <w:rPr>
+          <w:lang w:val="en-US"/>
+        </w:rPr>
+        <w:t>. The theory is grounded in data collected from participants</w:t>
+      </w:r>
+      <w:sdt>
+        <w:sdtPr>
+          <w:rPr>
+            <w:lang w:val="en-US"/>
+          </w:rPr>
+          <w:id w:val="2102605436"/>
+          <w:citation/>
+        </w:sdtPr>
+        <w:sdtContent>
+          <w:r>
+            <w:rPr>
+              <w:lang w:val="en-US"/>
+            </w:rPr>
+            <w:fldChar w:fldCharType="begin"/>
+          </w:r>
+          <w:r>
+            <w:rPr>
+              <w:lang w:val="en-US"/>
+            </w:rPr>
+            <w:instrText xml:space="preserve"> CITATION Joh032 \l 1053 </w:instrText>
+          </w:r>
+          <w:r>
+            <w:rPr>
+              <w:lang w:val="en-US"/>
+            </w:rPr>
+            <w:fldChar w:fldCharType="separate"/>
+          </w:r>
+          <w:r>
+            <w:rPr>
+              <w:noProof/>
+              <w:lang w:val="en-US"/>
+            </w:rPr>
+            <w:t xml:space="preserve"> [26]</w:t>
+          </w:r>
+          <w:r>
+            <w:rPr>
+              <w:lang w:val="en-US"/>
+            </w:rPr>
+            <w:fldChar w:fldCharType="end"/>
+          </w:r>
+        </w:sdtContent>
+      </w:sdt>
+      <w:r>
+        <w:rPr>
+          <w:lang w:val="en-US"/>
+        </w:rPr>
+        <w:t>. The researcher might use a variety if methods for data gathering, for example interiews</w:t>
+      </w:r>
+      <w:sdt>
+        <w:sdtPr>
+          <w:rPr>
+            <w:lang w:val="en-US"/>
+          </w:rPr>
+          <w:id w:val="-812022488"/>
+          <w:citation/>
+        </w:sdtPr>
+        <w:sdtContent>
+          <w:r>
+            <w:rPr>
+              <w:lang w:val="en-US"/>
+            </w:rPr>
+            <w:fldChar w:fldCharType="begin"/>
+          </w:r>
+          <w:r>
+            <w:rPr>
+              <w:lang w:val="en-US"/>
+            </w:rPr>
+            <w:instrText xml:space="preserve"> CITATION Joh123 \l 1053 </w:instrText>
+          </w:r>
+          <w:r>
+            <w:rPr>
+              <w:lang w:val="en-US"/>
+            </w:rPr>
+            <w:fldChar w:fldCharType="separate"/>
+          </w:r>
+          <w:r>
+            <w:rPr>
+              <w:noProof/>
+              <w:lang w:val="en-US"/>
+            </w:rPr>
+            <w:t xml:space="preserve"> [27]</w:t>
+          </w:r>
+          <w:r>
+            <w:rPr>
+              <w:lang w:val="en-US"/>
+            </w:rPr>
+            <w:fldChar w:fldCharType="end"/>
+          </w:r>
+        </w:sdtContent>
+      </w:sdt>
+      <w:r>
+        <w:rPr>
+          <w:lang w:val="en-US"/>
+        </w:rPr>
+        <w:t xml:space="preserve">. </w:t>
+      </w:r>
+      <w:r>
+        <w:rPr>
+          <w:lang w:val="en-US"/>
+        </w:rPr>
+        <w:t>Ethnography focuses on studying a group of people to understand and describe their cultural behavior. Data is gathered through fieldwork where the researcher makes observations and taking notes while being a part of the group</w:t>
+      </w:r>
+      <w:r>
+        <w:rPr>
+          <w:lang w:val="en-US"/>
+        </w:rPr>
+        <w:t xml:space="preserve"> </w:t>
+      </w:r>
+      <w:sdt>
+        <w:sdtPr>
+          <w:rPr>
+            <w:lang w:val="en-US"/>
+          </w:rPr>
+          <w:id w:val="-347711050"/>
+          <w:citation/>
+        </w:sdtPr>
+        <w:sdtContent>
+          <w:r>
+            <w:rPr>
+              <w:lang w:val="en-US"/>
+            </w:rPr>
+            <w:fldChar w:fldCharType="begin"/>
+          </w:r>
+          <w:r>
+            <w:rPr>
+              <w:lang w:val="en-US"/>
+            </w:rPr>
+            <w:instrText xml:space="preserve"> CITATION DrC07 \l 1053 </w:instrText>
+          </w:r>
+          <w:r>
+            <w:rPr>
+              <w:lang w:val="en-US"/>
+            </w:rPr>
+            <w:fldChar w:fldCharType="separate"/>
+          </w:r>
+          <w:r>
+            <w:rPr>
+              <w:noProof/>
+              <w:lang w:val="en-US"/>
+            </w:rPr>
+            <w:t>[28]</w:t>
+          </w:r>
+          <w:r>
+            <w:rPr>
+              <w:lang w:val="en-US"/>
+            </w:rPr>
+            <w:fldChar w:fldCharType="end"/>
+          </w:r>
+        </w:sdtContent>
+      </w:sdt>
+      <w:bookmarkStart w:id="0" w:name="_GoBack"/>
+      <w:bookmarkEnd w:id="0"/>
+      <w:r>
+        <w:rPr>
+          <w:lang w:val="en-US"/>
+        </w:rPr>
+        <w:t>.</w:t>
+      </w:r>
+    </w:p>
+    <w:p>
+      <w:pPr>
+        <w:jc w:val="both"/>
+        <w:rPr>
+          <w:lang w:val="en-US"/>
+        </w:rPr>
+      </w:pPr>
     </w:p>
     <w:p>
       <w:pPr>
@@ -4393,11 +4603,69 @@
     <b:Issue>3</b:Issue>
     <b:RefOrder>25</b:RefOrder>
   </b:Source>
+  <b:Source>
+    <b:Tag>Joh032</b:Tag>
+    <b:SourceType>BookSection</b:SourceType>
+    <b:Guid>{C6BA3AF7-C91B-4BC5-B85F-C4259C5A4B5D}</b:Guid>
+    <b:Title>A Framework for Design (p. 14)</b:Title>
+    <b:Year>2003</b:Year>
+    <b:Author>
+      <b:Author>
+        <b:NameList>
+          <b:Person>
+            <b:Last>Creswell</b:Last>
+            <b:First>John</b:First>
+            <b:Middle>W.</b:Middle>
+          </b:Person>
+        </b:NameList>
+      </b:Author>
+    </b:Author>
+    <b:BookTitle>Research Design</b:BookTitle>
+    <b:RefOrder>26</b:RefOrder>
+  </b:Source>
+  <b:Source>
+    <b:Tag>Joh123</b:Tag>
+    <b:SourceType>Book</b:SourceType>
+    <b:Guid>{8C25BBD3-5C90-4FA2-9CC1-0E43FF4ECCE6}</b:Guid>
+    <b:Title>Educational Research (p. 432)</b:Title>
+    <b:Year>2012</b:Year>
+    <b:Author>
+      <b:Author>
+        <b:NameList>
+          <b:Person>
+            <b:Last>Creswell</b:Last>
+            <b:First>John</b:First>
+            <b:Middle>W.</b:Middle>
+          </b:Person>
+        </b:NameList>
+      </b:Author>
+    </b:Author>
+    <b:RefOrder>27</b:RefOrder>
+  </b:Source>
+  <b:Source>
+    <b:Tag>DrC07</b:Tag>
+    <b:SourceType>Book</b:SourceType>
+    <b:Guid>{3E1CEB1F-B529-47B2-A14A-EC65E0317982}</b:Guid>
+    <b:Author>
+      <b:Author>
+        <b:NameList>
+          <b:Person>
+            <b:Last>Dawson</b:Last>
+            <b:First>Dr</b:First>
+            <b:Middle>Catherine</b:Middle>
+          </b:Person>
+        </b:NameList>
+      </b:Author>
+    </b:Author>
+    <b:Title>A Practical Guide to Research Methods (p. 37)</b:Title>
+    <b:Year>2007</b:Year>
+    <b:RefOrder>28</b:RefOrder>
+  </b:Source>
 </b:Sources>
 </file>
 
 <file path=customXml/itemProps1.xml><?xml version="1.0" encoding="utf-8"?>
-<ds:datastoreItem xmlns:ds="http://schemas.openxmlformats.org/officeDocument/2006/customXml" ds:itemID="{3F0A48BF-5CF9-452F-AE7D-B91E90EB062E}">
+<ds:datastoreItem xmlns:ds="http://schemas.openxmlformats.org/officeDocument/2006/customXml" ds:itemID="{DED5645F-1656-414D-9960-4064E14DDD10}">
   <ds:schemaRefs>
     <ds:schemaRef ds:uri="http://schemas.openxmlformats.org/officeDocument/2006/bibliography"/>
   </ds:schemaRefs>

</xml_diff>

<commit_message>
Safety commit, just small changes to anteckningar
</commit_message>
<xml_diff>
--- a/Andreas Version/Engineering Design Methology Grupp 5.docx
+++ b/Andreas Version/Engineering Design Methology Grupp 5.docx
@@ -597,15 +597,7 @@
         <w:rPr>
           <w:lang w:val="en-US"/>
         </w:rPr>
-        <w:t xml:space="preserve"> is simple, provides accurate predictions an</w:t>
-      </w:r>
-      <w:bookmarkStart w:id="0" w:name="_GoBack"/>
-      <w:bookmarkEnd w:id="0"/>
-      <w:r>
-        <w:rPr>
-          <w:lang w:val="en-US"/>
-        </w:rPr>
-        <w:t xml:space="preserve">d shows compatibility with other contemporary theories </w:t>
+        <w:t xml:space="preserve"> is simple, provides accurate predictions and shows compatibility with other contemporary theories </w:t>
       </w:r>
       <w:sdt>
         <w:sdtPr>
@@ -1047,7 +1039,15 @@
         <w:rPr>
           <w:lang w:val="en-US"/>
         </w:rPr>
-        <w:t xml:space="preserve"> assumptions and values reinforce one and other</w:t>
+        <w:t xml:space="preserve"> assu</w:t>
+      </w:r>
+      <w:bookmarkStart w:id="0" w:name="_GoBack"/>
+      <w:bookmarkEnd w:id="0"/>
+      <w:r>
+        <w:rPr>
+          <w:lang w:val="en-US"/>
+        </w:rPr>
+        <w:t>mptions and values reinforce one and other</w:t>
       </w:r>
       <w:r>
         <w:rPr>
@@ -1599,7 +1599,7 @@
             <w:rPr>
               <w:lang w:val="en-US"/>
             </w:rPr>
-            <w:instrText xml:space="preserve"> CITATION Cha121 \l 1053 </w:instrText>
+            <w:instrText xml:space="preserve">CITATION Cha121 \l 1053 </w:instrText>
           </w:r>
           <w:r>
             <w:rPr>
@@ -1791,7 +1791,7 @@
             <w:rPr>
               <w:lang w:val="en-US"/>
             </w:rPr>
-            <w:instrText xml:space="preserve"> CITATION Dea \l 1053 </w:instrText>
+            <w:instrText xml:space="preserve">CITATION Dea \l 1053 </w:instrText>
           </w:r>
           <w:r>
             <w:rPr>
@@ -1961,7 +1961,7 @@
             <w:rPr>
               <w:lang w:val="en-US"/>
             </w:rPr>
-            <w:instrText xml:space="preserve"> CITATION Dea \l 1053 </w:instrText>
+            <w:instrText xml:space="preserve">CITATION Dea \l 1053 </w:instrText>
           </w:r>
           <w:r>
             <w:rPr>
@@ -3503,7 +3503,14 @@
               <w:noProof/>
               <w:lang w:val="en-US"/>
             </w:rPr>
-            <w:t xml:space="preserve"> [31]</w:t>
+            <w:t xml:space="preserve"> </w:t>
+          </w:r>
+          <w:r>
+            <w:rPr>
+              <w:noProof/>
+              <w:lang w:val="en-US"/>
+            </w:rPr>
+            <w:t>[31]</w:t>
           </w:r>
           <w:r>
             <w:rPr>
@@ -3665,7 +3672,14 @@
               <w:noProof/>
               <w:lang w:val="en-US"/>
             </w:rPr>
-            <w:t xml:space="preserve"> [37]</w:t>
+            <w:t xml:space="preserve"> </w:t>
+          </w:r>
+          <w:r>
+            <w:rPr>
+              <w:noProof/>
+              <w:lang w:val="en-US"/>
+            </w:rPr>
+            <w:t>[37]</w:t>
           </w:r>
           <w:r>
             <w:rPr>
@@ -5001,31 +5015,6 @@
     <b:RefOrder>8</b:RefOrder>
   </b:Source>
   <b:Source>
-    <b:Tag>Cha121</b:Tag>
-    <b:SourceType>JournalArticle</b:SourceType>
-    <b:Guid>{47749567-3804-4B5E-AB7F-7B6BD4CD5D95}</b:Guid>
-    <b:Author>
-      <b:Author>
-        <b:NameList>
-          <b:Person>
-            <b:Last>Teddlie</b:Last>
-            <b:First>Charles</b:First>
-          </b:Person>
-          <b:Person>
-            <b:Last>Tashakkori</b:Last>
-            <b:First>Abbas</b:First>
-          </b:Person>
-        </b:NameList>
-      </b:Author>
-    </b:Author>
-    <b:Title>Commmon "Core" Characteristics of Mixed Methods Research (p. 6)</b:Title>
-    <b:JournalName>American Behavioral Scientist</b:JournalName>
-    <b:Year>2012</b:Year>
-    <b:Volume>56</b:Volume>
-    <b:Issue>6</b:Issue>
-    <b:RefOrder>12</b:RefOrder>
-  </b:Source>
-  <b:Source>
     <b:Tag>Mat12</b:Tag>
     <b:SourceType>JournalArticle</b:SourceType>
     <b:Guid>{EEE5D45F-8338-4C9A-9628-8DF5895B2EC4}</b:Guid>
@@ -5060,31 +5049,6 @@
     <b:RefOrder>11</b:RefOrder>
   </b:Source>
   <b:Source>
-    <b:Tag>Mag14</b:Tag>
-    <b:SourceType>JournalArticle</b:SourceType>
-    <b:Guid>{34DBAB0B-57E5-4D0B-A82C-AC8DB9CDA912}</b:Guid>
-    <b:Author>
-      <b:Author>
-        <b:NameList>
-          <b:Person>
-            <b:Last>Magnusson</b:Last>
-            <b:First>Mats</b:First>
-          </b:Person>
-          <b:Person>
-            <b:Last>Gutiéerez</b:Last>
-            <b:First>Ernesto</b:First>
-          </b:Person>
-        </b:NameList>
-      </b:Author>
-    </b:Author>
-    <b:Title>Dealing with legitimacy: A key challenge for Project Portfolio Management decision makers (p. 4)</b:Title>
-    <b:Year>2014</b:Year>
-    <b:JournalName>International Journal of Project Management</b:JournalName>
-    <b:Volume>32</b:Volume>
-    <b:Issue>1</b:Issue>
-    <b:RefOrder>10</b:RefOrder>
-  </b:Source>
-  <b:Source>
     <b:Tag>Cre03</b:Tag>
     <b:SourceType>Book</b:SourceType>
     <b:Guid>{1E1A6E27-6032-45A9-9208-3AE141039955}</b:Guid>
@@ -5102,31 +5066,6 @@
     <b:Title>Research Design (p. 12)</b:Title>
     <b:Year>2003</b:Year>
     <b:RefOrder>13</b:RefOrder>
-  </b:Source>
-  <b:Source>
-    <b:Tag>Dea</b:Tag>
-    <b:SourceType>JournalArticle</b:SourceType>
-    <b:Guid>{8EBF92FC-08DA-4FB6-954B-AE98D2A87A1F}</b:Guid>
-    <b:Title>Dealing with legitimacy: A key challenge for Project Portfolio Management decision makers (p. 4-5)</b:Title>
-    <b:Author>
-      <b:Author>
-        <b:NameList>
-          <b:Person>
-            <b:Last>Magnusson</b:Last>
-            <b:First>Mats</b:First>
-          </b:Person>
-          <b:Person>
-            <b:Last>Gutiéerez</b:Last>
-            <b:First>Ernesto</b:First>
-          </b:Person>
-        </b:NameList>
-      </b:Author>
-    </b:Author>
-    <b:Year>2014</b:Year>
-    <b:JournalName>International Journal of Project Management</b:JournalName>
-    <b:Volume>32</b:Volume>
-    <b:Issue>1</b:Issue>
-    <b:RefOrder>15</b:RefOrder>
   </b:Source>
   <b:Source>
     <b:Tag>Soc</b:Tag>
@@ -5615,11 +5554,86 @@
     <b:Year>2005</b:Year>
     <b:RefOrder>37</b:RefOrder>
   </b:Source>
+  <b:Source>
+    <b:Tag>Mag14</b:Tag>
+    <b:SourceType>JournalArticle</b:SourceType>
+    <b:Guid>{A960F105-06CA-43B1-9BBB-607019AD78C2}</b:Guid>
+    <b:Author>
+      <b:Author>
+        <b:NameList>
+          <b:Person>
+            <b:Last>Magnusson</b:Last>
+            <b:First>Mats</b:First>
+          </b:Person>
+          <b:Person>
+            <b:Last>Gutiéerez</b:Last>
+            <b:First>Ernesto</b:First>
+          </b:Person>
+        </b:NameList>
+      </b:Author>
+    </b:Author>
+    <b:Title>Dealing with legitimacy (p. 4)</b:Title>
+    <b:Year>2014</b:Year>
+    <b:JournalName>International Journal of Project Management</b:JournalName>
+    <b:Volume>32</b:Volume>
+    <b:Issue>1</b:Issue>
+    <b:RefOrder>10</b:RefOrder>
+  </b:Source>
+  <b:Source>
+    <b:Tag>Dea</b:Tag>
+    <b:SourceType>JournalArticle</b:SourceType>
+    <b:Guid>{8299BC3F-0FCA-41E7-9590-00D80DA935B7}</b:Guid>
+    <b:Title>Dealing with legitimacy (p. 4-5)</b:Title>
+    <b:Author>
+      <b:Author>
+        <b:NameList>
+          <b:Person>
+            <b:Last>Magnusson</b:Last>
+            <b:First>Mats</b:First>
+          </b:Person>
+          <b:Person>
+            <b:Last>Gutiéerez</b:Last>
+            <b:First>Ernesto</b:First>
+          </b:Person>
+        </b:NameList>
+      </b:Author>
+    </b:Author>
+    <b:Year>2014</b:Year>
+    <b:JournalName>International Journal of Project Management</b:JournalName>
+    <b:Volume>32</b:Volume>
+    <b:Issue>1</b:Issue>
+    <b:RefOrder>15</b:RefOrder>
+  </b:Source>
+  <b:Source>
+    <b:Tag>Cha121</b:Tag>
+    <b:SourceType>JournalArticle</b:SourceType>
+    <b:Guid>{6450E4F9-3E30-44F0-B8E2-38CAB701DF6B}</b:Guid>
+    <b:Author>
+      <b:Author>
+        <b:NameList>
+          <b:Person>
+            <b:Last>Teddlie</b:Last>
+            <b:First>Charles</b:First>
+          </b:Person>
+          <b:Person>
+            <b:Last>Tashakkori</b:Last>
+            <b:First>Abbas</b:First>
+          </b:Person>
+        </b:NameList>
+      </b:Author>
+    </b:Author>
+    <b:Title>Common "Core" Characteristics of Mixed Methods Research (p. 6)</b:Title>
+    <b:JournalName>American Behavioral Scientist</b:JournalName>
+    <b:Year>2012</b:Year>
+    <b:Volume>56</b:Volume>
+    <b:Issue>6</b:Issue>
+    <b:RefOrder>12</b:RefOrder>
+  </b:Source>
 </b:Sources>
 </file>
 
 <file path=customXml/itemProps1.xml><?xml version="1.0" encoding="utf-8"?>
-<ds:datastoreItem xmlns:ds="http://schemas.openxmlformats.org/officeDocument/2006/customXml" ds:itemID="{6D83C675-FEF7-4C01-B7DF-7B23D668DC8B}">
+<ds:datastoreItem xmlns:ds="http://schemas.openxmlformats.org/officeDocument/2006/customXml" ds:itemID="{60DEF031-FF08-4582-A707-08C55ABDEFA8}">
   <ds:schemaRefs>
     <ds:schemaRef ds:uri="http://schemas.openxmlformats.org/officeDocument/2006/bibliography"/>
   </ds:schemaRefs>

</xml_diff>